<commit_message>
Analyse d'une solution par abaque en alternative aux cartes à jouer
</commit_message>
<xml_diff>
--- a/docs/systeme-de-cartes-a-jouer.docx
+++ b/docs/systeme-de-cartes-a-jouer.docx
@@ -954,13 +954,8 @@
         </w:numPr>
       </w:pPr>
       <w:r>
-        <w:t xml:space="preserve">Standard </w:t>
+        <w:t>Standard European</w:t>
       </w:r>
-      <w:proofErr w:type="spellStart"/>
-      <w:r>
-        <w:t>European</w:t>
-      </w:r>
-      <w:proofErr w:type="spellEnd"/>
       <w:r>
         <w:t xml:space="preserve"> : </w:t>
       </w:r>
@@ -977,15 +972,7 @@
         </w:numPr>
       </w:pPr>
       <w:r>
-        <w:t xml:space="preserve">Mini </w:t>
-      </w:r>
-      <w:proofErr w:type="spellStart"/>
-      <w:r>
-        <w:t>European</w:t>
-      </w:r>
-      <w:proofErr w:type="spellEnd"/>
-      <w:r>
-        <w:t xml:space="preserve"> : 44 x 68 mm</w:t>
+        <w:t>Mini European : 44 x 68 mm</w:t>
       </w:r>
     </w:p>
     <w:p>
@@ -1354,16 +1341,7 @@
                                     <w:sz w:val="40"/>
                                     <w:szCs w:val="40"/>
                                   </w:rPr>
-                                  <w:t xml:space="preserve">✸ </w:t>
-                                </w:r>
-                                <w:r>
-                                  <w:rPr>
-                                    <w:rFonts w:ascii="Segoe UI Symbol" w:eastAsia="Aptos" w:hAnsi="Segoe UI Symbol" w:cs="Segoe UI Symbol"/>
-                                    <w:color w:val="000000"/>
-                                    <w:sz w:val="40"/>
-                                    <w:szCs w:val="40"/>
-                                  </w:rPr>
-                                  <w:t>✸</w:t>
+                                  <w:t>✸ ✸</w:t>
                                 </w:r>
                               </w:p>
                               <w:p>
@@ -1618,7 +1596,6 @@
                                     <w14:ligatures w14:val="none"/>
                                   </w:rPr>
                                 </w:pPr>
-                                <w:proofErr w:type="gramStart"/>
                                 <w:r>
                                   <w:rPr>
                                     <w:rFonts w:eastAsia="Aptos"/>
@@ -1626,7 +1603,6 @@
                                   </w:rPr>
                                   <w:t>ou</w:t>
                                 </w:r>
-                                <w:proofErr w:type="gramEnd"/>
                               </w:p>
                             </w:txbxContent>
                           </wps:txbx>
@@ -2023,25 +1999,7 @@
                                     <w:sz w:val="40"/>
                                     <w:szCs w:val="40"/>
                                   </w:rPr>
-                                  <w:t>✸</w:t>
-                                </w:r>
-                                <w:r>
-                                  <w:rPr>
-                                    <w:rFonts w:ascii="Segoe UI Emoji" w:hAnsi="Segoe UI Emoji"/>
-                                    <w:color w:val="000000" w:themeColor="text1"/>
-                                    <w:sz w:val="40"/>
-                                    <w:szCs w:val="40"/>
-                                  </w:rPr>
-                                  <w:t xml:space="preserve"> </w:t>
-                                </w:r>
-                                <w:r>
-                                  <w:rPr>
-                                    <w:rFonts w:ascii="Segoe UI Emoji" w:hAnsi="Segoe UI Emoji"/>
-                                    <w:color w:val="000000" w:themeColor="text1"/>
-                                    <w:sz w:val="40"/>
-                                    <w:szCs w:val="40"/>
-                                  </w:rPr>
-                                  <w:t>✸</w:t>
+                                  <w:t>✸ ✸</w:t>
                                 </w:r>
                               </w:p>
                               <w:p>
@@ -2228,14 +2186,12 @@
                                     <w:color w:val="000000" w:themeColor="text1"/>
                                   </w:rPr>
                                 </w:pPr>
-                                <w:proofErr w:type="gramStart"/>
                                 <w:r>
                                   <w:rPr>
                                     <w:color w:val="000000" w:themeColor="text1"/>
                                   </w:rPr>
                                   <w:t>ou</w:t>
                                 </w:r>
-                                <w:proofErr w:type="gramEnd"/>
                               </w:p>
                             </w:txbxContent>
                           </wps:txbx>
@@ -2417,16 +2373,7 @@
                               <w:sz w:val="40"/>
                               <w:szCs w:val="40"/>
                             </w:rPr>
-                            <w:t xml:space="preserve">✸ </w:t>
-                          </w:r>
-                          <w:r>
-                            <w:rPr>
-                              <w:rFonts w:ascii="Segoe UI Symbol" w:eastAsia="Aptos" w:hAnsi="Segoe UI Symbol" w:cs="Segoe UI Symbol"/>
-                              <w:color w:val="000000"/>
-                              <w:sz w:val="40"/>
-                              <w:szCs w:val="40"/>
-                            </w:rPr>
-                            <w:t>✸</w:t>
+                            <w:t>✸ ✸</w:t>
                           </w:r>
                         </w:p>
                         <w:p>
@@ -2562,7 +2509,6 @@
                               <w14:ligatures w14:val="none"/>
                             </w:rPr>
                           </w:pPr>
-                          <w:proofErr w:type="gramStart"/>
                           <w:r>
                             <w:rPr>
                               <w:rFonts w:eastAsia="Aptos"/>
@@ -2570,7 +2516,6 @@
                             </w:rPr>
                             <w:t>ou</w:t>
                           </w:r>
-                          <w:proofErr w:type="gramEnd"/>
                         </w:p>
                       </w:txbxContent>
                     </v:textbox>
@@ -2762,25 +2707,7 @@
                               <w:sz w:val="40"/>
                               <w:szCs w:val="40"/>
                             </w:rPr>
-                            <w:t>✸</w:t>
-                          </w:r>
-                          <w:r>
-                            <w:rPr>
-                              <w:rFonts w:ascii="Segoe UI Emoji" w:hAnsi="Segoe UI Emoji"/>
-                              <w:color w:val="000000" w:themeColor="text1"/>
-                              <w:sz w:val="40"/>
-                              <w:szCs w:val="40"/>
-                            </w:rPr>
-                            <w:t xml:space="preserve"> </w:t>
-                          </w:r>
-                          <w:r>
-                            <w:rPr>
-                              <w:rFonts w:ascii="Segoe UI Emoji" w:hAnsi="Segoe UI Emoji"/>
-                              <w:color w:val="000000" w:themeColor="text1"/>
-                              <w:sz w:val="40"/>
-                              <w:szCs w:val="40"/>
-                            </w:rPr>
-                            <w:t>✸</w:t>
+                            <w:t>✸ ✸</w:t>
                           </w:r>
                         </w:p>
                         <w:p>
@@ -2848,14 +2775,12 @@
                               <w:color w:val="000000" w:themeColor="text1"/>
                             </w:rPr>
                           </w:pPr>
-                          <w:proofErr w:type="gramStart"/>
                           <w:r>
                             <w:rPr>
                               <w:color w:val="000000" w:themeColor="text1"/>
                             </w:rPr>
                             <w:t>ou</w:t>
                           </w:r>
-                          <w:proofErr w:type="gramEnd"/>
                         </w:p>
                       </w:txbxContent>
                     </v:textbox>
@@ -2866,6 +2791,2945 @@
             </w:pict>
           </mc:Fallback>
         </mc:AlternateContent>
+      </w:r>
+    </w:p>
+    <w:p>
+      <w:r>
+        <w:lastRenderedPageBreak/>
+        <w:t>Comment un abaque, le plus simple possible pourrait-il remplacer le système de cartes ?</w:t>
+      </w:r>
+    </w:p>
+    <w:p>
+      <w:r>
+        <w:t>Le cahier des charges est :</w:t>
+      </w:r>
+    </w:p>
+    <w:p>
+      <w:pPr>
+        <w:pStyle w:val="Paragraphedeliste"/>
+        <w:numPr>
+          <w:ilvl w:val="0"/>
+          <w:numId w:val="1"/>
+        </w:numPr>
+      </w:pPr>
+      <w:r>
+        <w:t>Lancer le dé à 6 face.</w:t>
+      </w:r>
+    </w:p>
+    <w:p>
+      <w:pPr>
+        <w:pStyle w:val="Paragraphedeliste"/>
+        <w:numPr>
+          <w:ilvl w:val="0"/>
+          <w:numId w:val="1"/>
+        </w:numPr>
+      </w:pPr>
+      <w:r>
+        <w:t>Pointer la ligne de l’abaque correspondant à la valeur du dé.</w:t>
+      </w:r>
+    </w:p>
+    <w:p>
+      <w:pPr>
+        <w:pStyle w:val="Paragraphedeliste"/>
+        <w:numPr>
+          <w:ilvl w:val="0"/>
+          <w:numId w:val="1"/>
+        </w:numPr>
+      </w:pPr>
+      <w:r>
+        <w:t>Cette ligne doit lister l’ensemble de actions a priori possible.</w:t>
+      </w:r>
+    </w:p>
+    <w:p>
+      <w:pPr>
+        <w:pStyle w:val="Paragraphedeliste"/>
+        <w:numPr>
+          <w:ilvl w:val="0"/>
+          <w:numId w:val="1"/>
+        </w:numPr>
+      </w:pPr>
+      <w:r>
+        <w:t>A priori, car il reste des conditions, comme pour le système de cartes.</w:t>
+      </w:r>
+    </w:p>
+    <w:p>
+      <w:r>
+        <w:t xml:space="preserve">Dans un premier temps, mettons de côté les cartes rares : </w:t>
+      </w:r>
+    </w:p>
+    <w:p>
+      <w:pPr>
+        <w:pStyle w:val="Paragraphedeliste"/>
+        <w:numPr>
+          <w:ilvl w:val="0"/>
+          <w:numId w:val="1"/>
+        </w:numPr>
+      </w:pPr>
+      <w:r>
+        <w:t>Recruter un chevalier</w:t>
+      </w:r>
+    </w:p>
+    <w:p>
+      <w:pPr>
+        <w:pStyle w:val="Paragraphedeliste"/>
+        <w:numPr>
+          <w:ilvl w:val="0"/>
+          <w:numId w:val="1"/>
+        </w:numPr>
+      </w:pPr>
+      <w:r>
+        <w:t>Exiler un chevalier</w:t>
+      </w:r>
+    </w:p>
+    <w:p>
+      <w:pPr>
+        <w:pStyle w:val="Paragraphedeliste"/>
+        <w:numPr>
+          <w:ilvl w:val="0"/>
+          <w:numId w:val="1"/>
+        </w:numPr>
+      </w:pPr>
+      <w:r>
+        <w:t>Chevauchée lointaine</w:t>
+      </w:r>
+    </w:p>
+    <w:p>
+      <w:pPr>
+        <w:pStyle w:val="Paragraphedeliste"/>
+        <w:numPr>
+          <w:ilvl w:val="0"/>
+          <w:numId w:val="1"/>
+        </w:numPr>
+      </w:pPr>
+      <w:r>
+        <w:t>Déconstruire un donjon</w:t>
+      </w:r>
+    </w:p>
+    <w:p>
+      <w:r>
+        <w:t>Concentrons-nous sur les cartes suivantes :</w:t>
+      </w:r>
+    </w:p>
+    <w:tbl>
+      <w:tblPr>
+        <w:tblStyle w:val="Grilledutableau"/>
+        <w:tblW w:w="0" w:type="auto"/>
+        <w:jc w:val="center"/>
+        <w:tblLook w:val="04A0" w:firstRow="1" w:lastRow="0" w:firstColumn="1" w:lastColumn="0" w:noHBand="0" w:noVBand="1"/>
+      </w:tblPr>
+      <w:tblGrid>
+        <w:gridCol w:w="864"/>
+        <w:gridCol w:w="3545"/>
+        <w:gridCol w:w="953"/>
+      </w:tblGrid>
+      <w:tr>
+        <w:trPr>
+          <w:jc w:val="center"/>
+        </w:trPr>
+        <w:tc>
+          <w:tcPr>
+            <w:tcW w:w="0" w:type="auto"/>
+            <w:tcBorders>
+              <w:bottom w:val="single" w:sz="4" w:space="0" w:color="auto"/>
+            </w:tcBorders>
+            <w:shd w:val="clear" w:color="auto" w:fill="E8E8E8" w:themeFill="background2"/>
+            <w:vAlign w:val="center"/>
+          </w:tcPr>
+          <w:p>
+            <w:pPr>
+              <w:jc w:val="center"/>
+              <w:rPr>
+                <w:b/>
+                <w:bCs/>
+              </w:rPr>
+            </w:pPr>
+            <w:r>
+              <w:rPr>
+                <w:b/>
+                <w:bCs/>
+              </w:rPr>
+              <w:t>Action</w:t>
+            </w:r>
+          </w:p>
+        </w:tc>
+        <w:tc>
+          <w:tcPr>
+            <w:tcW w:w="0" w:type="auto"/>
+            <w:tcBorders>
+              <w:bottom w:val="single" w:sz="4" w:space="0" w:color="auto"/>
+            </w:tcBorders>
+            <w:shd w:val="clear" w:color="auto" w:fill="E8E8E8" w:themeFill="background2"/>
+            <w:vAlign w:val="center"/>
+          </w:tcPr>
+          <w:p>
+            <w:pPr>
+              <w:jc w:val="center"/>
+              <w:rPr>
+                <w:b/>
+                <w:bCs/>
+              </w:rPr>
+            </w:pPr>
+            <w:r>
+              <w:rPr>
+                <w:b/>
+                <w:bCs/>
+              </w:rPr>
+              <w:t>Description</w:t>
+            </w:r>
+          </w:p>
+        </w:tc>
+        <w:tc>
+          <w:tcPr>
+            <w:tcW w:w="0" w:type="auto"/>
+            <w:tcBorders>
+              <w:bottom w:val="single" w:sz="4" w:space="0" w:color="auto"/>
+            </w:tcBorders>
+            <w:shd w:val="clear" w:color="auto" w:fill="E8E8E8" w:themeFill="background2"/>
+            <w:vAlign w:val="center"/>
+          </w:tcPr>
+          <w:p>
+            <w:pPr>
+              <w:jc w:val="center"/>
+              <w:rPr>
+                <w:b/>
+                <w:bCs/>
+              </w:rPr>
+            </w:pPr>
+            <w:r>
+              <w:rPr>
+                <w:b/>
+                <w:bCs/>
+              </w:rPr>
+              <w:t>Crédits</w:t>
+            </w:r>
+          </w:p>
+        </w:tc>
+      </w:tr>
+      <w:tr>
+        <w:trPr>
+          <w:jc w:val="center"/>
+        </w:trPr>
+        <w:tc>
+          <w:tcPr>
+            <w:tcW w:w="0" w:type="auto"/>
+            <w:shd w:val="clear" w:color="auto" w:fill="92D050"/>
+            <w:vAlign w:val="center"/>
+          </w:tcPr>
+          <w:p>
+            <w:r>
+              <w:t>OM1</w:t>
+            </w:r>
+          </w:p>
+        </w:tc>
+        <w:tc>
+          <w:tcPr>
+            <w:tcW w:w="0" w:type="auto"/>
+            <w:shd w:val="clear" w:color="auto" w:fill="92D050"/>
+            <w:vAlign w:val="center"/>
+          </w:tcPr>
+          <w:p>
+            <w:r>
+              <w:t>Déplacer un officier de 1 tuile</w:t>
+            </w:r>
+          </w:p>
+        </w:tc>
+        <w:tc>
+          <w:tcPr>
+            <w:tcW w:w="0" w:type="auto"/>
+            <w:shd w:val="clear" w:color="auto" w:fill="92D050"/>
+          </w:tcPr>
+          <w:p>
+            <w:pPr>
+              <w:jc w:val="center"/>
+            </w:pPr>
+            <w:r>
+              <w:t>0</w:t>
+            </w:r>
+          </w:p>
+        </w:tc>
+      </w:tr>
+      <w:tr>
+        <w:trPr>
+          <w:jc w:val="center"/>
+        </w:trPr>
+        <w:tc>
+          <w:tcPr>
+            <w:tcW w:w="0" w:type="auto"/>
+            <w:tcBorders>
+              <w:bottom w:val="single" w:sz="4" w:space="0" w:color="auto"/>
+            </w:tcBorders>
+            <w:shd w:val="clear" w:color="auto" w:fill="92D050"/>
+            <w:vAlign w:val="center"/>
+          </w:tcPr>
+          <w:p>
+            <w:r>
+              <w:t>OM</w:t>
+            </w:r>
+            <w:r>
+              <w:t>1+</w:t>
+            </w:r>
+          </w:p>
+        </w:tc>
+        <w:tc>
+          <w:tcPr>
+            <w:tcW w:w="0" w:type="auto"/>
+            <w:tcBorders>
+              <w:bottom w:val="single" w:sz="4" w:space="0" w:color="auto"/>
+            </w:tcBorders>
+            <w:shd w:val="clear" w:color="auto" w:fill="92D050"/>
+            <w:vAlign w:val="center"/>
+          </w:tcPr>
+          <w:p>
+            <w:r>
+              <w:t xml:space="preserve">Déplacer un officier de </w:t>
+            </w:r>
+            <w:r>
+              <w:t>1</w:t>
+            </w:r>
+            <w:r>
+              <w:t xml:space="preserve"> tuile</w:t>
+            </w:r>
+            <w:r>
+              <w:t>, +T2</w:t>
+            </w:r>
+          </w:p>
+        </w:tc>
+        <w:tc>
+          <w:tcPr>
+            <w:tcW w:w="0" w:type="auto"/>
+            <w:tcBorders>
+              <w:bottom w:val="single" w:sz="4" w:space="0" w:color="auto"/>
+            </w:tcBorders>
+            <w:shd w:val="clear" w:color="auto" w:fill="92D050"/>
+          </w:tcPr>
+          <w:p>
+            <w:pPr>
+              <w:jc w:val="center"/>
+            </w:pPr>
+            <w:r>
+              <w:t>2</w:t>
+            </w:r>
+          </w:p>
+        </w:tc>
+      </w:tr>
+      <w:tr>
+        <w:trPr>
+          <w:jc w:val="center"/>
+        </w:trPr>
+        <w:tc>
+          <w:tcPr>
+            <w:tcW w:w="0" w:type="auto"/>
+            <w:shd w:val="clear" w:color="auto" w:fill="92D050"/>
+            <w:vAlign w:val="center"/>
+          </w:tcPr>
+          <w:p>
+            <w:r>
+              <w:t>OM</w:t>
+            </w:r>
+            <w:r>
+              <w:t>2+</w:t>
+            </w:r>
+          </w:p>
+        </w:tc>
+        <w:tc>
+          <w:tcPr>
+            <w:tcW w:w="0" w:type="auto"/>
+            <w:shd w:val="clear" w:color="auto" w:fill="92D050"/>
+            <w:vAlign w:val="center"/>
+          </w:tcPr>
+          <w:p>
+            <w:r>
+              <w:t xml:space="preserve">Déplacer un officier de </w:t>
+            </w:r>
+            <w:r>
+              <w:t>2</w:t>
+            </w:r>
+            <w:r>
+              <w:t xml:space="preserve"> tuiles</w:t>
+            </w:r>
+            <w:r>
+              <w:t>, +T2</w:t>
+            </w:r>
+          </w:p>
+        </w:tc>
+        <w:tc>
+          <w:tcPr>
+            <w:tcW w:w="0" w:type="auto"/>
+            <w:shd w:val="clear" w:color="auto" w:fill="92D050"/>
+          </w:tcPr>
+          <w:p>
+            <w:pPr>
+              <w:jc w:val="center"/>
+            </w:pPr>
+            <w:r>
+              <w:t>2</w:t>
+            </w:r>
+          </w:p>
+        </w:tc>
+      </w:tr>
+      <w:tr>
+        <w:trPr>
+          <w:jc w:val="center"/>
+        </w:trPr>
+        <w:tc>
+          <w:tcPr>
+            <w:tcW w:w="0" w:type="auto"/>
+            <w:shd w:val="clear" w:color="auto" w:fill="92D050"/>
+            <w:vAlign w:val="center"/>
+          </w:tcPr>
+          <w:p>
+            <w:r>
+              <w:t>OM</w:t>
+            </w:r>
+            <w:r>
+              <w:t>3+</w:t>
+            </w:r>
+          </w:p>
+        </w:tc>
+        <w:tc>
+          <w:tcPr>
+            <w:tcW w:w="0" w:type="auto"/>
+            <w:shd w:val="clear" w:color="auto" w:fill="92D050"/>
+            <w:vAlign w:val="center"/>
+          </w:tcPr>
+          <w:p>
+            <w:r>
+              <w:t xml:space="preserve">Déplacer un officier de </w:t>
+            </w:r>
+            <w:r>
+              <w:t>3</w:t>
+            </w:r>
+            <w:r>
+              <w:t xml:space="preserve"> tuile</w:t>
+            </w:r>
+            <w:r>
+              <w:t>s, +T2</w:t>
+            </w:r>
+          </w:p>
+        </w:tc>
+        <w:tc>
+          <w:tcPr>
+            <w:tcW w:w="0" w:type="auto"/>
+            <w:shd w:val="clear" w:color="auto" w:fill="92D050"/>
+          </w:tcPr>
+          <w:p>
+            <w:pPr>
+              <w:jc w:val="center"/>
+            </w:pPr>
+            <w:r>
+              <w:t>2</w:t>
+            </w:r>
+          </w:p>
+        </w:tc>
+      </w:tr>
+      <w:tr>
+        <w:trPr>
+          <w:jc w:val="center"/>
+        </w:trPr>
+        <w:tc>
+          <w:tcPr>
+            <w:tcW w:w="0" w:type="auto"/>
+            <w:shd w:val="clear" w:color="auto" w:fill="FFC000"/>
+            <w:vAlign w:val="center"/>
+          </w:tcPr>
+          <w:p>
+            <w:r>
+              <w:t>TR</w:t>
+            </w:r>
+            <w:r>
+              <w:t>1</w:t>
+            </w:r>
+          </w:p>
+        </w:tc>
+        <w:tc>
+          <w:tcPr>
+            <w:tcW w:w="0" w:type="auto"/>
+            <w:shd w:val="clear" w:color="auto" w:fill="FFC000"/>
+            <w:vAlign w:val="center"/>
+          </w:tcPr>
+          <w:p>
+            <w:r>
+              <w:t>Recruter 1 troupe</w:t>
+            </w:r>
+          </w:p>
+        </w:tc>
+        <w:tc>
+          <w:tcPr>
+            <w:tcW w:w="0" w:type="auto"/>
+            <w:shd w:val="clear" w:color="auto" w:fill="FFC000"/>
+          </w:tcPr>
+          <w:p>
+            <w:pPr>
+              <w:jc w:val="center"/>
+            </w:pPr>
+            <w:r>
+              <w:t>1</w:t>
+            </w:r>
+          </w:p>
+        </w:tc>
+      </w:tr>
+      <w:tr>
+        <w:trPr>
+          <w:jc w:val="center"/>
+        </w:trPr>
+        <w:tc>
+          <w:tcPr>
+            <w:tcW w:w="0" w:type="auto"/>
+            <w:shd w:val="clear" w:color="auto" w:fill="FFC000"/>
+            <w:vAlign w:val="center"/>
+          </w:tcPr>
+          <w:p>
+            <w:r>
+              <w:t>TR</w:t>
+            </w:r>
+            <w:r>
+              <w:t>1+</w:t>
+            </w:r>
+          </w:p>
+        </w:tc>
+        <w:tc>
+          <w:tcPr>
+            <w:tcW w:w="0" w:type="auto"/>
+            <w:shd w:val="clear" w:color="auto" w:fill="FFC000"/>
+            <w:vAlign w:val="center"/>
+          </w:tcPr>
+          <w:p>
+            <w:r>
+              <w:t>Recruter 1 troupe</w:t>
+            </w:r>
+            <w:r>
+              <w:t>, +T1</w:t>
+            </w:r>
+          </w:p>
+        </w:tc>
+        <w:tc>
+          <w:tcPr>
+            <w:tcW w:w="0" w:type="auto"/>
+            <w:shd w:val="clear" w:color="auto" w:fill="FFC000"/>
+          </w:tcPr>
+          <w:p>
+            <w:pPr>
+              <w:jc w:val="center"/>
+            </w:pPr>
+            <w:r>
+              <w:t>3</w:t>
+            </w:r>
+          </w:p>
+        </w:tc>
+      </w:tr>
+      <w:tr>
+        <w:trPr>
+          <w:jc w:val="center"/>
+        </w:trPr>
+        <w:tc>
+          <w:tcPr>
+            <w:tcW w:w="0" w:type="auto"/>
+            <w:shd w:val="clear" w:color="auto" w:fill="FFC000"/>
+            <w:vAlign w:val="center"/>
+          </w:tcPr>
+          <w:p>
+            <w:r>
+              <w:t>TR</w:t>
+            </w:r>
+            <w:r>
+              <w:t>2</w:t>
+            </w:r>
+            <w:r>
+              <w:t>+</w:t>
+            </w:r>
+          </w:p>
+        </w:tc>
+        <w:tc>
+          <w:tcPr>
+            <w:tcW w:w="0" w:type="auto"/>
+            <w:shd w:val="clear" w:color="auto" w:fill="FFC000"/>
+            <w:vAlign w:val="center"/>
+          </w:tcPr>
+          <w:p>
+            <w:r>
+              <w:t xml:space="preserve">Recruter </w:t>
+            </w:r>
+            <w:r>
+              <w:t>2</w:t>
+            </w:r>
+            <w:r>
+              <w:t xml:space="preserve"> troupe</w:t>
+            </w:r>
+            <w:r>
+              <w:t>s</w:t>
+            </w:r>
+            <w:r>
+              <w:t>, +T1</w:t>
+            </w:r>
+          </w:p>
+        </w:tc>
+        <w:tc>
+          <w:tcPr>
+            <w:tcW w:w="0" w:type="auto"/>
+            <w:shd w:val="clear" w:color="auto" w:fill="FFC000"/>
+          </w:tcPr>
+          <w:p>
+            <w:pPr>
+              <w:jc w:val="center"/>
+            </w:pPr>
+            <w:r>
+              <w:t>3</w:t>
+            </w:r>
+          </w:p>
+        </w:tc>
+      </w:tr>
+      <w:tr>
+        <w:trPr>
+          <w:jc w:val="center"/>
+        </w:trPr>
+        <w:tc>
+          <w:tcPr>
+            <w:tcW w:w="0" w:type="auto"/>
+            <w:shd w:val="clear" w:color="auto" w:fill="FFC000"/>
+            <w:vAlign w:val="center"/>
+          </w:tcPr>
+          <w:p>
+            <w:r>
+              <w:t>TR</w:t>
+            </w:r>
+            <w:r>
+              <w:t>3</w:t>
+            </w:r>
+            <w:r>
+              <w:t>+</w:t>
+            </w:r>
+          </w:p>
+        </w:tc>
+        <w:tc>
+          <w:tcPr>
+            <w:tcW w:w="0" w:type="auto"/>
+            <w:shd w:val="clear" w:color="auto" w:fill="FFC000"/>
+            <w:vAlign w:val="center"/>
+          </w:tcPr>
+          <w:p>
+            <w:r>
+              <w:t xml:space="preserve">Recruter </w:t>
+            </w:r>
+            <w:r>
+              <w:t>3</w:t>
+            </w:r>
+            <w:r>
+              <w:t xml:space="preserve"> troupes, +T1</w:t>
+            </w:r>
+          </w:p>
+        </w:tc>
+        <w:tc>
+          <w:tcPr>
+            <w:tcW w:w="0" w:type="auto"/>
+            <w:shd w:val="clear" w:color="auto" w:fill="FFC000"/>
+          </w:tcPr>
+          <w:p>
+            <w:pPr>
+              <w:jc w:val="center"/>
+            </w:pPr>
+            <w:r>
+              <w:t>3</w:t>
+            </w:r>
+          </w:p>
+        </w:tc>
+      </w:tr>
+      <w:tr>
+        <w:trPr>
+          <w:jc w:val="center"/>
+        </w:trPr>
+        <w:tc>
+          <w:tcPr>
+            <w:tcW w:w="0" w:type="auto"/>
+            <w:shd w:val="clear" w:color="auto" w:fill="FFC000"/>
+            <w:vAlign w:val="center"/>
+          </w:tcPr>
+          <w:p>
+            <w:r>
+              <w:t>TM</w:t>
+            </w:r>
+            <w:r>
+              <w:t>+</w:t>
+            </w:r>
+          </w:p>
+        </w:tc>
+        <w:tc>
+          <w:tcPr>
+            <w:tcW w:w="0" w:type="auto"/>
+            <w:shd w:val="clear" w:color="auto" w:fill="FFC000"/>
+            <w:vAlign w:val="center"/>
+          </w:tcPr>
+          <w:p>
+            <w:r>
+              <w:t>Disperser des troupes</w:t>
+            </w:r>
+          </w:p>
+        </w:tc>
+        <w:tc>
+          <w:tcPr>
+            <w:tcW w:w="0" w:type="auto"/>
+            <w:shd w:val="clear" w:color="auto" w:fill="FFC000"/>
+          </w:tcPr>
+          <w:p>
+            <w:pPr>
+              <w:jc w:val="center"/>
+            </w:pPr>
+            <w:r>
+              <w:t>1</w:t>
+            </w:r>
+          </w:p>
+        </w:tc>
+      </w:tr>
+      <w:tr>
+        <w:trPr>
+          <w:jc w:val="center"/>
+        </w:trPr>
+        <w:tc>
+          <w:tcPr>
+            <w:tcW w:w="0" w:type="auto"/>
+            <w:shd w:val="clear" w:color="auto" w:fill="FFC000"/>
+            <w:vAlign w:val="center"/>
+          </w:tcPr>
+          <w:p>
+            <w:r>
+              <w:t>TM</w:t>
+            </w:r>
+            <w:r>
+              <w:t>-</w:t>
+            </w:r>
+          </w:p>
+        </w:tc>
+        <w:tc>
+          <w:tcPr>
+            <w:tcW w:w="0" w:type="auto"/>
+            <w:shd w:val="clear" w:color="auto" w:fill="FFC000"/>
+            <w:vAlign w:val="center"/>
+          </w:tcPr>
+          <w:p>
+            <w:r>
+              <w:t>Concentrer</w:t>
+            </w:r>
+            <w:r>
+              <w:t xml:space="preserve"> des troupes</w:t>
+            </w:r>
+          </w:p>
+        </w:tc>
+        <w:tc>
+          <w:tcPr>
+            <w:tcW w:w="0" w:type="auto"/>
+            <w:shd w:val="clear" w:color="auto" w:fill="FFC000"/>
+          </w:tcPr>
+          <w:p>
+            <w:pPr>
+              <w:jc w:val="center"/>
+            </w:pPr>
+            <w:r>
+              <w:t>1</w:t>
+            </w:r>
+          </w:p>
+        </w:tc>
+      </w:tr>
+      <w:tr>
+        <w:trPr>
+          <w:jc w:val="center"/>
+        </w:trPr>
+        <w:tc>
+          <w:tcPr>
+            <w:tcW w:w="0" w:type="auto"/>
+            <w:shd w:val="clear" w:color="auto" w:fill="FFC000"/>
+            <w:vAlign w:val="center"/>
+          </w:tcPr>
+          <w:p>
+            <w:r>
+              <w:t>TD</w:t>
+            </w:r>
+            <w:r>
+              <w:t>+</w:t>
+            </w:r>
+          </w:p>
+        </w:tc>
+        <w:tc>
+          <w:tcPr>
+            <w:tcW w:w="0" w:type="auto"/>
+            <w:shd w:val="clear" w:color="auto" w:fill="FFC000"/>
+            <w:vAlign w:val="center"/>
+          </w:tcPr>
+          <w:p>
+            <w:r>
+              <w:t>Construire un donjon</w:t>
+            </w:r>
+          </w:p>
+        </w:tc>
+        <w:tc>
+          <w:tcPr>
+            <w:tcW w:w="0" w:type="auto"/>
+            <w:shd w:val="clear" w:color="auto" w:fill="FFC000"/>
+          </w:tcPr>
+          <w:p>
+            <w:pPr>
+              <w:jc w:val="center"/>
+            </w:pPr>
+            <w:r>
+              <w:t>1</w:t>
+            </w:r>
+          </w:p>
+        </w:tc>
+      </w:tr>
+    </w:tbl>
+    <w:p/>
+    <w:p>
+      <w:r>
+        <w:t>Si on reproduit le système de dé en se limitant aux actions ci-dessus, alors l’abaque est la suivant :</w:t>
+      </w:r>
+    </w:p>
+    <w:tbl>
+      <w:tblPr>
+        <w:tblStyle w:val="Grilledutableau"/>
+        <w:tblW w:w="0" w:type="auto"/>
+        <w:jc w:val="center"/>
+        <w:tblLook w:val="04A0" w:firstRow="1" w:lastRow="0" w:firstColumn="1" w:lastColumn="0" w:noHBand="0" w:noVBand="1"/>
+      </w:tblPr>
+      <w:tblGrid>
+        <w:gridCol w:w="514"/>
+        <w:gridCol w:w="786"/>
+        <w:gridCol w:w="613"/>
+        <w:gridCol w:w="570"/>
+        <w:gridCol w:w="590"/>
+        <w:gridCol w:w="669"/>
+        <w:gridCol w:w="690"/>
+        <w:gridCol w:w="613"/>
+        <w:gridCol w:w="570"/>
+        <w:gridCol w:w="590"/>
+      </w:tblGrid>
+      <w:tr>
+        <w:trPr>
+          <w:jc w:val="center"/>
+        </w:trPr>
+        <w:tc>
+          <w:tcPr>
+            <w:tcW w:w="0" w:type="auto"/>
+            <w:tcBorders>
+              <w:right w:val="single" w:sz="12" w:space="0" w:color="auto"/>
+            </w:tcBorders>
+            <w:shd w:val="clear" w:color="auto" w:fill="D9D9D9" w:themeFill="background1" w:themeFillShade="D9"/>
+            <w:vAlign w:val="center"/>
+          </w:tcPr>
+          <w:p>
+            <w:pPr>
+              <w:jc w:val="center"/>
+              <w:rPr>
+                <w:b/>
+                <w:bCs/>
+              </w:rPr>
+            </w:pPr>
+            <w:r>
+              <w:rPr>
+                <w:b/>
+                <w:bCs/>
+              </w:rPr>
+              <w:t>Dé</w:t>
+            </w:r>
+          </w:p>
+        </w:tc>
+        <w:tc>
+          <w:tcPr>
+            <w:tcW w:w="0" w:type="auto"/>
+            <w:gridSpan w:val="4"/>
+            <w:tcBorders>
+              <w:top w:val="single" w:sz="12" w:space="0" w:color="auto"/>
+              <w:left w:val="single" w:sz="12" w:space="0" w:color="auto"/>
+              <w:bottom w:val="single" w:sz="6" w:space="0" w:color="auto"/>
+              <w:right w:val="single" w:sz="12" w:space="0" w:color="auto"/>
+            </w:tcBorders>
+            <w:shd w:val="clear" w:color="auto" w:fill="D9D9D9" w:themeFill="background1" w:themeFillShade="D9"/>
+            <w:vAlign w:val="center"/>
+          </w:tcPr>
+          <w:p>
+            <w:pPr>
+              <w:jc w:val="center"/>
+              <w:rPr>
+                <w:b/>
+                <w:bCs/>
+              </w:rPr>
+            </w:pPr>
+            <w:r>
+              <w:rPr>
+                <w:b/>
+                <w:bCs/>
+              </w:rPr>
+              <w:t>Action</w:t>
+            </w:r>
+            <w:r>
+              <w:rPr>
+                <w:b/>
+                <w:bCs/>
+              </w:rPr>
+              <w:t xml:space="preserve"> n°1</w:t>
+            </w:r>
+          </w:p>
+        </w:tc>
+        <w:tc>
+          <w:tcPr>
+            <w:tcW w:w="0" w:type="auto"/>
+            <w:gridSpan w:val="5"/>
+            <w:tcBorders>
+              <w:top w:val="single" w:sz="12" w:space="0" w:color="auto"/>
+              <w:left w:val="single" w:sz="12" w:space="0" w:color="auto"/>
+              <w:bottom w:val="single" w:sz="6" w:space="0" w:color="auto"/>
+              <w:right w:val="single" w:sz="12" w:space="0" w:color="auto"/>
+            </w:tcBorders>
+            <w:shd w:val="clear" w:color="auto" w:fill="D9D9D9" w:themeFill="background1" w:themeFillShade="D9"/>
+            <w:vAlign w:val="center"/>
+          </w:tcPr>
+          <w:p>
+            <w:pPr>
+              <w:jc w:val="center"/>
+              <w:rPr>
+                <w:b/>
+                <w:bCs/>
+              </w:rPr>
+            </w:pPr>
+            <w:r>
+              <w:rPr>
+                <w:b/>
+                <w:bCs/>
+              </w:rPr>
+              <w:t>Action</w:t>
+            </w:r>
+            <w:r>
+              <w:rPr>
+                <w:b/>
+                <w:bCs/>
+              </w:rPr>
+              <w:t xml:space="preserve"> n°</w:t>
+            </w:r>
+            <w:r>
+              <w:rPr>
+                <w:b/>
+                <w:bCs/>
+              </w:rPr>
+              <w:t>2</w:t>
+            </w:r>
+          </w:p>
+        </w:tc>
+      </w:tr>
+      <w:tr>
+        <w:trPr>
+          <w:jc w:val="center"/>
+        </w:trPr>
+        <w:tc>
+          <w:tcPr>
+            <w:tcW w:w="0" w:type="auto"/>
+            <w:vMerge w:val="restart"/>
+            <w:tcBorders>
+              <w:right w:val="single" w:sz="12" w:space="0" w:color="auto"/>
+            </w:tcBorders>
+            <w:shd w:val="clear" w:color="auto" w:fill="CAEDFB" w:themeFill="accent4" w:themeFillTint="33"/>
+            <w:vAlign w:val="center"/>
+          </w:tcPr>
+          <w:p>
+            <w:pPr>
+              <w:jc w:val="center"/>
+            </w:pPr>
+            <w:r>
+              <w:t>1,2</w:t>
+            </w:r>
+          </w:p>
+        </w:tc>
+        <w:tc>
+          <w:tcPr>
+            <w:tcW w:w="0" w:type="auto"/>
+            <w:tcBorders>
+              <w:top w:val="single" w:sz="6" w:space="0" w:color="auto"/>
+              <w:left w:val="single" w:sz="12" w:space="0" w:color="auto"/>
+              <w:bottom w:val="single" w:sz="6" w:space="0" w:color="auto"/>
+              <w:right w:val="single" w:sz="6" w:space="0" w:color="auto"/>
+            </w:tcBorders>
+            <w:shd w:val="clear" w:color="auto" w:fill="CAEDFB" w:themeFill="accent4" w:themeFillTint="33"/>
+            <w:vAlign w:val="center"/>
+          </w:tcPr>
+          <w:p>
+            <w:pPr>
+              <w:jc w:val="center"/>
+            </w:pPr>
+            <w:r>
+              <w:t>OM3+</w:t>
+            </w:r>
+          </w:p>
+        </w:tc>
+        <w:tc>
+          <w:tcPr>
+            <w:tcW w:w="0" w:type="auto"/>
+            <w:tcBorders>
+              <w:top w:val="single" w:sz="6" w:space="0" w:color="auto"/>
+              <w:left w:val="single" w:sz="6" w:space="0" w:color="auto"/>
+              <w:bottom w:val="single" w:sz="6" w:space="0" w:color="auto"/>
+              <w:right w:val="single" w:sz="6" w:space="0" w:color="auto"/>
+            </w:tcBorders>
+            <w:shd w:val="clear" w:color="auto" w:fill="CAEDFB" w:themeFill="accent4" w:themeFillTint="33"/>
+            <w:vAlign w:val="center"/>
+          </w:tcPr>
+          <w:p>
+            <w:pPr>
+              <w:jc w:val="center"/>
+            </w:pPr>
+          </w:p>
+        </w:tc>
+        <w:tc>
+          <w:tcPr>
+            <w:tcW w:w="0" w:type="auto"/>
+            <w:tcBorders>
+              <w:top w:val="single" w:sz="6" w:space="0" w:color="auto"/>
+              <w:left w:val="single" w:sz="6" w:space="0" w:color="auto"/>
+              <w:bottom w:val="single" w:sz="6" w:space="0" w:color="auto"/>
+              <w:right w:val="single" w:sz="6" w:space="0" w:color="auto"/>
+            </w:tcBorders>
+            <w:shd w:val="clear" w:color="auto" w:fill="CAEDFB" w:themeFill="accent4" w:themeFillTint="33"/>
+            <w:vAlign w:val="center"/>
+          </w:tcPr>
+          <w:p>
+            <w:pPr>
+              <w:jc w:val="center"/>
+            </w:pPr>
+          </w:p>
+        </w:tc>
+        <w:tc>
+          <w:tcPr>
+            <w:tcW w:w="0" w:type="auto"/>
+            <w:tcBorders>
+              <w:top w:val="single" w:sz="6" w:space="0" w:color="auto"/>
+              <w:left w:val="single" w:sz="6" w:space="0" w:color="auto"/>
+              <w:bottom w:val="single" w:sz="6" w:space="0" w:color="auto"/>
+              <w:right w:val="single" w:sz="12" w:space="0" w:color="auto"/>
+            </w:tcBorders>
+            <w:shd w:val="clear" w:color="auto" w:fill="CAEDFB" w:themeFill="accent4" w:themeFillTint="33"/>
+            <w:vAlign w:val="center"/>
+          </w:tcPr>
+          <w:p>
+            <w:pPr>
+              <w:jc w:val="center"/>
+            </w:pPr>
+          </w:p>
+        </w:tc>
+        <w:tc>
+          <w:tcPr>
+            <w:tcW w:w="0" w:type="auto"/>
+            <w:tcBorders>
+              <w:top w:val="single" w:sz="6" w:space="0" w:color="auto"/>
+              <w:left w:val="single" w:sz="12" w:space="0" w:color="auto"/>
+              <w:bottom w:val="single" w:sz="6" w:space="0" w:color="auto"/>
+              <w:right w:val="single" w:sz="6" w:space="0" w:color="auto"/>
+            </w:tcBorders>
+            <w:shd w:val="clear" w:color="auto" w:fill="CAEDFB" w:themeFill="accent4" w:themeFillTint="33"/>
+            <w:vAlign w:val="center"/>
+          </w:tcPr>
+          <w:p>
+            <w:pPr>
+              <w:jc w:val="center"/>
+            </w:pPr>
+            <w:r>
+              <w:t>OM1</w:t>
+            </w:r>
+          </w:p>
+        </w:tc>
+        <w:tc>
+          <w:tcPr>
+            <w:tcW w:w="0" w:type="auto"/>
+            <w:tcBorders>
+              <w:top w:val="single" w:sz="6" w:space="0" w:color="auto"/>
+              <w:left w:val="single" w:sz="6" w:space="0" w:color="auto"/>
+              <w:bottom w:val="single" w:sz="6" w:space="0" w:color="auto"/>
+              <w:right w:val="single" w:sz="6" w:space="0" w:color="auto"/>
+            </w:tcBorders>
+            <w:shd w:val="clear" w:color="auto" w:fill="CAEDFB" w:themeFill="accent4" w:themeFillTint="33"/>
+            <w:vAlign w:val="center"/>
+          </w:tcPr>
+          <w:p>
+            <w:pPr>
+              <w:jc w:val="center"/>
+            </w:pPr>
+            <w:r>
+              <w:t>TR1</w:t>
+            </w:r>
+          </w:p>
+        </w:tc>
+        <w:tc>
+          <w:tcPr>
+            <w:tcW w:w="0" w:type="auto"/>
+            <w:tcBorders>
+              <w:top w:val="single" w:sz="6" w:space="0" w:color="auto"/>
+              <w:left w:val="single" w:sz="6" w:space="0" w:color="auto"/>
+              <w:bottom w:val="single" w:sz="6" w:space="0" w:color="auto"/>
+              <w:right w:val="single" w:sz="6" w:space="0" w:color="auto"/>
+            </w:tcBorders>
+            <w:shd w:val="clear" w:color="auto" w:fill="CAEDFB" w:themeFill="accent4" w:themeFillTint="33"/>
+            <w:vAlign w:val="center"/>
+          </w:tcPr>
+          <w:p>
+            <w:pPr>
+              <w:jc w:val="center"/>
+            </w:pPr>
+            <w:r>
+              <w:t>TM+</w:t>
+            </w:r>
+          </w:p>
+        </w:tc>
+        <w:tc>
+          <w:tcPr>
+            <w:tcW w:w="0" w:type="auto"/>
+            <w:tcBorders>
+              <w:top w:val="single" w:sz="6" w:space="0" w:color="auto"/>
+              <w:left w:val="single" w:sz="6" w:space="0" w:color="auto"/>
+              <w:bottom w:val="single" w:sz="6" w:space="0" w:color="auto"/>
+              <w:right w:val="single" w:sz="6" w:space="0" w:color="auto"/>
+            </w:tcBorders>
+            <w:shd w:val="clear" w:color="auto" w:fill="CAEDFB" w:themeFill="accent4" w:themeFillTint="33"/>
+            <w:vAlign w:val="center"/>
+          </w:tcPr>
+          <w:p>
+            <w:pPr>
+              <w:jc w:val="center"/>
+            </w:pPr>
+            <w:r>
+              <w:t>TM-</w:t>
+            </w:r>
+          </w:p>
+        </w:tc>
+        <w:tc>
+          <w:tcPr>
+            <w:tcW w:w="0" w:type="auto"/>
+            <w:tcBorders>
+              <w:top w:val="single" w:sz="6" w:space="0" w:color="auto"/>
+              <w:left w:val="single" w:sz="6" w:space="0" w:color="auto"/>
+              <w:bottom w:val="single" w:sz="6" w:space="0" w:color="auto"/>
+              <w:right w:val="single" w:sz="12" w:space="0" w:color="auto"/>
+            </w:tcBorders>
+            <w:shd w:val="clear" w:color="auto" w:fill="CAEDFB" w:themeFill="accent4" w:themeFillTint="33"/>
+            <w:vAlign w:val="center"/>
+          </w:tcPr>
+          <w:p>
+            <w:pPr>
+              <w:jc w:val="center"/>
+            </w:pPr>
+            <w:r>
+              <w:t>TD+</w:t>
+            </w:r>
+          </w:p>
+        </w:tc>
+      </w:tr>
+      <w:tr>
+        <w:trPr>
+          <w:jc w:val="center"/>
+        </w:trPr>
+        <w:tc>
+          <w:tcPr>
+            <w:tcW w:w="0" w:type="auto"/>
+            <w:vMerge/>
+            <w:tcBorders>
+              <w:right w:val="single" w:sz="12" w:space="0" w:color="auto"/>
+            </w:tcBorders>
+            <w:shd w:val="clear" w:color="auto" w:fill="CAEDFB" w:themeFill="accent4" w:themeFillTint="33"/>
+            <w:vAlign w:val="center"/>
+          </w:tcPr>
+          <w:p>
+            <w:pPr>
+              <w:jc w:val="center"/>
+            </w:pPr>
+          </w:p>
+        </w:tc>
+        <w:tc>
+          <w:tcPr>
+            <w:tcW w:w="0" w:type="auto"/>
+            <w:tcBorders>
+              <w:top w:val="single" w:sz="6" w:space="0" w:color="auto"/>
+              <w:left w:val="single" w:sz="12" w:space="0" w:color="auto"/>
+              <w:bottom w:val="single" w:sz="6" w:space="0" w:color="auto"/>
+              <w:right w:val="single" w:sz="6" w:space="0" w:color="auto"/>
+            </w:tcBorders>
+            <w:shd w:val="clear" w:color="auto" w:fill="CAEDFB" w:themeFill="accent4" w:themeFillTint="33"/>
+            <w:vAlign w:val="center"/>
+          </w:tcPr>
+          <w:p>
+            <w:pPr>
+              <w:jc w:val="center"/>
+            </w:pPr>
+            <w:r>
+              <w:t>OM1</w:t>
+            </w:r>
+          </w:p>
+        </w:tc>
+        <w:tc>
+          <w:tcPr>
+            <w:tcW w:w="0" w:type="auto"/>
+            <w:tcBorders>
+              <w:top w:val="single" w:sz="6" w:space="0" w:color="auto"/>
+              <w:left w:val="single" w:sz="6" w:space="0" w:color="auto"/>
+              <w:bottom w:val="single" w:sz="6" w:space="0" w:color="auto"/>
+              <w:right w:val="single" w:sz="6" w:space="0" w:color="auto"/>
+            </w:tcBorders>
+            <w:shd w:val="clear" w:color="auto" w:fill="CAEDFB" w:themeFill="accent4" w:themeFillTint="33"/>
+            <w:vAlign w:val="center"/>
+          </w:tcPr>
+          <w:p>
+            <w:pPr>
+              <w:jc w:val="center"/>
+            </w:pPr>
+          </w:p>
+        </w:tc>
+        <w:tc>
+          <w:tcPr>
+            <w:tcW w:w="0" w:type="auto"/>
+            <w:tcBorders>
+              <w:top w:val="single" w:sz="6" w:space="0" w:color="auto"/>
+              <w:left w:val="single" w:sz="6" w:space="0" w:color="auto"/>
+              <w:bottom w:val="single" w:sz="6" w:space="0" w:color="auto"/>
+              <w:right w:val="single" w:sz="6" w:space="0" w:color="auto"/>
+            </w:tcBorders>
+            <w:shd w:val="clear" w:color="auto" w:fill="CAEDFB" w:themeFill="accent4" w:themeFillTint="33"/>
+            <w:vAlign w:val="center"/>
+          </w:tcPr>
+          <w:p>
+            <w:pPr>
+              <w:jc w:val="center"/>
+            </w:pPr>
+          </w:p>
+        </w:tc>
+        <w:tc>
+          <w:tcPr>
+            <w:tcW w:w="0" w:type="auto"/>
+            <w:tcBorders>
+              <w:top w:val="single" w:sz="6" w:space="0" w:color="auto"/>
+              <w:left w:val="single" w:sz="6" w:space="0" w:color="auto"/>
+              <w:bottom w:val="single" w:sz="6" w:space="0" w:color="auto"/>
+              <w:right w:val="single" w:sz="12" w:space="0" w:color="auto"/>
+            </w:tcBorders>
+            <w:shd w:val="clear" w:color="auto" w:fill="CAEDFB" w:themeFill="accent4" w:themeFillTint="33"/>
+            <w:vAlign w:val="center"/>
+          </w:tcPr>
+          <w:p>
+            <w:pPr>
+              <w:jc w:val="center"/>
+            </w:pPr>
+          </w:p>
+        </w:tc>
+        <w:tc>
+          <w:tcPr>
+            <w:tcW w:w="0" w:type="auto"/>
+            <w:tcBorders>
+              <w:top w:val="single" w:sz="6" w:space="0" w:color="auto"/>
+              <w:left w:val="single" w:sz="12" w:space="0" w:color="auto"/>
+              <w:bottom w:val="single" w:sz="6" w:space="0" w:color="auto"/>
+              <w:right w:val="single" w:sz="6" w:space="0" w:color="auto"/>
+            </w:tcBorders>
+            <w:shd w:val="clear" w:color="auto" w:fill="CAEDFB" w:themeFill="accent4" w:themeFillTint="33"/>
+            <w:vAlign w:val="center"/>
+          </w:tcPr>
+          <w:p>
+            <w:pPr>
+              <w:jc w:val="center"/>
+            </w:pPr>
+            <w:r>
+              <w:t>OM1</w:t>
+            </w:r>
+          </w:p>
+        </w:tc>
+        <w:tc>
+          <w:tcPr>
+            <w:tcW w:w="0" w:type="auto"/>
+            <w:tcBorders>
+              <w:top w:val="single" w:sz="6" w:space="0" w:color="auto"/>
+              <w:left w:val="single" w:sz="6" w:space="0" w:color="auto"/>
+              <w:bottom w:val="single" w:sz="6" w:space="0" w:color="auto"/>
+              <w:right w:val="single" w:sz="6" w:space="0" w:color="auto"/>
+            </w:tcBorders>
+            <w:shd w:val="clear" w:color="auto" w:fill="CAEDFB" w:themeFill="accent4" w:themeFillTint="33"/>
+            <w:vAlign w:val="center"/>
+          </w:tcPr>
+          <w:p>
+            <w:pPr>
+              <w:jc w:val="center"/>
+            </w:pPr>
+            <w:r>
+              <w:t>TR1</w:t>
+            </w:r>
+            <w:r>
+              <w:t>+</w:t>
+            </w:r>
+          </w:p>
+        </w:tc>
+        <w:tc>
+          <w:tcPr>
+            <w:tcW w:w="0" w:type="auto"/>
+            <w:tcBorders>
+              <w:top w:val="single" w:sz="6" w:space="0" w:color="auto"/>
+              <w:left w:val="single" w:sz="6" w:space="0" w:color="auto"/>
+              <w:bottom w:val="single" w:sz="6" w:space="0" w:color="auto"/>
+              <w:right w:val="single" w:sz="6" w:space="0" w:color="auto"/>
+            </w:tcBorders>
+            <w:shd w:val="clear" w:color="auto" w:fill="CAEDFB" w:themeFill="accent4" w:themeFillTint="33"/>
+            <w:vAlign w:val="center"/>
+          </w:tcPr>
+          <w:p>
+            <w:pPr>
+              <w:jc w:val="center"/>
+            </w:pPr>
+            <w:r>
+              <w:t>TM+</w:t>
+            </w:r>
+          </w:p>
+        </w:tc>
+        <w:tc>
+          <w:tcPr>
+            <w:tcW w:w="0" w:type="auto"/>
+            <w:tcBorders>
+              <w:top w:val="single" w:sz="6" w:space="0" w:color="auto"/>
+              <w:left w:val="single" w:sz="6" w:space="0" w:color="auto"/>
+              <w:bottom w:val="single" w:sz="6" w:space="0" w:color="auto"/>
+              <w:right w:val="single" w:sz="6" w:space="0" w:color="auto"/>
+            </w:tcBorders>
+            <w:shd w:val="clear" w:color="auto" w:fill="CAEDFB" w:themeFill="accent4" w:themeFillTint="33"/>
+            <w:vAlign w:val="center"/>
+          </w:tcPr>
+          <w:p>
+            <w:pPr>
+              <w:jc w:val="center"/>
+            </w:pPr>
+            <w:r>
+              <w:t>TM-</w:t>
+            </w:r>
+          </w:p>
+        </w:tc>
+        <w:tc>
+          <w:tcPr>
+            <w:tcW w:w="0" w:type="auto"/>
+            <w:tcBorders>
+              <w:top w:val="single" w:sz="6" w:space="0" w:color="auto"/>
+              <w:left w:val="single" w:sz="6" w:space="0" w:color="auto"/>
+              <w:bottom w:val="single" w:sz="6" w:space="0" w:color="auto"/>
+              <w:right w:val="single" w:sz="12" w:space="0" w:color="auto"/>
+            </w:tcBorders>
+            <w:shd w:val="clear" w:color="auto" w:fill="CAEDFB" w:themeFill="accent4" w:themeFillTint="33"/>
+            <w:vAlign w:val="center"/>
+          </w:tcPr>
+          <w:p>
+            <w:pPr>
+              <w:jc w:val="center"/>
+            </w:pPr>
+            <w:r>
+              <w:t>TD+</w:t>
+            </w:r>
+          </w:p>
+        </w:tc>
+      </w:tr>
+      <w:tr>
+        <w:trPr>
+          <w:jc w:val="center"/>
+        </w:trPr>
+        <w:tc>
+          <w:tcPr>
+            <w:tcW w:w="0" w:type="auto"/>
+            <w:vMerge w:val="restart"/>
+            <w:tcBorders>
+              <w:right w:val="single" w:sz="12" w:space="0" w:color="auto"/>
+            </w:tcBorders>
+            <w:vAlign w:val="center"/>
+          </w:tcPr>
+          <w:p>
+            <w:pPr>
+              <w:jc w:val="center"/>
+            </w:pPr>
+            <w:r>
+              <w:t>3</w:t>
+            </w:r>
+          </w:p>
+        </w:tc>
+        <w:tc>
+          <w:tcPr>
+            <w:tcW w:w="0" w:type="auto"/>
+            <w:tcBorders>
+              <w:top w:val="single" w:sz="6" w:space="0" w:color="auto"/>
+              <w:left w:val="single" w:sz="12" w:space="0" w:color="auto"/>
+              <w:bottom w:val="single" w:sz="6" w:space="0" w:color="auto"/>
+              <w:right w:val="single" w:sz="6" w:space="0" w:color="auto"/>
+            </w:tcBorders>
+            <w:vAlign w:val="center"/>
+          </w:tcPr>
+          <w:p>
+            <w:pPr>
+              <w:jc w:val="center"/>
+            </w:pPr>
+            <w:r>
+              <w:t>OM2</w:t>
+            </w:r>
+            <w:r>
+              <w:t>+</w:t>
+            </w:r>
+          </w:p>
+        </w:tc>
+        <w:tc>
+          <w:tcPr>
+            <w:tcW w:w="0" w:type="auto"/>
+            <w:tcBorders>
+              <w:top w:val="single" w:sz="6" w:space="0" w:color="auto"/>
+              <w:left w:val="single" w:sz="6" w:space="0" w:color="auto"/>
+              <w:bottom w:val="single" w:sz="6" w:space="0" w:color="auto"/>
+              <w:right w:val="single" w:sz="6" w:space="0" w:color="auto"/>
+            </w:tcBorders>
+            <w:vAlign w:val="center"/>
+          </w:tcPr>
+          <w:p>
+            <w:pPr>
+              <w:jc w:val="center"/>
+            </w:pPr>
+          </w:p>
+        </w:tc>
+        <w:tc>
+          <w:tcPr>
+            <w:tcW w:w="0" w:type="auto"/>
+            <w:tcBorders>
+              <w:top w:val="single" w:sz="6" w:space="0" w:color="auto"/>
+              <w:left w:val="single" w:sz="6" w:space="0" w:color="auto"/>
+              <w:bottom w:val="single" w:sz="6" w:space="0" w:color="auto"/>
+              <w:right w:val="single" w:sz="6" w:space="0" w:color="auto"/>
+            </w:tcBorders>
+            <w:vAlign w:val="center"/>
+          </w:tcPr>
+          <w:p>
+            <w:pPr>
+              <w:jc w:val="center"/>
+            </w:pPr>
+          </w:p>
+        </w:tc>
+        <w:tc>
+          <w:tcPr>
+            <w:tcW w:w="0" w:type="auto"/>
+            <w:tcBorders>
+              <w:top w:val="single" w:sz="6" w:space="0" w:color="auto"/>
+              <w:left w:val="single" w:sz="6" w:space="0" w:color="auto"/>
+              <w:bottom w:val="single" w:sz="6" w:space="0" w:color="auto"/>
+              <w:right w:val="single" w:sz="12" w:space="0" w:color="auto"/>
+            </w:tcBorders>
+            <w:vAlign w:val="center"/>
+          </w:tcPr>
+          <w:p>
+            <w:pPr>
+              <w:jc w:val="center"/>
+            </w:pPr>
+          </w:p>
+        </w:tc>
+        <w:tc>
+          <w:tcPr>
+            <w:tcW w:w="0" w:type="auto"/>
+            <w:tcBorders>
+              <w:top w:val="single" w:sz="6" w:space="0" w:color="auto"/>
+              <w:left w:val="single" w:sz="12" w:space="0" w:color="auto"/>
+              <w:bottom w:val="single" w:sz="6" w:space="0" w:color="auto"/>
+              <w:right w:val="single" w:sz="6" w:space="0" w:color="auto"/>
+            </w:tcBorders>
+            <w:vAlign w:val="center"/>
+          </w:tcPr>
+          <w:p>
+            <w:pPr>
+              <w:jc w:val="center"/>
+            </w:pPr>
+            <w:r>
+              <w:t>OM1</w:t>
+            </w:r>
+          </w:p>
+        </w:tc>
+        <w:tc>
+          <w:tcPr>
+            <w:tcW w:w="0" w:type="auto"/>
+            <w:tcBorders>
+              <w:top w:val="single" w:sz="6" w:space="0" w:color="auto"/>
+              <w:left w:val="single" w:sz="6" w:space="0" w:color="auto"/>
+              <w:bottom w:val="single" w:sz="6" w:space="0" w:color="auto"/>
+              <w:right w:val="single" w:sz="6" w:space="0" w:color="auto"/>
+            </w:tcBorders>
+            <w:vAlign w:val="center"/>
+          </w:tcPr>
+          <w:p>
+            <w:pPr>
+              <w:jc w:val="center"/>
+            </w:pPr>
+            <w:r>
+              <w:t>TR1</w:t>
+            </w:r>
+          </w:p>
+        </w:tc>
+        <w:tc>
+          <w:tcPr>
+            <w:tcW w:w="0" w:type="auto"/>
+            <w:tcBorders>
+              <w:top w:val="single" w:sz="6" w:space="0" w:color="auto"/>
+              <w:left w:val="single" w:sz="6" w:space="0" w:color="auto"/>
+              <w:bottom w:val="single" w:sz="6" w:space="0" w:color="auto"/>
+              <w:right w:val="single" w:sz="6" w:space="0" w:color="auto"/>
+            </w:tcBorders>
+            <w:vAlign w:val="center"/>
+          </w:tcPr>
+          <w:p>
+            <w:pPr>
+              <w:jc w:val="center"/>
+            </w:pPr>
+            <w:r>
+              <w:t>TM+</w:t>
+            </w:r>
+          </w:p>
+        </w:tc>
+        <w:tc>
+          <w:tcPr>
+            <w:tcW w:w="0" w:type="auto"/>
+            <w:tcBorders>
+              <w:top w:val="single" w:sz="6" w:space="0" w:color="auto"/>
+              <w:left w:val="single" w:sz="6" w:space="0" w:color="auto"/>
+              <w:bottom w:val="single" w:sz="6" w:space="0" w:color="auto"/>
+              <w:right w:val="single" w:sz="6" w:space="0" w:color="auto"/>
+            </w:tcBorders>
+            <w:vAlign w:val="center"/>
+          </w:tcPr>
+          <w:p>
+            <w:pPr>
+              <w:jc w:val="center"/>
+            </w:pPr>
+            <w:r>
+              <w:t>TM-</w:t>
+            </w:r>
+          </w:p>
+        </w:tc>
+        <w:tc>
+          <w:tcPr>
+            <w:tcW w:w="0" w:type="auto"/>
+            <w:tcBorders>
+              <w:top w:val="single" w:sz="6" w:space="0" w:color="auto"/>
+              <w:left w:val="single" w:sz="6" w:space="0" w:color="auto"/>
+              <w:bottom w:val="single" w:sz="6" w:space="0" w:color="auto"/>
+              <w:right w:val="single" w:sz="12" w:space="0" w:color="auto"/>
+            </w:tcBorders>
+            <w:vAlign w:val="center"/>
+          </w:tcPr>
+          <w:p>
+            <w:pPr>
+              <w:jc w:val="center"/>
+            </w:pPr>
+            <w:r>
+              <w:t>TD+</w:t>
+            </w:r>
+          </w:p>
+        </w:tc>
+      </w:tr>
+      <w:tr>
+        <w:trPr>
+          <w:jc w:val="center"/>
+        </w:trPr>
+        <w:tc>
+          <w:tcPr>
+            <w:tcW w:w="0" w:type="auto"/>
+            <w:vMerge/>
+            <w:tcBorders>
+              <w:right w:val="single" w:sz="12" w:space="0" w:color="auto"/>
+            </w:tcBorders>
+            <w:vAlign w:val="center"/>
+          </w:tcPr>
+          <w:p>
+            <w:pPr>
+              <w:jc w:val="center"/>
+            </w:pPr>
+          </w:p>
+        </w:tc>
+        <w:tc>
+          <w:tcPr>
+            <w:tcW w:w="0" w:type="auto"/>
+            <w:tcBorders>
+              <w:top w:val="single" w:sz="6" w:space="0" w:color="auto"/>
+              <w:left w:val="single" w:sz="12" w:space="0" w:color="auto"/>
+              <w:bottom w:val="single" w:sz="6" w:space="0" w:color="auto"/>
+              <w:right w:val="single" w:sz="6" w:space="0" w:color="auto"/>
+            </w:tcBorders>
+            <w:vAlign w:val="center"/>
+          </w:tcPr>
+          <w:p>
+            <w:pPr>
+              <w:jc w:val="center"/>
+            </w:pPr>
+            <w:r>
+              <w:t>OM1</w:t>
+            </w:r>
+          </w:p>
+        </w:tc>
+        <w:tc>
+          <w:tcPr>
+            <w:tcW w:w="0" w:type="auto"/>
+            <w:tcBorders>
+              <w:top w:val="single" w:sz="6" w:space="0" w:color="auto"/>
+              <w:left w:val="single" w:sz="6" w:space="0" w:color="auto"/>
+              <w:bottom w:val="single" w:sz="6" w:space="0" w:color="auto"/>
+              <w:right w:val="single" w:sz="6" w:space="0" w:color="auto"/>
+            </w:tcBorders>
+            <w:vAlign w:val="center"/>
+          </w:tcPr>
+          <w:p>
+            <w:pPr>
+              <w:jc w:val="center"/>
+            </w:pPr>
+          </w:p>
+        </w:tc>
+        <w:tc>
+          <w:tcPr>
+            <w:tcW w:w="0" w:type="auto"/>
+            <w:tcBorders>
+              <w:top w:val="single" w:sz="6" w:space="0" w:color="auto"/>
+              <w:left w:val="single" w:sz="6" w:space="0" w:color="auto"/>
+              <w:bottom w:val="single" w:sz="6" w:space="0" w:color="auto"/>
+              <w:right w:val="single" w:sz="6" w:space="0" w:color="auto"/>
+            </w:tcBorders>
+            <w:vAlign w:val="center"/>
+          </w:tcPr>
+          <w:p>
+            <w:pPr>
+              <w:jc w:val="center"/>
+            </w:pPr>
+          </w:p>
+        </w:tc>
+        <w:tc>
+          <w:tcPr>
+            <w:tcW w:w="0" w:type="auto"/>
+            <w:tcBorders>
+              <w:top w:val="single" w:sz="6" w:space="0" w:color="auto"/>
+              <w:left w:val="single" w:sz="6" w:space="0" w:color="auto"/>
+              <w:bottom w:val="single" w:sz="6" w:space="0" w:color="auto"/>
+              <w:right w:val="single" w:sz="12" w:space="0" w:color="auto"/>
+            </w:tcBorders>
+            <w:vAlign w:val="center"/>
+          </w:tcPr>
+          <w:p>
+            <w:pPr>
+              <w:jc w:val="center"/>
+            </w:pPr>
+          </w:p>
+        </w:tc>
+        <w:tc>
+          <w:tcPr>
+            <w:tcW w:w="0" w:type="auto"/>
+            <w:tcBorders>
+              <w:top w:val="single" w:sz="6" w:space="0" w:color="auto"/>
+              <w:left w:val="single" w:sz="12" w:space="0" w:color="auto"/>
+              <w:bottom w:val="single" w:sz="6" w:space="0" w:color="auto"/>
+              <w:right w:val="single" w:sz="6" w:space="0" w:color="auto"/>
+            </w:tcBorders>
+            <w:vAlign w:val="center"/>
+          </w:tcPr>
+          <w:p>
+            <w:pPr>
+              <w:jc w:val="center"/>
+            </w:pPr>
+            <w:r>
+              <w:t>OM1</w:t>
+            </w:r>
+          </w:p>
+        </w:tc>
+        <w:tc>
+          <w:tcPr>
+            <w:tcW w:w="0" w:type="auto"/>
+            <w:tcBorders>
+              <w:top w:val="single" w:sz="6" w:space="0" w:color="auto"/>
+              <w:left w:val="single" w:sz="6" w:space="0" w:color="auto"/>
+              <w:bottom w:val="single" w:sz="6" w:space="0" w:color="auto"/>
+              <w:right w:val="single" w:sz="6" w:space="0" w:color="auto"/>
+            </w:tcBorders>
+            <w:vAlign w:val="center"/>
+          </w:tcPr>
+          <w:p>
+            <w:pPr>
+              <w:jc w:val="center"/>
+            </w:pPr>
+            <w:r>
+              <w:t>TR</w:t>
+            </w:r>
+            <w:r>
+              <w:t>2</w:t>
+            </w:r>
+            <w:r>
+              <w:t>+</w:t>
+            </w:r>
+          </w:p>
+        </w:tc>
+        <w:tc>
+          <w:tcPr>
+            <w:tcW w:w="0" w:type="auto"/>
+            <w:tcBorders>
+              <w:top w:val="single" w:sz="6" w:space="0" w:color="auto"/>
+              <w:left w:val="single" w:sz="6" w:space="0" w:color="auto"/>
+              <w:bottom w:val="single" w:sz="6" w:space="0" w:color="auto"/>
+              <w:right w:val="single" w:sz="6" w:space="0" w:color="auto"/>
+            </w:tcBorders>
+            <w:vAlign w:val="center"/>
+          </w:tcPr>
+          <w:p>
+            <w:pPr>
+              <w:jc w:val="center"/>
+            </w:pPr>
+            <w:r>
+              <w:t>TM+</w:t>
+            </w:r>
+          </w:p>
+        </w:tc>
+        <w:tc>
+          <w:tcPr>
+            <w:tcW w:w="0" w:type="auto"/>
+            <w:tcBorders>
+              <w:top w:val="single" w:sz="6" w:space="0" w:color="auto"/>
+              <w:left w:val="single" w:sz="6" w:space="0" w:color="auto"/>
+              <w:bottom w:val="single" w:sz="6" w:space="0" w:color="auto"/>
+              <w:right w:val="single" w:sz="6" w:space="0" w:color="auto"/>
+            </w:tcBorders>
+            <w:vAlign w:val="center"/>
+          </w:tcPr>
+          <w:p>
+            <w:pPr>
+              <w:jc w:val="center"/>
+            </w:pPr>
+            <w:r>
+              <w:t>TM-</w:t>
+            </w:r>
+          </w:p>
+        </w:tc>
+        <w:tc>
+          <w:tcPr>
+            <w:tcW w:w="0" w:type="auto"/>
+            <w:tcBorders>
+              <w:top w:val="single" w:sz="6" w:space="0" w:color="auto"/>
+              <w:left w:val="single" w:sz="6" w:space="0" w:color="auto"/>
+              <w:bottom w:val="single" w:sz="6" w:space="0" w:color="auto"/>
+              <w:right w:val="single" w:sz="12" w:space="0" w:color="auto"/>
+            </w:tcBorders>
+            <w:vAlign w:val="center"/>
+          </w:tcPr>
+          <w:p>
+            <w:pPr>
+              <w:jc w:val="center"/>
+            </w:pPr>
+            <w:r>
+              <w:t>TD+</w:t>
+            </w:r>
+          </w:p>
+        </w:tc>
+      </w:tr>
+      <w:tr>
+        <w:trPr>
+          <w:jc w:val="center"/>
+        </w:trPr>
+        <w:tc>
+          <w:tcPr>
+            <w:tcW w:w="0" w:type="auto"/>
+            <w:vMerge w:val="restart"/>
+            <w:tcBorders>
+              <w:right w:val="single" w:sz="12" w:space="0" w:color="auto"/>
+            </w:tcBorders>
+            <w:shd w:val="clear" w:color="auto" w:fill="CAEDFB" w:themeFill="accent4" w:themeFillTint="33"/>
+            <w:vAlign w:val="center"/>
+          </w:tcPr>
+          <w:p>
+            <w:pPr>
+              <w:jc w:val="center"/>
+            </w:pPr>
+            <w:r>
+              <w:t>4</w:t>
+            </w:r>
+          </w:p>
+        </w:tc>
+        <w:tc>
+          <w:tcPr>
+            <w:tcW w:w="0" w:type="auto"/>
+            <w:tcBorders>
+              <w:top w:val="single" w:sz="6" w:space="0" w:color="auto"/>
+              <w:left w:val="single" w:sz="12" w:space="0" w:color="auto"/>
+              <w:bottom w:val="single" w:sz="6" w:space="0" w:color="auto"/>
+              <w:right w:val="single" w:sz="6" w:space="0" w:color="auto"/>
+            </w:tcBorders>
+            <w:shd w:val="clear" w:color="auto" w:fill="CAEDFB" w:themeFill="accent4" w:themeFillTint="33"/>
+            <w:vAlign w:val="center"/>
+          </w:tcPr>
+          <w:p>
+            <w:pPr>
+              <w:jc w:val="center"/>
+            </w:pPr>
+            <w:r>
+              <w:t>OM2+</w:t>
+            </w:r>
+          </w:p>
+        </w:tc>
+        <w:tc>
+          <w:tcPr>
+            <w:tcW w:w="0" w:type="auto"/>
+            <w:tcBorders>
+              <w:top w:val="single" w:sz="6" w:space="0" w:color="auto"/>
+              <w:left w:val="single" w:sz="6" w:space="0" w:color="auto"/>
+              <w:bottom w:val="single" w:sz="6" w:space="0" w:color="auto"/>
+              <w:right w:val="single" w:sz="6" w:space="0" w:color="auto"/>
+            </w:tcBorders>
+            <w:shd w:val="clear" w:color="auto" w:fill="CAEDFB" w:themeFill="accent4" w:themeFillTint="33"/>
+            <w:vAlign w:val="center"/>
+          </w:tcPr>
+          <w:p>
+            <w:pPr>
+              <w:jc w:val="center"/>
+            </w:pPr>
+          </w:p>
+        </w:tc>
+        <w:tc>
+          <w:tcPr>
+            <w:tcW w:w="0" w:type="auto"/>
+            <w:tcBorders>
+              <w:top w:val="single" w:sz="6" w:space="0" w:color="auto"/>
+              <w:left w:val="single" w:sz="6" w:space="0" w:color="auto"/>
+              <w:bottom w:val="single" w:sz="6" w:space="0" w:color="auto"/>
+              <w:right w:val="single" w:sz="6" w:space="0" w:color="auto"/>
+            </w:tcBorders>
+            <w:shd w:val="clear" w:color="auto" w:fill="CAEDFB" w:themeFill="accent4" w:themeFillTint="33"/>
+            <w:vAlign w:val="center"/>
+          </w:tcPr>
+          <w:p>
+            <w:pPr>
+              <w:jc w:val="center"/>
+            </w:pPr>
+          </w:p>
+        </w:tc>
+        <w:tc>
+          <w:tcPr>
+            <w:tcW w:w="0" w:type="auto"/>
+            <w:tcBorders>
+              <w:top w:val="single" w:sz="6" w:space="0" w:color="auto"/>
+              <w:left w:val="single" w:sz="6" w:space="0" w:color="auto"/>
+              <w:bottom w:val="single" w:sz="6" w:space="0" w:color="auto"/>
+              <w:right w:val="single" w:sz="12" w:space="0" w:color="auto"/>
+            </w:tcBorders>
+            <w:shd w:val="clear" w:color="auto" w:fill="CAEDFB" w:themeFill="accent4" w:themeFillTint="33"/>
+            <w:vAlign w:val="center"/>
+          </w:tcPr>
+          <w:p>
+            <w:pPr>
+              <w:jc w:val="center"/>
+            </w:pPr>
+          </w:p>
+        </w:tc>
+        <w:tc>
+          <w:tcPr>
+            <w:tcW w:w="0" w:type="auto"/>
+            <w:tcBorders>
+              <w:top w:val="single" w:sz="6" w:space="0" w:color="auto"/>
+              <w:left w:val="single" w:sz="12" w:space="0" w:color="auto"/>
+              <w:bottom w:val="single" w:sz="6" w:space="0" w:color="auto"/>
+              <w:right w:val="single" w:sz="6" w:space="0" w:color="auto"/>
+            </w:tcBorders>
+            <w:shd w:val="clear" w:color="auto" w:fill="CAEDFB" w:themeFill="accent4" w:themeFillTint="33"/>
+            <w:vAlign w:val="center"/>
+          </w:tcPr>
+          <w:p>
+            <w:pPr>
+              <w:jc w:val="center"/>
+            </w:pPr>
+            <w:r>
+              <w:t>OM1</w:t>
+            </w:r>
+          </w:p>
+        </w:tc>
+        <w:tc>
+          <w:tcPr>
+            <w:tcW w:w="0" w:type="auto"/>
+            <w:tcBorders>
+              <w:top w:val="single" w:sz="6" w:space="0" w:color="auto"/>
+              <w:left w:val="single" w:sz="6" w:space="0" w:color="auto"/>
+              <w:bottom w:val="single" w:sz="6" w:space="0" w:color="auto"/>
+              <w:right w:val="single" w:sz="6" w:space="0" w:color="auto"/>
+            </w:tcBorders>
+            <w:shd w:val="clear" w:color="auto" w:fill="CAEDFB" w:themeFill="accent4" w:themeFillTint="33"/>
+            <w:vAlign w:val="center"/>
+          </w:tcPr>
+          <w:p>
+            <w:pPr>
+              <w:jc w:val="center"/>
+            </w:pPr>
+            <w:r>
+              <w:t>TR1</w:t>
+            </w:r>
+          </w:p>
+        </w:tc>
+        <w:tc>
+          <w:tcPr>
+            <w:tcW w:w="0" w:type="auto"/>
+            <w:tcBorders>
+              <w:top w:val="single" w:sz="6" w:space="0" w:color="auto"/>
+              <w:left w:val="single" w:sz="6" w:space="0" w:color="auto"/>
+              <w:bottom w:val="single" w:sz="6" w:space="0" w:color="auto"/>
+              <w:right w:val="single" w:sz="6" w:space="0" w:color="auto"/>
+            </w:tcBorders>
+            <w:shd w:val="clear" w:color="auto" w:fill="CAEDFB" w:themeFill="accent4" w:themeFillTint="33"/>
+            <w:vAlign w:val="center"/>
+          </w:tcPr>
+          <w:p>
+            <w:pPr>
+              <w:jc w:val="center"/>
+            </w:pPr>
+            <w:r>
+              <w:t>TM+</w:t>
+            </w:r>
+          </w:p>
+        </w:tc>
+        <w:tc>
+          <w:tcPr>
+            <w:tcW w:w="0" w:type="auto"/>
+            <w:tcBorders>
+              <w:top w:val="single" w:sz="6" w:space="0" w:color="auto"/>
+              <w:left w:val="single" w:sz="6" w:space="0" w:color="auto"/>
+              <w:bottom w:val="single" w:sz="6" w:space="0" w:color="auto"/>
+              <w:right w:val="single" w:sz="6" w:space="0" w:color="auto"/>
+            </w:tcBorders>
+            <w:shd w:val="clear" w:color="auto" w:fill="CAEDFB" w:themeFill="accent4" w:themeFillTint="33"/>
+            <w:vAlign w:val="center"/>
+          </w:tcPr>
+          <w:p>
+            <w:pPr>
+              <w:jc w:val="center"/>
+            </w:pPr>
+            <w:r>
+              <w:t>TM-</w:t>
+            </w:r>
+          </w:p>
+        </w:tc>
+        <w:tc>
+          <w:tcPr>
+            <w:tcW w:w="0" w:type="auto"/>
+            <w:tcBorders>
+              <w:top w:val="single" w:sz="6" w:space="0" w:color="auto"/>
+              <w:left w:val="single" w:sz="6" w:space="0" w:color="auto"/>
+              <w:bottom w:val="single" w:sz="6" w:space="0" w:color="auto"/>
+              <w:right w:val="single" w:sz="12" w:space="0" w:color="auto"/>
+            </w:tcBorders>
+            <w:shd w:val="clear" w:color="auto" w:fill="CAEDFB" w:themeFill="accent4" w:themeFillTint="33"/>
+            <w:vAlign w:val="center"/>
+          </w:tcPr>
+          <w:p>
+            <w:pPr>
+              <w:jc w:val="center"/>
+            </w:pPr>
+            <w:r>
+              <w:t>TD+</w:t>
+            </w:r>
+          </w:p>
+        </w:tc>
+      </w:tr>
+      <w:tr>
+        <w:trPr>
+          <w:jc w:val="center"/>
+        </w:trPr>
+        <w:tc>
+          <w:tcPr>
+            <w:tcW w:w="0" w:type="auto"/>
+            <w:vMerge/>
+            <w:tcBorders>
+              <w:right w:val="single" w:sz="12" w:space="0" w:color="auto"/>
+            </w:tcBorders>
+            <w:shd w:val="clear" w:color="auto" w:fill="CAEDFB" w:themeFill="accent4" w:themeFillTint="33"/>
+            <w:vAlign w:val="center"/>
+          </w:tcPr>
+          <w:p>
+            <w:pPr>
+              <w:jc w:val="center"/>
+            </w:pPr>
+          </w:p>
+        </w:tc>
+        <w:tc>
+          <w:tcPr>
+            <w:tcW w:w="0" w:type="auto"/>
+            <w:tcBorders>
+              <w:top w:val="single" w:sz="6" w:space="0" w:color="auto"/>
+              <w:left w:val="single" w:sz="12" w:space="0" w:color="auto"/>
+              <w:bottom w:val="single" w:sz="6" w:space="0" w:color="auto"/>
+              <w:right w:val="single" w:sz="6" w:space="0" w:color="auto"/>
+            </w:tcBorders>
+            <w:shd w:val="clear" w:color="auto" w:fill="CAEDFB" w:themeFill="accent4" w:themeFillTint="33"/>
+            <w:vAlign w:val="center"/>
+          </w:tcPr>
+          <w:p>
+            <w:pPr>
+              <w:jc w:val="center"/>
+            </w:pPr>
+            <w:r>
+              <w:t>OM1</w:t>
+            </w:r>
+          </w:p>
+        </w:tc>
+        <w:tc>
+          <w:tcPr>
+            <w:tcW w:w="0" w:type="auto"/>
+            <w:tcBorders>
+              <w:top w:val="single" w:sz="6" w:space="0" w:color="auto"/>
+              <w:left w:val="single" w:sz="6" w:space="0" w:color="auto"/>
+              <w:bottom w:val="single" w:sz="6" w:space="0" w:color="auto"/>
+              <w:right w:val="single" w:sz="6" w:space="0" w:color="auto"/>
+            </w:tcBorders>
+            <w:shd w:val="clear" w:color="auto" w:fill="CAEDFB" w:themeFill="accent4" w:themeFillTint="33"/>
+            <w:vAlign w:val="center"/>
+          </w:tcPr>
+          <w:p>
+            <w:pPr>
+              <w:jc w:val="center"/>
+            </w:pPr>
+          </w:p>
+        </w:tc>
+        <w:tc>
+          <w:tcPr>
+            <w:tcW w:w="0" w:type="auto"/>
+            <w:tcBorders>
+              <w:top w:val="single" w:sz="6" w:space="0" w:color="auto"/>
+              <w:left w:val="single" w:sz="6" w:space="0" w:color="auto"/>
+              <w:bottom w:val="single" w:sz="6" w:space="0" w:color="auto"/>
+              <w:right w:val="single" w:sz="6" w:space="0" w:color="auto"/>
+            </w:tcBorders>
+            <w:shd w:val="clear" w:color="auto" w:fill="CAEDFB" w:themeFill="accent4" w:themeFillTint="33"/>
+            <w:vAlign w:val="center"/>
+          </w:tcPr>
+          <w:p>
+            <w:pPr>
+              <w:jc w:val="center"/>
+            </w:pPr>
+          </w:p>
+        </w:tc>
+        <w:tc>
+          <w:tcPr>
+            <w:tcW w:w="0" w:type="auto"/>
+            <w:tcBorders>
+              <w:top w:val="single" w:sz="6" w:space="0" w:color="auto"/>
+              <w:left w:val="single" w:sz="6" w:space="0" w:color="auto"/>
+              <w:bottom w:val="single" w:sz="6" w:space="0" w:color="auto"/>
+              <w:right w:val="single" w:sz="12" w:space="0" w:color="auto"/>
+            </w:tcBorders>
+            <w:shd w:val="clear" w:color="auto" w:fill="CAEDFB" w:themeFill="accent4" w:themeFillTint="33"/>
+            <w:vAlign w:val="center"/>
+          </w:tcPr>
+          <w:p>
+            <w:pPr>
+              <w:jc w:val="center"/>
+            </w:pPr>
+          </w:p>
+        </w:tc>
+        <w:tc>
+          <w:tcPr>
+            <w:tcW w:w="0" w:type="auto"/>
+            <w:tcBorders>
+              <w:top w:val="single" w:sz="6" w:space="0" w:color="auto"/>
+              <w:left w:val="single" w:sz="12" w:space="0" w:color="auto"/>
+              <w:bottom w:val="single" w:sz="6" w:space="0" w:color="auto"/>
+              <w:right w:val="single" w:sz="6" w:space="0" w:color="auto"/>
+            </w:tcBorders>
+            <w:shd w:val="clear" w:color="auto" w:fill="CAEDFB" w:themeFill="accent4" w:themeFillTint="33"/>
+            <w:vAlign w:val="center"/>
+          </w:tcPr>
+          <w:p>
+            <w:pPr>
+              <w:jc w:val="center"/>
+            </w:pPr>
+            <w:r>
+              <w:t>OM1</w:t>
+            </w:r>
+          </w:p>
+        </w:tc>
+        <w:tc>
+          <w:tcPr>
+            <w:tcW w:w="0" w:type="auto"/>
+            <w:tcBorders>
+              <w:top w:val="single" w:sz="6" w:space="0" w:color="auto"/>
+              <w:left w:val="single" w:sz="6" w:space="0" w:color="auto"/>
+              <w:bottom w:val="single" w:sz="6" w:space="0" w:color="auto"/>
+              <w:right w:val="single" w:sz="6" w:space="0" w:color="auto"/>
+            </w:tcBorders>
+            <w:shd w:val="clear" w:color="auto" w:fill="CAEDFB" w:themeFill="accent4" w:themeFillTint="33"/>
+            <w:vAlign w:val="center"/>
+          </w:tcPr>
+          <w:p>
+            <w:pPr>
+              <w:jc w:val="center"/>
+            </w:pPr>
+            <w:r>
+              <w:t>TR2+</w:t>
+            </w:r>
+          </w:p>
+        </w:tc>
+        <w:tc>
+          <w:tcPr>
+            <w:tcW w:w="0" w:type="auto"/>
+            <w:tcBorders>
+              <w:top w:val="single" w:sz="6" w:space="0" w:color="auto"/>
+              <w:left w:val="single" w:sz="6" w:space="0" w:color="auto"/>
+              <w:bottom w:val="single" w:sz="6" w:space="0" w:color="auto"/>
+              <w:right w:val="single" w:sz="6" w:space="0" w:color="auto"/>
+            </w:tcBorders>
+            <w:shd w:val="clear" w:color="auto" w:fill="CAEDFB" w:themeFill="accent4" w:themeFillTint="33"/>
+            <w:vAlign w:val="center"/>
+          </w:tcPr>
+          <w:p>
+            <w:pPr>
+              <w:jc w:val="center"/>
+            </w:pPr>
+            <w:r>
+              <w:t>TM+</w:t>
+            </w:r>
+          </w:p>
+        </w:tc>
+        <w:tc>
+          <w:tcPr>
+            <w:tcW w:w="0" w:type="auto"/>
+            <w:tcBorders>
+              <w:top w:val="single" w:sz="6" w:space="0" w:color="auto"/>
+              <w:left w:val="single" w:sz="6" w:space="0" w:color="auto"/>
+              <w:bottom w:val="single" w:sz="6" w:space="0" w:color="auto"/>
+              <w:right w:val="single" w:sz="6" w:space="0" w:color="auto"/>
+            </w:tcBorders>
+            <w:shd w:val="clear" w:color="auto" w:fill="CAEDFB" w:themeFill="accent4" w:themeFillTint="33"/>
+            <w:vAlign w:val="center"/>
+          </w:tcPr>
+          <w:p>
+            <w:pPr>
+              <w:jc w:val="center"/>
+            </w:pPr>
+            <w:r>
+              <w:t>TM-</w:t>
+            </w:r>
+          </w:p>
+        </w:tc>
+        <w:tc>
+          <w:tcPr>
+            <w:tcW w:w="0" w:type="auto"/>
+            <w:tcBorders>
+              <w:top w:val="single" w:sz="6" w:space="0" w:color="auto"/>
+              <w:left w:val="single" w:sz="6" w:space="0" w:color="auto"/>
+              <w:bottom w:val="single" w:sz="6" w:space="0" w:color="auto"/>
+              <w:right w:val="single" w:sz="12" w:space="0" w:color="auto"/>
+            </w:tcBorders>
+            <w:shd w:val="clear" w:color="auto" w:fill="CAEDFB" w:themeFill="accent4" w:themeFillTint="33"/>
+            <w:vAlign w:val="center"/>
+          </w:tcPr>
+          <w:p>
+            <w:pPr>
+              <w:jc w:val="center"/>
+            </w:pPr>
+            <w:r>
+              <w:t>TD+</w:t>
+            </w:r>
+          </w:p>
+        </w:tc>
+      </w:tr>
+      <w:tr>
+        <w:trPr>
+          <w:jc w:val="center"/>
+        </w:trPr>
+        <w:tc>
+          <w:tcPr>
+            <w:tcW w:w="0" w:type="auto"/>
+            <w:vMerge/>
+            <w:tcBorders>
+              <w:right w:val="single" w:sz="12" w:space="0" w:color="auto"/>
+            </w:tcBorders>
+            <w:shd w:val="clear" w:color="auto" w:fill="CAEDFB" w:themeFill="accent4" w:themeFillTint="33"/>
+            <w:vAlign w:val="center"/>
+          </w:tcPr>
+          <w:p>
+            <w:pPr>
+              <w:jc w:val="center"/>
+            </w:pPr>
+          </w:p>
+        </w:tc>
+        <w:tc>
+          <w:tcPr>
+            <w:tcW w:w="0" w:type="auto"/>
+            <w:tcBorders>
+              <w:top w:val="single" w:sz="6" w:space="0" w:color="auto"/>
+              <w:left w:val="single" w:sz="12" w:space="0" w:color="auto"/>
+              <w:bottom w:val="single" w:sz="6" w:space="0" w:color="auto"/>
+              <w:right w:val="single" w:sz="6" w:space="0" w:color="auto"/>
+            </w:tcBorders>
+            <w:shd w:val="clear" w:color="auto" w:fill="CAEDFB" w:themeFill="accent4" w:themeFillTint="33"/>
+            <w:vAlign w:val="center"/>
+          </w:tcPr>
+          <w:p>
+            <w:pPr>
+              <w:jc w:val="center"/>
+            </w:pPr>
+            <w:r>
+              <w:t>TR1</w:t>
+            </w:r>
+          </w:p>
+        </w:tc>
+        <w:tc>
+          <w:tcPr>
+            <w:tcW w:w="0" w:type="auto"/>
+            <w:tcBorders>
+              <w:top w:val="single" w:sz="6" w:space="0" w:color="auto"/>
+              <w:left w:val="single" w:sz="6" w:space="0" w:color="auto"/>
+              <w:bottom w:val="single" w:sz="6" w:space="0" w:color="auto"/>
+              <w:right w:val="single" w:sz="6" w:space="0" w:color="auto"/>
+            </w:tcBorders>
+            <w:shd w:val="clear" w:color="auto" w:fill="CAEDFB" w:themeFill="accent4" w:themeFillTint="33"/>
+            <w:vAlign w:val="center"/>
+          </w:tcPr>
+          <w:p>
+            <w:pPr>
+              <w:jc w:val="center"/>
+            </w:pPr>
+            <w:r>
+              <w:t>TM+</w:t>
+            </w:r>
+          </w:p>
+        </w:tc>
+        <w:tc>
+          <w:tcPr>
+            <w:tcW w:w="0" w:type="auto"/>
+            <w:tcBorders>
+              <w:top w:val="single" w:sz="6" w:space="0" w:color="auto"/>
+              <w:left w:val="single" w:sz="6" w:space="0" w:color="auto"/>
+              <w:bottom w:val="single" w:sz="6" w:space="0" w:color="auto"/>
+              <w:right w:val="single" w:sz="6" w:space="0" w:color="auto"/>
+            </w:tcBorders>
+            <w:shd w:val="clear" w:color="auto" w:fill="CAEDFB" w:themeFill="accent4" w:themeFillTint="33"/>
+            <w:vAlign w:val="center"/>
+          </w:tcPr>
+          <w:p>
+            <w:pPr>
+              <w:jc w:val="center"/>
+            </w:pPr>
+            <w:r>
+              <w:t>TM-</w:t>
+            </w:r>
+          </w:p>
+        </w:tc>
+        <w:tc>
+          <w:tcPr>
+            <w:tcW w:w="0" w:type="auto"/>
+            <w:tcBorders>
+              <w:top w:val="single" w:sz="6" w:space="0" w:color="auto"/>
+              <w:left w:val="single" w:sz="6" w:space="0" w:color="auto"/>
+              <w:bottom w:val="single" w:sz="6" w:space="0" w:color="auto"/>
+              <w:right w:val="single" w:sz="12" w:space="0" w:color="auto"/>
+            </w:tcBorders>
+            <w:shd w:val="clear" w:color="auto" w:fill="CAEDFB" w:themeFill="accent4" w:themeFillTint="33"/>
+            <w:vAlign w:val="center"/>
+          </w:tcPr>
+          <w:p>
+            <w:pPr>
+              <w:jc w:val="center"/>
+            </w:pPr>
+            <w:r>
+              <w:t>TD+</w:t>
+            </w:r>
+          </w:p>
+        </w:tc>
+        <w:tc>
+          <w:tcPr>
+            <w:tcW w:w="0" w:type="auto"/>
+            <w:tcBorders>
+              <w:top w:val="single" w:sz="6" w:space="0" w:color="auto"/>
+              <w:left w:val="single" w:sz="12" w:space="0" w:color="auto"/>
+              <w:bottom w:val="single" w:sz="6" w:space="0" w:color="auto"/>
+              <w:right w:val="single" w:sz="6" w:space="0" w:color="auto"/>
+            </w:tcBorders>
+            <w:shd w:val="clear" w:color="auto" w:fill="CAEDFB" w:themeFill="accent4" w:themeFillTint="33"/>
+            <w:vAlign w:val="center"/>
+          </w:tcPr>
+          <w:p>
+            <w:pPr>
+              <w:jc w:val="center"/>
+            </w:pPr>
+          </w:p>
+        </w:tc>
+        <w:tc>
+          <w:tcPr>
+            <w:tcW w:w="0" w:type="auto"/>
+            <w:tcBorders>
+              <w:top w:val="single" w:sz="6" w:space="0" w:color="auto"/>
+              <w:left w:val="single" w:sz="6" w:space="0" w:color="auto"/>
+              <w:bottom w:val="single" w:sz="6" w:space="0" w:color="auto"/>
+              <w:right w:val="single" w:sz="6" w:space="0" w:color="auto"/>
+            </w:tcBorders>
+            <w:shd w:val="clear" w:color="auto" w:fill="CAEDFB" w:themeFill="accent4" w:themeFillTint="33"/>
+            <w:vAlign w:val="center"/>
+          </w:tcPr>
+          <w:p>
+            <w:pPr>
+              <w:jc w:val="center"/>
+            </w:pPr>
+            <w:r>
+              <w:t>TR1</w:t>
+            </w:r>
+          </w:p>
+        </w:tc>
+        <w:tc>
+          <w:tcPr>
+            <w:tcW w:w="0" w:type="auto"/>
+            <w:tcBorders>
+              <w:top w:val="single" w:sz="6" w:space="0" w:color="auto"/>
+              <w:left w:val="single" w:sz="6" w:space="0" w:color="auto"/>
+              <w:bottom w:val="single" w:sz="6" w:space="0" w:color="auto"/>
+              <w:right w:val="single" w:sz="6" w:space="0" w:color="auto"/>
+            </w:tcBorders>
+            <w:shd w:val="clear" w:color="auto" w:fill="CAEDFB" w:themeFill="accent4" w:themeFillTint="33"/>
+            <w:vAlign w:val="center"/>
+          </w:tcPr>
+          <w:p>
+            <w:pPr>
+              <w:jc w:val="center"/>
+            </w:pPr>
+            <w:r>
+              <w:t>TM+</w:t>
+            </w:r>
+          </w:p>
+        </w:tc>
+        <w:tc>
+          <w:tcPr>
+            <w:tcW w:w="0" w:type="auto"/>
+            <w:tcBorders>
+              <w:top w:val="single" w:sz="6" w:space="0" w:color="auto"/>
+              <w:left w:val="single" w:sz="6" w:space="0" w:color="auto"/>
+              <w:bottom w:val="single" w:sz="6" w:space="0" w:color="auto"/>
+              <w:right w:val="single" w:sz="6" w:space="0" w:color="auto"/>
+            </w:tcBorders>
+            <w:shd w:val="clear" w:color="auto" w:fill="CAEDFB" w:themeFill="accent4" w:themeFillTint="33"/>
+            <w:vAlign w:val="center"/>
+          </w:tcPr>
+          <w:p>
+            <w:pPr>
+              <w:jc w:val="center"/>
+            </w:pPr>
+            <w:r>
+              <w:t>TM-</w:t>
+            </w:r>
+          </w:p>
+        </w:tc>
+        <w:tc>
+          <w:tcPr>
+            <w:tcW w:w="0" w:type="auto"/>
+            <w:tcBorders>
+              <w:top w:val="single" w:sz="6" w:space="0" w:color="auto"/>
+              <w:left w:val="single" w:sz="6" w:space="0" w:color="auto"/>
+              <w:bottom w:val="single" w:sz="6" w:space="0" w:color="auto"/>
+              <w:right w:val="single" w:sz="12" w:space="0" w:color="auto"/>
+            </w:tcBorders>
+            <w:shd w:val="clear" w:color="auto" w:fill="CAEDFB" w:themeFill="accent4" w:themeFillTint="33"/>
+            <w:vAlign w:val="center"/>
+          </w:tcPr>
+          <w:p>
+            <w:pPr>
+              <w:jc w:val="center"/>
+            </w:pPr>
+            <w:r>
+              <w:t>TD+</w:t>
+            </w:r>
+          </w:p>
+        </w:tc>
+      </w:tr>
+      <w:tr>
+        <w:trPr>
+          <w:jc w:val="center"/>
+        </w:trPr>
+        <w:tc>
+          <w:tcPr>
+            <w:tcW w:w="0" w:type="auto"/>
+            <w:vMerge w:val="restart"/>
+            <w:tcBorders>
+              <w:right w:val="single" w:sz="12" w:space="0" w:color="auto"/>
+            </w:tcBorders>
+            <w:vAlign w:val="center"/>
+          </w:tcPr>
+          <w:p>
+            <w:pPr>
+              <w:jc w:val="center"/>
+            </w:pPr>
+            <w:r>
+              <w:t>5,6</w:t>
+            </w:r>
+          </w:p>
+        </w:tc>
+        <w:tc>
+          <w:tcPr>
+            <w:tcW w:w="0" w:type="auto"/>
+            <w:tcBorders>
+              <w:top w:val="single" w:sz="6" w:space="0" w:color="auto"/>
+              <w:left w:val="single" w:sz="12" w:space="0" w:color="auto"/>
+              <w:bottom w:val="single" w:sz="6" w:space="0" w:color="auto"/>
+              <w:right w:val="single" w:sz="6" w:space="0" w:color="auto"/>
+            </w:tcBorders>
+            <w:vAlign w:val="center"/>
+          </w:tcPr>
+          <w:p>
+            <w:pPr>
+              <w:jc w:val="center"/>
+            </w:pPr>
+            <w:r>
+              <w:t>OM</w:t>
+            </w:r>
+            <w:r>
+              <w:t>1</w:t>
+            </w:r>
+            <w:r>
+              <w:t>+</w:t>
+            </w:r>
+          </w:p>
+        </w:tc>
+        <w:tc>
+          <w:tcPr>
+            <w:tcW w:w="0" w:type="auto"/>
+            <w:tcBorders>
+              <w:top w:val="single" w:sz="6" w:space="0" w:color="auto"/>
+              <w:left w:val="single" w:sz="6" w:space="0" w:color="auto"/>
+              <w:bottom w:val="single" w:sz="6" w:space="0" w:color="auto"/>
+              <w:right w:val="single" w:sz="6" w:space="0" w:color="auto"/>
+            </w:tcBorders>
+            <w:vAlign w:val="center"/>
+          </w:tcPr>
+          <w:p>
+            <w:pPr>
+              <w:jc w:val="center"/>
+            </w:pPr>
+          </w:p>
+        </w:tc>
+        <w:tc>
+          <w:tcPr>
+            <w:tcW w:w="0" w:type="auto"/>
+            <w:tcBorders>
+              <w:top w:val="single" w:sz="6" w:space="0" w:color="auto"/>
+              <w:left w:val="single" w:sz="6" w:space="0" w:color="auto"/>
+              <w:bottom w:val="single" w:sz="6" w:space="0" w:color="auto"/>
+              <w:right w:val="single" w:sz="6" w:space="0" w:color="auto"/>
+            </w:tcBorders>
+            <w:vAlign w:val="center"/>
+          </w:tcPr>
+          <w:p>
+            <w:pPr>
+              <w:jc w:val="center"/>
+            </w:pPr>
+          </w:p>
+        </w:tc>
+        <w:tc>
+          <w:tcPr>
+            <w:tcW w:w="0" w:type="auto"/>
+            <w:tcBorders>
+              <w:top w:val="single" w:sz="6" w:space="0" w:color="auto"/>
+              <w:left w:val="single" w:sz="6" w:space="0" w:color="auto"/>
+              <w:bottom w:val="single" w:sz="6" w:space="0" w:color="auto"/>
+              <w:right w:val="single" w:sz="12" w:space="0" w:color="auto"/>
+            </w:tcBorders>
+            <w:vAlign w:val="center"/>
+          </w:tcPr>
+          <w:p>
+            <w:pPr>
+              <w:jc w:val="center"/>
+            </w:pPr>
+          </w:p>
+        </w:tc>
+        <w:tc>
+          <w:tcPr>
+            <w:tcW w:w="0" w:type="auto"/>
+            <w:tcBorders>
+              <w:top w:val="single" w:sz="6" w:space="0" w:color="auto"/>
+              <w:left w:val="single" w:sz="12" w:space="0" w:color="auto"/>
+              <w:bottom w:val="single" w:sz="6" w:space="0" w:color="auto"/>
+              <w:right w:val="single" w:sz="6" w:space="0" w:color="auto"/>
+            </w:tcBorders>
+            <w:vAlign w:val="center"/>
+          </w:tcPr>
+          <w:p>
+            <w:pPr>
+              <w:jc w:val="center"/>
+            </w:pPr>
+          </w:p>
+        </w:tc>
+        <w:tc>
+          <w:tcPr>
+            <w:tcW w:w="0" w:type="auto"/>
+            <w:tcBorders>
+              <w:top w:val="single" w:sz="6" w:space="0" w:color="auto"/>
+              <w:left w:val="single" w:sz="6" w:space="0" w:color="auto"/>
+              <w:bottom w:val="single" w:sz="6" w:space="0" w:color="auto"/>
+              <w:right w:val="single" w:sz="6" w:space="0" w:color="auto"/>
+            </w:tcBorders>
+            <w:vAlign w:val="center"/>
+          </w:tcPr>
+          <w:p>
+            <w:pPr>
+              <w:jc w:val="center"/>
+            </w:pPr>
+            <w:r>
+              <w:t>TR1</w:t>
+            </w:r>
+          </w:p>
+        </w:tc>
+        <w:tc>
+          <w:tcPr>
+            <w:tcW w:w="0" w:type="auto"/>
+            <w:tcBorders>
+              <w:top w:val="single" w:sz="6" w:space="0" w:color="auto"/>
+              <w:left w:val="single" w:sz="6" w:space="0" w:color="auto"/>
+              <w:bottom w:val="single" w:sz="6" w:space="0" w:color="auto"/>
+              <w:right w:val="single" w:sz="6" w:space="0" w:color="auto"/>
+            </w:tcBorders>
+            <w:vAlign w:val="center"/>
+          </w:tcPr>
+          <w:p>
+            <w:pPr>
+              <w:jc w:val="center"/>
+            </w:pPr>
+            <w:r>
+              <w:t>TM+</w:t>
+            </w:r>
+          </w:p>
+        </w:tc>
+        <w:tc>
+          <w:tcPr>
+            <w:tcW w:w="0" w:type="auto"/>
+            <w:tcBorders>
+              <w:top w:val="single" w:sz="6" w:space="0" w:color="auto"/>
+              <w:left w:val="single" w:sz="6" w:space="0" w:color="auto"/>
+              <w:bottom w:val="single" w:sz="6" w:space="0" w:color="auto"/>
+              <w:right w:val="single" w:sz="6" w:space="0" w:color="auto"/>
+            </w:tcBorders>
+            <w:vAlign w:val="center"/>
+          </w:tcPr>
+          <w:p>
+            <w:pPr>
+              <w:jc w:val="center"/>
+            </w:pPr>
+            <w:r>
+              <w:t>TM-</w:t>
+            </w:r>
+          </w:p>
+        </w:tc>
+        <w:tc>
+          <w:tcPr>
+            <w:tcW w:w="0" w:type="auto"/>
+            <w:tcBorders>
+              <w:top w:val="single" w:sz="6" w:space="0" w:color="auto"/>
+              <w:left w:val="single" w:sz="6" w:space="0" w:color="auto"/>
+              <w:bottom w:val="single" w:sz="6" w:space="0" w:color="auto"/>
+              <w:right w:val="single" w:sz="12" w:space="0" w:color="auto"/>
+            </w:tcBorders>
+            <w:vAlign w:val="center"/>
+          </w:tcPr>
+          <w:p>
+            <w:pPr>
+              <w:jc w:val="center"/>
+            </w:pPr>
+            <w:r>
+              <w:t>TD+</w:t>
+            </w:r>
+          </w:p>
+        </w:tc>
+      </w:tr>
+      <w:tr>
+        <w:trPr>
+          <w:jc w:val="center"/>
+        </w:trPr>
+        <w:tc>
+          <w:tcPr>
+            <w:tcW w:w="0" w:type="auto"/>
+            <w:vMerge/>
+            <w:tcBorders>
+              <w:right w:val="single" w:sz="12" w:space="0" w:color="auto"/>
+            </w:tcBorders>
+            <w:vAlign w:val="center"/>
+          </w:tcPr>
+          <w:p>
+            <w:pPr>
+              <w:jc w:val="center"/>
+            </w:pPr>
+          </w:p>
+        </w:tc>
+        <w:tc>
+          <w:tcPr>
+            <w:tcW w:w="0" w:type="auto"/>
+            <w:tcBorders>
+              <w:top w:val="single" w:sz="6" w:space="0" w:color="auto"/>
+              <w:left w:val="single" w:sz="12" w:space="0" w:color="auto"/>
+              <w:bottom w:val="single" w:sz="6" w:space="0" w:color="auto"/>
+              <w:right w:val="single" w:sz="6" w:space="0" w:color="auto"/>
+            </w:tcBorders>
+            <w:vAlign w:val="center"/>
+          </w:tcPr>
+          <w:p>
+            <w:pPr>
+              <w:jc w:val="center"/>
+            </w:pPr>
+            <w:r>
+              <w:t>OM1</w:t>
+            </w:r>
+          </w:p>
+        </w:tc>
+        <w:tc>
+          <w:tcPr>
+            <w:tcW w:w="0" w:type="auto"/>
+            <w:tcBorders>
+              <w:top w:val="single" w:sz="6" w:space="0" w:color="auto"/>
+              <w:left w:val="single" w:sz="6" w:space="0" w:color="auto"/>
+              <w:bottom w:val="single" w:sz="6" w:space="0" w:color="auto"/>
+              <w:right w:val="single" w:sz="6" w:space="0" w:color="auto"/>
+            </w:tcBorders>
+            <w:vAlign w:val="center"/>
+          </w:tcPr>
+          <w:p>
+            <w:pPr>
+              <w:jc w:val="center"/>
+            </w:pPr>
+          </w:p>
+        </w:tc>
+        <w:tc>
+          <w:tcPr>
+            <w:tcW w:w="0" w:type="auto"/>
+            <w:tcBorders>
+              <w:top w:val="single" w:sz="6" w:space="0" w:color="auto"/>
+              <w:left w:val="single" w:sz="6" w:space="0" w:color="auto"/>
+              <w:bottom w:val="single" w:sz="6" w:space="0" w:color="auto"/>
+              <w:right w:val="single" w:sz="6" w:space="0" w:color="auto"/>
+            </w:tcBorders>
+            <w:vAlign w:val="center"/>
+          </w:tcPr>
+          <w:p>
+            <w:pPr>
+              <w:jc w:val="center"/>
+            </w:pPr>
+          </w:p>
+        </w:tc>
+        <w:tc>
+          <w:tcPr>
+            <w:tcW w:w="0" w:type="auto"/>
+            <w:tcBorders>
+              <w:top w:val="single" w:sz="6" w:space="0" w:color="auto"/>
+              <w:left w:val="single" w:sz="6" w:space="0" w:color="auto"/>
+              <w:bottom w:val="single" w:sz="6" w:space="0" w:color="auto"/>
+              <w:right w:val="single" w:sz="12" w:space="0" w:color="auto"/>
+            </w:tcBorders>
+            <w:vAlign w:val="center"/>
+          </w:tcPr>
+          <w:p>
+            <w:pPr>
+              <w:jc w:val="center"/>
+            </w:pPr>
+          </w:p>
+        </w:tc>
+        <w:tc>
+          <w:tcPr>
+            <w:tcW w:w="0" w:type="auto"/>
+            <w:tcBorders>
+              <w:top w:val="single" w:sz="6" w:space="0" w:color="auto"/>
+              <w:left w:val="single" w:sz="12" w:space="0" w:color="auto"/>
+              <w:bottom w:val="single" w:sz="6" w:space="0" w:color="auto"/>
+              <w:right w:val="single" w:sz="6" w:space="0" w:color="auto"/>
+            </w:tcBorders>
+            <w:vAlign w:val="center"/>
+          </w:tcPr>
+          <w:p>
+            <w:pPr>
+              <w:jc w:val="center"/>
+            </w:pPr>
+            <w:r>
+              <w:t>OM1</w:t>
+            </w:r>
+          </w:p>
+        </w:tc>
+        <w:tc>
+          <w:tcPr>
+            <w:tcW w:w="0" w:type="auto"/>
+            <w:tcBorders>
+              <w:top w:val="single" w:sz="6" w:space="0" w:color="auto"/>
+              <w:left w:val="single" w:sz="6" w:space="0" w:color="auto"/>
+              <w:bottom w:val="single" w:sz="6" w:space="0" w:color="auto"/>
+              <w:right w:val="single" w:sz="6" w:space="0" w:color="auto"/>
+            </w:tcBorders>
+            <w:vAlign w:val="center"/>
+          </w:tcPr>
+          <w:p>
+            <w:pPr>
+              <w:jc w:val="center"/>
+            </w:pPr>
+            <w:r>
+              <w:t>TR</w:t>
+            </w:r>
+            <w:r>
+              <w:t>3</w:t>
+            </w:r>
+            <w:r>
+              <w:t>+</w:t>
+            </w:r>
+          </w:p>
+        </w:tc>
+        <w:tc>
+          <w:tcPr>
+            <w:tcW w:w="0" w:type="auto"/>
+            <w:tcBorders>
+              <w:top w:val="single" w:sz="6" w:space="0" w:color="auto"/>
+              <w:left w:val="single" w:sz="6" w:space="0" w:color="auto"/>
+              <w:bottom w:val="single" w:sz="6" w:space="0" w:color="auto"/>
+              <w:right w:val="single" w:sz="6" w:space="0" w:color="auto"/>
+            </w:tcBorders>
+            <w:vAlign w:val="center"/>
+          </w:tcPr>
+          <w:p>
+            <w:pPr>
+              <w:jc w:val="center"/>
+            </w:pPr>
+            <w:r>
+              <w:t>TM+</w:t>
+            </w:r>
+          </w:p>
+        </w:tc>
+        <w:tc>
+          <w:tcPr>
+            <w:tcW w:w="0" w:type="auto"/>
+            <w:tcBorders>
+              <w:top w:val="single" w:sz="6" w:space="0" w:color="auto"/>
+              <w:left w:val="single" w:sz="6" w:space="0" w:color="auto"/>
+              <w:bottom w:val="single" w:sz="6" w:space="0" w:color="auto"/>
+              <w:right w:val="single" w:sz="6" w:space="0" w:color="auto"/>
+            </w:tcBorders>
+            <w:vAlign w:val="center"/>
+          </w:tcPr>
+          <w:p>
+            <w:pPr>
+              <w:jc w:val="center"/>
+            </w:pPr>
+            <w:r>
+              <w:t>TM-</w:t>
+            </w:r>
+          </w:p>
+        </w:tc>
+        <w:tc>
+          <w:tcPr>
+            <w:tcW w:w="0" w:type="auto"/>
+            <w:tcBorders>
+              <w:top w:val="single" w:sz="6" w:space="0" w:color="auto"/>
+              <w:left w:val="single" w:sz="6" w:space="0" w:color="auto"/>
+              <w:bottom w:val="single" w:sz="6" w:space="0" w:color="auto"/>
+              <w:right w:val="single" w:sz="12" w:space="0" w:color="auto"/>
+            </w:tcBorders>
+            <w:vAlign w:val="center"/>
+          </w:tcPr>
+          <w:p>
+            <w:pPr>
+              <w:jc w:val="center"/>
+            </w:pPr>
+            <w:r>
+              <w:t>TD+</w:t>
+            </w:r>
+          </w:p>
+        </w:tc>
+      </w:tr>
+      <w:tr>
+        <w:trPr>
+          <w:jc w:val="center"/>
+        </w:trPr>
+        <w:tc>
+          <w:tcPr>
+            <w:tcW w:w="0" w:type="auto"/>
+            <w:vMerge/>
+            <w:tcBorders>
+              <w:right w:val="single" w:sz="12" w:space="0" w:color="auto"/>
+            </w:tcBorders>
+            <w:vAlign w:val="center"/>
+          </w:tcPr>
+          <w:p>
+            <w:pPr>
+              <w:jc w:val="center"/>
+            </w:pPr>
+          </w:p>
+        </w:tc>
+        <w:tc>
+          <w:tcPr>
+            <w:tcW w:w="0" w:type="auto"/>
+            <w:tcBorders>
+              <w:top w:val="single" w:sz="6" w:space="0" w:color="auto"/>
+              <w:left w:val="single" w:sz="12" w:space="0" w:color="auto"/>
+              <w:bottom w:val="single" w:sz="12" w:space="0" w:color="auto"/>
+              <w:right w:val="single" w:sz="6" w:space="0" w:color="auto"/>
+            </w:tcBorders>
+            <w:vAlign w:val="center"/>
+          </w:tcPr>
+          <w:p>
+            <w:pPr>
+              <w:jc w:val="center"/>
+            </w:pPr>
+            <w:r>
+              <w:t>TR1</w:t>
+            </w:r>
+          </w:p>
+        </w:tc>
+        <w:tc>
+          <w:tcPr>
+            <w:tcW w:w="0" w:type="auto"/>
+            <w:tcBorders>
+              <w:top w:val="single" w:sz="6" w:space="0" w:color="auto"/>
+              <w:left w:val="single" w:sz="6" w:space="0" w:color="auto"/>
+              <w:bottom w:val="single" w:sz="12" w:space="0" w:color="auto"/>
+              <w:right w:val="single" w:sz="6" w:space="0" w:color="auto"/>
+            </w:tcBorders>
+            <w:vAlign w:val="center"/>
+          </w:tcPr>
+          <w:p>
+            <w:pPr>
+              <w:jc w:val="center"/>
+            </w:pPr>
+            <w:r>
+              <w:t>TM+</w:t>
+            </w:r>
+          </w:p>
+        </w:tc>
+        <w:tc>
+          <w:tcPr>
+            <w:tcW w:w="0" w:type="auto"/>
+            <w:tcBorders>
+              <w:top w:val="single" w:sz="6" w:space="0" w:color="auto"/>
+              <w:left w:val="single" w:sz="6" w:space="0" w:color="auto"/>
+              <w:bottom w:val="single" w:sz="12" w:space="0" w:color="auto"/>
+              <w:right w:val="single" w:sz="6" w:space="0" w:color="auto"/>
+            </w:tcBorders>
+            <w:vAlign w:val="center"/>
+          </w:tcPr>
+          <w:p>
+            <w:pPr>
+              <w:jc w:val="center"/>
+            </w:pPr>
+            <w:r>
+              <w:t>TM-</w:t>
+            </w:r>
+          </w:p>
+        </w:tc>
+        <w:tc>
+          <w:tcPr>
+            <w:tcW w:w="0" w:type="auto"/>
+            <w:tcBorders>
+              <w:top w:val="single" w:sz="6" w:space="0" w:color="auto"/>
+              <w:left w:val="single" w:sz="6" w:space="0" w:color="auto"/>
+              <w:bottom w:val="single" w:sz="12" w:space="0" w:color="auto"/>
+              <w:right w:val="single" w:sz="12" w:space="0" w:color="auto"/>
+            </w:tcBorders>
+            <w:vAlign w:val="center"/>
+          </w:tcPr>
+          <w:p>
+            <w:pPr>
+              <w:jc w:val="center"/>
+            </w:pPr>
+            <w:r>
+              <w:t>TD+</w:t>
+            </w:r>
+          </w:p>
+        </w:tc>
+        <w:tc>
+          <w:tcPr>
+            <w:tcW w:w="0" w:type="auto"/>
+            <w:tcBorders>
+              <w:top w:val="single" w:sz="6" w:space="0" w:color="auto"/>
+              <w:left w:val="single" w:sz="12" w:space="0" w:color="auto"/>
+              <w:bottom w:val="single" w:sz="12" w:space="0" w:color="auto"/>
+              <w:right w:val="single" w:sz="6" w:space="0" w:color="auto"/>
+            </w:tcBorders>
+            <w:vAlign w:val="center"/>
+          </w:tcPr>
+          <w:p>
+            <w:pPr>
+              <w:jc w:val="center"/>
+            </w:pPr>
+          </w:p>
+        </w:tc>
+        <w:tc>
+          <w:tcPr>
+            <w:tcW w:w="0" w:type="auto"/>
+            <w:tcBorders>
+              <w:top w:val="single" w:sz="6" w:space="0" w:color="auto"/>
+              <w:left w:val="single" w:sz="6" w:space="0" w:color="auto"/>
+              <w:bottom w:val="single" w:sz="12" w:space="0" w:color="auto"/>
+              <w:right w:val="single" w:sz="6" w:space="0" w:color="auto"/>
+            </w:tcBorders>
+            <w:vAlign w:val="center"/>
+          </w:tcPr>
+          <w:p>
+            <w:pPr>
+              <w:jc w:val="center"/>
+            </w:pPr>
+            <w:r>
+              <w:t>TR1</w:t>
+            </w:r>
+          </w:p>
+        </w:tc>
+        <w:tc>
+          <w:tcPr>
+            <w:tcW w:w="0" w:type="auto"/>
+            <w:tcBorders>
+              <w:top w:val="single" w:sz="6" w:space="0" w:color="auto"/>
+              <w:left w:val="single" w:sz="6" w:space="0" w:color="auto"/>
+              <w:bottom w:val="single" w:sz="12" w:space="0" w:color="auto"/>
+              <w:right w:val="single" w:sz="6" w:space="0" w:color="auto"/>
+            </w:tcBorders>
+            <w:vAlign w:val="center"/>
+          </w:tcPr>
+          <w:p>
+            <w:pPr>
+              <w:jc w:val="center"/>
+            </w:pPr>
+            <w:r>
+              <w:t>TM+</w:t>
+            </w:r>
+          </w:p>
+        </w:tc>
+        <w:tc>
+          <w:tcPr>
+            <w:tcW w:w="0" w:type="auto"/>
+            <w:tcBorders>
+              <w:top w:val="single" w:sz="6" w:space="0" w:color="auto"/>
+              <w:left w:val="single" w:sz="6" w:space="0" w:color="auto"/>
+              <w:bottom w:val="single" w:sz="12" w:space="0" w:color="auto"/>
+              <w:right w:val="single" w:sz="6" w:space="0" w:color="auto"/>
+            </w:tcBorders>
+            <w:vAlign w:val="center"/>
+          </w:tcPr>
+          <w:p>
+            <w:pPr>
+              <w:jc w:val="center"/>
+            </w:pPr>
+            <w:r>
+              <w:t>TM-</w:t>
+            </w:r>
+          </w:p>
+        </w:tc>
+        <w:tc>
+          <w:tcPr>
+            <w:tcW w:w="0" w:type="auto"/>
+            <w:tcBorders>
+              <w:top w:val="single" w:sz="6" w:space="0" w:color="auto"/>
+              <w:left w:val="single" w:sz="6" w:space="0" w:color="auto"/>
+              <w:bottom w:val="single" w:sz="12" w:space="0" w:color="auto"/>
+              <w:right w:val="single" w:sz="12" w:space="0" w:color="auto"/>
+            </w:tcBorders>
+            <w:vAlign w:val="center"/>
+          </w:tcPr>
+          <w:p>
+            <w:pPr>
+              <w:jc w:val="center"/>
+            </w:pPr>
+            <w:r>
+              <w:t>TD+</w:t>
+            </w:r>
+          </w:p>
+        </w:tc>
+      </w:tr>
+    </w:tbl>
+    <w:p/>
+    <w:p>
+      <w:r>
+        <w:t>Estimation subjective : cet abaque apporterait autant, sinon plus de lourdeur que le système de dé d’origine.</w:t>
+      </w:r>
+    </w:p>
+    <w:p>
+      <w:r>
+        <w:t>De plus, ça va se compliquer avec l’introduction de cartes rares !</w:t>
+      </w:r>
+      <w:r>
+        <w:t xml:space="preserve"> Donc pas de regret d’une solution reposant sur un abaque.</w:t>
       </w:r>
     </w:p>
     <w:sectPr>

</xml_diff>

<commit_message>
Simulation avec prise en compte de délais de construction
</commit_message>
<xml_diff>
--- a/docs/systeme-de-cartes-a-jouer.docx
+++ b/docs/systeme-de-cartes-a-jouer.docx
@@ -954,8 +954,13 @@
         </w:numPr>
       </w:pPr>
       <w:r>
-        <w:t>Standard European</w:t>
+        <w:t xml:space="preserve">Standard </w:t>
       </w:r>
+      <w:proofErr w:type="spellStart"/>
+      <w:r>
+        <w:t>European</w:t>
+      </w:r>
+      <w:proofErr w:type="spellEnd"/>
       <w:r>
         <w:t xml:space="preserve"> : </w:t>
       </w:r>
@@ -972,7 +977,15 @@
         </w:numPr>
       </w:pPr>
       <w:r>
-        <w:t>Mini European : 44 x 68 mm</w:t>
+        <w:t xml:space="preserve">Mini </w:t>
+      </w:r>
+      <w:proofErr w:type="spellStart"/>
+      <w:r>
+        <w:t>European</w:t>
+      </w:r>
+      <w:proofErr w:type="spellEnd"/>
+      <w:r>
+        <w:t xml:space="preserve"> : 44 x 68 mm</w:t>
       </w:r>
     </w:p>
     <w:p>
@@ -1596,6 +1609,7 @@
                                     <w14:ligatures w14:val="none"/>
                                   </w:rPr>
                                 </w:pPr>
+                                <w:proofErr w:type="gramStart"/>
                                 <w:r>
                                   <w:rPr>
                                     <w:rFonts w:eastAsia="Aptos"/>
@@ -1603,6 +1617,7 @@
                                   </w:rPr>
                                   <w:t>ou</w:t>
                                 </w:r>
+                                <w:proofErr w:type="gramEnd"/>
                               </w:p>
                             </w:txbxContent>
                           </wps:txbx>
@@ -2186,12 +2201,14 @@
                                     <w:color w:val="000000" w:themeColor="text1"/>
                                   </w:rPr>
                                 </w:pPr>
+                                <w:proofErr w:type="gramStart"/>
                                 <w:r>
                                   <w:rPr>
                                     <w:color w:val="000000" w:themeColor="text1"/>
                                   </w:rPr>
                                   <w:t>ou</w:t>
                                 </w:r>
+                                <w:proofErr w:type="gramEnd"/>
                               </w:p>
                             </w:txbxContent>
                           </wps:txbx>
@@ -2509,6 +2526,7 @@
                               <w14:ligatures w14:val="none"/>
                             </w:rPr>
                           </w:pPr>
+                          <w:proofErr w:type="gramStart"/>
                           <w:r>
                             <w:rPr>
                               <w:rFonts w:eastAsia="Aptos"/>
@@ -2516,6 +2534,7 @@
                             </w:rPr>
                             <w:t>ou</w:t>
                           </w:r>
+                          <w:proofErr w:type="gramEnd"/>
                         </w:p>
                       </w:txbxContent>
                     </v:textbox>
@@ -2775,12 +2794,14 @@
                               <w:color w:val="000000" w:themeColor="text1"/>
                             </w:rPr>
                           </w:pPr>
+                          <w:proofErr w:type="gramStart"/>
                           <w:r>
                             <w:rPr>
                               <w:color w:val="000000" w:themeColor="text1"/>
                             </w:rPr>
                             <w:t>ou</w:t>
                           </w:r>
+                          <w:proofErr w:type="gramEnd"/>
                         </w:p>
                       </w:txbxContent>
                     </v:textbox>
@@ -3063,10 +3084,7 @@
           </w:tcPr>
           <w:p>
             <w:r>
-              <w:t>OM</w:t>
-            </w:r>
-            <w:r>
-              <w:t>1+</w:t>
+              <w:t>OM1+</w:t>
             </w:r>
           </w:p>
         </w:tc>
@@ -3081,16 +3099,7 @@
           </w:tcPr>
           <w:p>
             <w:r>
-              <w:t xml:space="preserve">Déplacer un officier de </w:t>
-            </w:r>
-            <w:r>
-              <w:t>1</w:t>
-            </w:r>
-            <w:r>
-              <w:t xml:space="preserve"> tuile</w:t>
-            </w:r>
-            <w:r>
-              <w:t>, +T2</w:t>
+              <w:t>Déplacer un officier de 1 tuile, +T2</w:t>
             </w:r>
           </w:p>
         </w:tc>
@@ -3124,10 +3133,7 @@
           </w:tcPr>
           <w:p>
             <w:r>
-              <w:t>OM</w:t>
-            </w:r>
-            <w:r>
-              <w:t>2+</w:t>
+              <w:t>OM2+</w:t>
             </w:r>
           </w:p>
         </w:tc>
@@ -3139,16 +3145,7 @@
           </w:tcPr>
           <w:p>
             <w:r>
-              <w:t xml:space="preserve">Déplacer un officier de </w:t>
-            </w:r>
-            <w:r>
-              <w:t>2</w:t>
-            </w:r>
-            <w:r>
-              <w:t xml:space="preserve"> tuiles</w:t>
-            </w:r>
-            <w:r>
-              <w:t>, +T2</w:t>
+              <w:t>Déplacer un officier de 2 tuiles, +T2</w:t>
             </w:r>
           </w:p>
         </w:tc>
@@ -3179,10 +3176,7 @@
           </w:tcPr>
           <w:p>
             <w:r>
-              <w:t>OM</w:t>
-            </w:r>
-            <w:r>
-              <w:t>3+</w:t>
+              <w:t>OM3+</w:t>
             </w:r>
           </w:p>
         </w:tc>
@@ -3194,16 +3188,7 @@
           </w:tcPr>
           <w:p>
             <w:r>
-              <w:t xml:space="preserve">Déplacer un officier de </w:t>
-            </w:r>
-            <w:r>
-              <w:t>3</w:t>
-            </w:r>
-            <w:r>
-              <w:t xml:space="preserve"> tuile</w:t>
-            </w:r>
-            <w:r>
-              <w:t>s, +T2</w:t>
+              <w:t>Déplacer un officier de 3 tuiles, +T2</w:t>
             </w:r>
           </w:p>
         </w:tc>
@@ -3280,10 +3265,7 @@
           </w:tcPr>
           <w:p>
             <w:r>
-              <w:t>TR</w:t>
-            </w:r>
-            <w:r>
-              <w:t>1+</w:t>
+              <w:t>TR1+</w:t>
             </w:r>
           </w:p>
         </w:tc>
@@ -3295,10 +3277,7 @@
           </w:tcPr>
           <w:p>
             <w:r>
-              <w:t>Recruter 1 troupe</w:t>
-            </w:r>
-            <w:r>
-              <w:t>, +T1</w:t>
+              <w:t>Recruter 1 troupe, +T1</w:t>
             </w:r>
           </w:p>
         </w:tc>
@@ -3329,13 +3308,7 @@
           </w:tcPr>
           <w:p>
             <w:r>
-              <w:t>TR</w:t>
-            </w:r>
-            <w:r>
-              <w:t>2</w:t>
-            </w:r>
-            <w:r>
-              <w:t>+</w:t>
+              <w:t>TR2+</w:t>
             </w:r>
           </w:p>
         </w:tc>
@@ -3347,19 +3320,7 @@
           </w:tcPr>
           <w:p>
             <w:r>
-              <w:t xml:space="preserve">Recruter </w:t>
-            </w:r>
-            <w:r>
-              <w:t>2</w:t>
-            </w:r>
-            <w:r>
-              <w:t xml:space="preserve"> troupe</w:t>
-            </w:r>
-            <w:r>
-              <w:t>s</w:t>
-            </w:r>
-            <w:r>
-              <w:t>, +T1</w:t>
+              <w:t>Recruter 2 troupes, +T1</w:t>
             </w:r>
           </w:p>
         </w:tc>
@@ -3390,13 +3351,7 @@
           </w:tcPr>
           <w:p>
             <w:r>
-              <w:t>TR</w:t>
-            </w:r>
-            <w:r>
-              <w:t>3</w:t>
-            </w:r>
-            <w:r>
-              <w:t>+</w:t>
+              <w:t>TR3+</w:t>
             </w:r>
           </w:p>
         </w:tc>
@@ -3408,13 +3363,7 @@
           </w:tcPr>
           <w:p>
             <w:r>
-              <w:t xml:space="preserve">Recruter </w:t>
-            </w:r>
-            <w:r>
-              <w:t>3</w:t>
-            </w:r>
-            <w:r>
-              <w:t xml:space="preserve"> troupes, +T1</w:t>
+              <w:t>Recruter 3 troupes, +T1</w:t>
             </w:r>
           </w:p>
         </w:tc>
@@ -3445,10 +3394,7 @@
           </w:tcPr>
           <w:p>
             <w:r>
-              <w:t>TM</w:t>
-            </w:r>
-            <w:r>
-              <w:t>+</w:t>
+              <w:t>TM+</w:t>
             </w:r>
           </w:p>
         </w:tc>
@@ -3491,10 +3437,7 @@
           </w:tcPr>
           <w:p>
             <w:r>
-              <w:t>TM</w:t>
-            </w:r>
-            <w:r>
-              <w:t>-</w:t>
+              <w:t>TM-</w:t>
             </w:r>
           </w:p>
         </w:tc>
@@ -3506,10 +3449,7 @@
           </w:tcPr>
           <w:p>
             <w:r>
-              <w:t>Concentrer</w:t>
-            </w:r>
-            <w:r>
-              <w:t xml:space="preserve"> des troupes</w:t>
+              <w:t>Concentrer des troupes</w:t>
             </w:r>
           </w:p>
         </w:tc>
@@ -3540,10 +3480,7 @@
           </w:tcPr>
           <w:p>
             <w:r>
-              <w:t>TD</w:t>
-            </w:r>
-            <w:r>
-              <w:t>+</w:t>
+              <w:t>TD+</w:t>
             </w:r>
           </w:p>
         </w:tc>
@@ -3700,14 +3637,7 @@
                 <w:b/>
                 <w:bCs/>
               </w:rPr>
-              <w:t xml:space="preserve"> n°</w:t>
-            </w:r>
-            <w:r>
-              <w:rPr>
-                <w:b/>
-                <w:bCs/>
-              </w:rPr>
-              <w:t>2</w:t>
+              <w:t xml:space="preserve"> n°2</w:t>
             </w:r>
           </w:p>
         </w:tc>
@@ -4049,10 +3979,7 @@
               <w:jc w:val="center"/>
             </w:pPr>
             <w:r>
-              <w:t>TR1</w:t>
-            </w:r>
-            <w:r>
-              <w:t>+</w:t>
+              <w:t>TR1+</w:t>
             </w:r>
           </w:p>
         </w:tc>
@@ -4158,10 +4085,7 @@
               <w:jc w:val="center"/>
             </w:pPr>
             <w:r>
-              <w:t>OM2</w:t>
-            </w:r>
-            <w:r>
-              <w:t>+</w:t>
+              <w:t>OM2+</w:t>
             </w:r>
           </w:p>
         </w:tc>
@@ -4443,13 +4367,7 @@
               <w:jc w:val="center"/>
             </w:pPr>
             <w:r>
-              <w:t>TR</w:t>
-            </w:r>
-            <w:r>
-              <w:t>2</w:t>
-            </w:r>
-            <w:r>
-              <w:t>+</w:t>
+              <w:t>TR2+</w:t>
             </w:r>
           </w:p>
         </w:tc>
@@ -5164,13 +5082,7 @@
               <w:jc w:val="center"/>
             </w:pPr>
             <w:r>
-              <w:t>OM</w:t>
-            </w:r>
-            <w:r>
-              <w:t>1</w:t>
-            </w:r>
-            <w:r>
-              <w:t>+</w:t>
+              <w:t>OM1+</w:t>
             </w:r>
           </w:p>
         </w:tc>
@@ -5449,13 +5361,7 @@
               <w:jc w:val="center"/>
             </w:pPr>
             <w:r>
-              <w:t>TR</w:t>
-            </w:r>
-            <w:r>
-              <w:t>3</w:t>
-            </w:r>
-            <w:r>
-              <w:t>+</w:t>
+              <w:t>TR3+</w:t>
             </w:r>
           </w:p>
         </w:tc>
@@ -5732,6 +5638,647 @@
         <w:t xml:space="preserve"> Donc pas de regret d’une solution reposant sur un abaque.</w:t>
       </w:r>
     </w:p>
+    <w:p>
+      <w:pPr>
+        <w:rPr>
+          <w:b/>
+          <w:bCs/>
+        </w:rPr>
+      </w:pPr>
+      <w:r>
+        <w:rPr>
+          <w:b/>
+          <w:bCs/>
+        </w:rPr>
+        <w:lastRenderedPageBreak/>
+        <w:t>Calibrage des points de victoire par suprématie</w:t>
+      </w:r>
+    </w:p>
+    <w:p>
+      <w:r>
+        <w:t>Les simulations Python ont été reprise en tenant compte :</w:t>
+      </w:r>
+    </w:p>
+    <w:p>
+      <w:pPr>
+        <w:pStyle w:val="Paragraphedeliste"/>
+        <w:numPr>
+          <w:ilvl w:val="0"/>
+          <w:numId w:val="1"/>
+        </w:numPr>
+      </w:pPr>
+      <w:r>
+        <w:t>Des points de diversités.</w:t>
+      </w:r>
+    </w:p>
+    <w:p>
+      <w:pPr>
+        <w:pStyle w:val="Paragraphedeliste"/>
+        <w:numPr>
+          <w:ilvl w:val="0"/>
+          <w:numId w:val="1"/>
+        </w:numPr>
+      </w:pPr>
+      <w:r>
+        <w:t>Des points de prestige.</w:t>
+      </w:r>
+    </w:p>
+    <w:p>
+      <w:pPr>
+        <w:pStyle w:val="Paragraphedeliste"/>
+        <w:numPr>
+          <w:ilvl w:val="0"/>
+          <w:numId w:val="1"/>
+        </w:numPr>
+      </w:pPr>
+      <w:r>
+        <w:t>De la répartition des déplacements.</w:t>
+      </w:r>
+    </w:p>
+    <w:p>
+      <w:pPr>
+        <w:pStyle w:val="Paragraphedeliste"/>
+        <w:numPr>
+          <w:ilvl w:val="0"/>
+          <w:numId w:val="1"/>
+        </w:numPr>
+      </w:pPr>
+      <w:r>
+        <w:t>De la répartition des constructions.</w:t>
+      </w:r>
+    </w:p>
+    <w:p>
+      <w:pPr>
+        <w:pStyle w:val="Paragraphedeliste"/>
+        <w:numPr>
+          <w:ilvl w:val="0"/>
+          <w:numId w:val="1"/>
+        </w:numPr>
+      </w:pPr>
+      <w:r>
+        <w:t xml:space="preserve">De la durée moyenne d’un joueur </w:t>
+      </w:r>
+      <w:r>
+        <w:t>(</w:t>
+      </w:r>
+      <w:r>
+        <w:t xml:space="preserve">de </w:t>
+      </w:r>
+      <w:r>
+        <w:t xml:space="preserve">15 </w:t>
+      </w:r>
+      <w:r>
+        <w:t xml:space="preserve">à 30 </w:t>
+      </w:r>
+      <w:r>
+        <w:t xml:space="preserve">secondes) </w:t>
+      </w:r>
+      <w:r>
+        <w:t>et de la durée de partie visée (60 minutes).</w:t>
+      </w:r>
+    </w:p>
+    <w:tbl>
+      <w:tblPr>
+        <w:tblStyle w:val="Grilledutableau"/>
+        <w:tblW w:w="0" w:type="auto"/>
+        <w:jc w:val="center"/>
+        <w:tblLook w:val="04A0" w:firstRow="1" w:lastRow="0" w:firstColumn="1" w:lastColumn="0" w:noHBand="0" w:noVBand="1"/>
+      </w:tblPr>
+      <w:tblGrid>
+        <w:gridCol w:w="2443"/>
+        <w:gridCol w:w="1813"/>
+        <w:gridCol w:w="1813"/>
+        <w:gridCol w:w="1813"/>
+      </w:tblGrid>
+      <w:tr>
+        <w:trPr>
+          <w:jc w:val="center"/>
+        </w:trPr>
+        <w:tc>
+          <w:tcPr>
+            <w:tcW w:w="0" w:type="auto"/>
+            <w:vMerge w:val="restart"/>
+            <w:shd w:val="clear" w:color="auto" w:fill="D9D9D9" w:themeFill="background1" w:themeFillShade="D9"/>
+            <w:vAlign w:val="center"/>
+          </w:tcPr>
+          <w:p>
+            <w:pPr>
+              <w:jc w:val="center"/>
+              <w:rPr>
+                <w:b/>
+                <w:bCs/>
+              </w:rPr>
+            </w:pPr>
+            <w:r>
+              <w:rPr>
+                <w:b/>
+                <w:bCs/>
+              </w:rPr>
+              <w:t>Durée tour [secondes]</w:t>
+            </w:r>
+          </w:p>
+        </w:tc>
+        <w:tc>
+          <w:tcPr>
+            <w:tcW w:w="0" w:type="auto"/>
+            <w:gridSpan w:val="3"/>
+            <w:shd w:val="clear" w:color="auto" w:fill="D9D9D9" w:themeFill="background1" w:themeFillShade="D9"/>
+            <w:vAlign w:val="center"/>
+          </w:tcPr>
+          <w:p>
+            <w:pPr>
+              <w:jc w:val="center"/>
+              <w:rPr>
+                <w:b/>
+                <w:bCs/>
+              </w:rPr>
+            </w:pPr>
+            <w:r>
+              <w:rPr>
+                <w:b/>
+                <w:bCs/>
+              </w:rPr>
+              <w:t>Nombre de tours ciblé</w:t>
+            </w:r>
+            <w:r>
+              <w:rPr>
+                <w:b/>
+                <w:bCs/>
+              </w:rPr>
+              <w:t xml:space="preserve"> pour une partie de 60 minutes</w:t>
+            </w:r>
+          </w:p>
+        </w:tc>
+      </w:tr>
+      <w:tr>
+        <w:trPr>
+          <w:jc w:val="center"/>
+        </w:trPr>
+        <w:tc>
+          <w:tcPr>
+            <w:tcW w:w="0" w:type="auto"/>
+            <w:vMerge/>
+            <w:shd w:val="clear" w:color="auto" w:fill="D9D9D9" w:themeFill="background1" w:themeFillShade="D9"/>
+            <w:vAlign w:val="center"/>
+          </w:tcPr>
+          <w:p>
+            <w:pPr>
+              <w:rPr>
+                <w:b/>
+                <w:bCs/>
+              </w:rPr>
+            </w:pPr>
+          </w:p>
+        </w:tc>
+        <w:tc>
+          <w:tcPr>
+            <w:tcW w:w="0" w:type="auto"/>
+            <w:shd w:val="clear" w:color="auto" w:fill="D9D9D9" w:themeFill="background1" w:themeFillShade="D9"/>
+            <w:vAlign w:val="center"/>
+          </w:tcPr>
+          <w:p>
+            <w:pPr>
+              <w:jc w:val="center"/>
+              <w:rPr>
+                <w:b/>
+                <w:bCs/>
+              </w:rPr>
+            </w:pPr>
+            <w:r>
+              <w:rPr>
+                <w:b/>
+                <w:bCs/>
+              </w:rPr>
+              <w:t>2 joueurs</w:t>
+            </w:r>
+            <w:r>
+              <w:rPr>
+                <w:b/>
+                <w:bCs/>
+              </w:rPr>
+              <w:t xml:space="preserve"> </w:t>
+            </w:r>
+            <w:r>
+              <w:rPr>
+                <w:b/>
+                <w:bCs/>
+              </w:rPr>
+              <w:sym w:font="Wingdings" w:char="F0E0"/>
+            </w:r>
+            <w:r>
+              <w:rPr>
+                <w:b/>
+                <w:bCs/>
+              </w:rPr>
+              <w:t>20</w:t>
+            </w:r>
+            <w:r>
+              <w:rPr>
+                <w:b/>
+                <w:bCs/>
+              </w:rPr>
+              <w:t>.7</w:t>
+            </w:r>
+            <w:r>
+              <w:rPr>
+                <w:b/>
+                <w:bCs/>
+              </w:rPr>
+              <w:t xml:space="preserve"> </w:t>
+            </w:r>
+          </w:p>
+        </w:tc>
+        <w:tc>
+          <w:tcPr>
+            <w:tcW w:w="0" w:type="auto"/>
+            <w:shd w:val="clear" w:color="auto" w:fill="D9D9D9" w:themeFill="background1" w:themeFillShade="D9"/>
+            <w:vAlign w:val="center"/>
+          </w:tcPr>
+          <w:p>
+            <w:pPr>
+              <w:jc w:val="center"/>
+              <w:rPr>
+                <w:b/>
+                <w:bCs/>
+              </w:rPr>
+            </w:pPr>
+            <w:r>
+              <w:rPr>
+                <w:b/>
+                <w:bCs/>
+              </w:rPr>
+              <w:t>3</w:t>
+            </w:r>
+            <w:r>
+              <w:rPr>
+                <w:b/>
+                <w:bCs/>
+              </w:rPr>
+              <w:t xml:space="preserve"> joueurs</w:t>
+            </w:r>
+            <w:r>
+              <w:rPr>
+                <w:b/>
+                <w:bCs/>
+              </w:rPr>
+              <w:t xml:space="preserve"> </w:t>
+            </w:r>
+            <w:r>
+              <w:rPr>
+                <w:b/>
+                <w:bCs/>
+              </w:rPr>
+              <w:sym w:font="Wingdings" w:char="F0E0"/>
+            </w:r>
+            <w:r>
+              <w:rPr>
+                <w:b/>
+                <w:bCs/>
+              </w:rPr>
+              <w:t>1</w:t>
+            </w:r>
+            <w:r>
+              <w:rPr>
+                <w:b/>
+                <w:bCs/>
+              </w:rPr>
+              <w:t>5.9</w:t>
+            </w:r>
+            <w:r>
+              <w:rPr>
+                <w:b/>
+                <w:bCs/>
+              </w:rPr>
+              <w:t xml:space="preserve"> </w:t>
+            </w:r>
+          </w:p>
+        </w:tc>
+        <w:tc>
+          <w:tcPr>
+            <w:tcW w:w="0" w:type="auto"/>
+            <w:shd w:val="clear" w:color="auto" w:fill="D9D9D9" w:themeFill="background1" w:themeFillShade="D9"/>
+            <w:vAlign w:val="center"/>
+          </w:tcPr>
+          <w:p>
+            <w:pPr>
+              <w:jc w:val="center"/>
+              <w:rPr>
+                <w:b/>
+                <w:bCs/>
+              </w:rPr>
+            </w:pPr>
+            <w:r>
+              <w:rPr>
+                <w:b/>
+                <w:bCs/>
+              </w:rPr>
+              <w:t>4</w:t>
+            </w:r>
+            <w:r>
+              <w:rPr>
+                <w:b/>
+                <w:bCs/>
+              </w:rPr>
+              <w:t xml:space="preserve"> joueurs</w:t>
+            </w:r>
+            <w:r>
+              <w:rPr>
+                <w:b/>
+                <w:bCs/>
+              </w:rPr>
+              <w:t xml:space="preserve"> </w:t>
+            </w:r>
+            <w:r>
+              <w:rPr>
+                <w:b/>
+                <w:bCs/>
+              </w:rPr>
+              <w:sym w:font="Wingdings" w:char="F0E0"/>
+            </w:r>
+            <w:r>
+              <w:rPr>
+                <w:b/>
+                <w:bCs/>
+              </w:rPr>
+              <w:t>1</w:t>
+            </w:r>
+            <w:r>
+              <w:rPr>
+                <w:b/>
+                <w:bCs/>
+              </w:rPr>
+              <w:t>3.5</w:t>
+            </w:r>
+            <w:r>
+              <w:rPr>
+                <w:b/>
+                <w:bCs/>
+              </w:rPr>
+              <w:t xml:space="preserve"> </w:t>
+            </w:r>
+          </w:p>
+        </w:tc>
+      </w:tr>
+      <w:tr>
+        <w:trPr>
+          <w:jc w:val="center"/>
+        </w:trPr>
+        <w:tc>
+          <w:tcPr>
+            <w:tcW w:w="0" w:type="auto"/>
+            <w:vAlign w:val="center"/>
+          </w:tcPr>
+          <w:p>
+            <w:pPr>
+              <w:jc w:val="center"/>
+            </w:pPr>
+            <w:r>
+              <w:t>15</w:t>
+            </w:r>
+          </w:p>
+        </w:tc>
+        <w:tc>
+          <w:tcPr>
+            <w:tcW w:w="0" w:type="auto"/>
+            <w:vAlign w:val="center"/>
+          </w:tcPr>
+          <w:p>
+            <w:pPr>
+              <w:jc w:val="center"/>
+            </w:pPr>
+            <w:r>
+              <w:t xml:space="preserve">120 </w:t>
+            </w:r>
+            <w:r>
+              <w:sym w:font="Wingdings" w:char="F0E0"/>
+            </w:r>
+            <w:r>
+              <w:t xml:space="preserve"> 21</w:t>
+            </w:r>
+            <w:r>
+              <w:t>.4</w:t>
+            </w:r>
+          </w:p>
+        </w:tc>
+        <w:tc>
+          <w:tcPr>
+            <w:tcW w:w="0" w:type="auto"/>
+            <w:vAlign w:val="center"/>
+          </w:tcPr>
+          <w:p>
+            <w:pPr>
+              <w:jc w:val="center"/>
+            </w:pPr>
+            <w:r>
+              <w:t xml:space="preserve">80 </w:t>
+            </w:r>
+            <w:r>
+              <w:sym w:font="Wingdings" w:char="F0E0"/>
+            </w:r>
+            <w:r>
+              <w:t xml:space="preserve"> 17</w:t>
+            </w:r>
+          </w:p>
+        </w:tc>
+        <w:tc>
+          <w:tcPr>
+            <w:tcW w:w="0" w:type="auto"/>
+            <w:vAlign w:val="center"/>
+          </w:tcPr>
+          <w:p>
+            <w:pPr>
+              <w:jc w:val="center"/>
+            </w:pPr>
+            <w:r>
+              <w:t xml:space="preserve">60 </w:t>
+            </w:r>
+            <w:r>
+              <w:sym w:font="Wingdings" w:char="F0E0"/>
+            </w:r>
+            <w:r>
+              <w:t>15</w:t>
+            </w:r>
+            <w:r>
+              <w:t>.1</w:t>
+            </w:r>
+          </w:p>
+        </w:tc>
+      </w:tr>
+      <w:tr>
+        <w:trPr>
+          <w:jc w:val="center"/>
+        </w:trPr>
+        <w:tc>
+          <w:tcPr>
+            <w:tcW w:w="0" w:type="auto"/>
+            <w:vAlign w:val="center"/>
+          </w:tcPr>
+          <w:p>
+            <w:pPr>
+              <w:jc w:val="center"/>
+            </w:pPr>
+            <w:r>
+              <w:t>30</w:t>
+            </w:r>
+          </w:p>
+        </w:tc>
+        <w:tc>
+          <w:tcPr>
+            <w:tcW w:w="0" w:type="auto"/>
+            <w:vAlign w:val="center"/>
+          </w:tcPr>
+          <w:p>
+            <w:pPr>
+              <w:jc w:val="center"/>
+            </w:pPr>
+            <w:r>
+              <w:t xml:space="preserve">60 </w:t>
+            </w:r>
+            <w:r>
+              <w:sym w:font="Wingdings" w:char="F0E0"/>
+            </w:r>
+            <w:r>
+              <w:t xml:space="preserve"> 20</w:t>
+            </w:r>
+          </w:p>
+        </w:tc>
+        <w:tc>
+          <w:tcPr>
+            <w:tcW w:w="0" w:type="auto"/>
+            <w:vAlign w:val="center"/>
+          </w:tcPr>
+          <w:p>
+            <w:pPr>
+              <w:jc w:val="center"/>
+            </w:pPr>
+            <w:r>
+              <w:t xml:space="preserve">40 </w:t>
+            </w:r>
+            <w:r>
+              <w:sym w:font="Wingdings" w:char="F0E0"/>
+            </w:r>
+            <w:r>
+              <w:t>16</w:t>
+            </w:r>
+            <w:r>
+              <w:t>.5</w:t>
+            </w:r>
+          </w:p>
+        </w:tc>
+        <w:tc>
+          <w:tcPr>
+            <w:tcW w:w="0" w:type="auto"/>
+            <w:vAlign w:val="center"/>
+          </w:tcPr>
+          <w:p>
+            <w:pPr>
+              <w:jc w:val="center"/>
+            </w:pPr>
+            <w:r>
+              <w:t xml:space="preserve">30 </w:t>
+            </w:r>
+            <w:r>
+              <w:sym w:font="Wingdings" w:char="F0E0"/>
+            </w:r>
+            <w:r>
+              <w:t xml:space="preserve"> 1</w:t>
+            </w:r>
+            <w:r>
+              <w:t>3.9</w:t>
+            </w:r>
+          </w:p>
+        </w:tc>
+      </w:tr>
+      <w:tr>
+        <w:trPr>
+          <w:jc w:val="center"/>
+        </w:trPr>
+        <w:tc>
+          <w:tcPr>
+            <w:tcW w:w="0" w:type="auto"/>
+            <w:vAlign w:val="center"/>
+          </w:tcPr>
+          <w:p>
+            <w:pPr>
+              <w:jc w:val="center"/>
+            </w:pPr>
+            <w:r>
+              <w:t>60</w:t>
+            </w:r>
+          </w:p>
+        </w:tc>
+        <w:tc>
+          <w:tcPr>
+            <w:tcW w:w="0" w:type="auto"/>
+            <w:vAlign w:val="center"/>
+          </w:tcPr>
+          <w:p>
+            <w:pPr>
+              <w:jc w:val="center"/>
+            </w:pPr>
+            <w:r>
+              <w:t xml:space="preserve">30 </w:t>
+            </w:r>
+            <w:r>
+              <w:sym w:font="Wingdings" w:char="F0E0"/>
+            </w:r>
+            <w:r>
+              <w:t>13</w:t>
+            </w:r>
+          </w:p>
+        </w:tc>
+        <w:tc>
+          <w:tcPr>
+            <w:tcW w:w="0" w:type="auto"/>
+            <w:vAlign w:val="center"/>
+          </w:tcPr>
+          <w:p>
+            <w:pPr>
+              <w:jc w:val="center"/>
+            </w:pPr>
+            <w:r>
+              <w:t xml:space="preserve">20 </w:t>
+            </w:r>
+            <w:r>
+              <w:sym w:font="Wingdings" w:char="F0E0"/>
+            </w:r>
+            <w:r>
+              <w:t>1</w:t>
+            </w:r>
+            <w:r>
+              <w:t>1.6</w:t>
+            </w:r>
+          </w:p>
+        </w:tc>
+        <w:tc>
+          <w:tcPr>
+            <w:tcW w:w="0" w:type="auto"/>
+            <w:vAlign w:val="center"/>
+          </w:tcPr>
+          <w:p>
+            <w:pPr>
+              <w:jc w:val="center"/>
+            </w:pPr>
+            <w:r>
+              <w:t xml:space="preserve">15 </w:t>
+            </w:r>
+            <w:r>
+              <w:sym w:font="Wingdings" w:char="F0E0"/>
+            </w:r>
+            <w:r>
+              <w:t xml:space="preserve"> 10</w:t>
+            </w:r>
+            <w:r>
+              <w:t>.5</w:t>
+            </w:r>
+          </w:p>
+        </w:tc>
+      </w:tr>
+    </w:tbl>
+    <w:p/>
+    <w:p/>
+    <w:p/>
+    <w:p/>
     <w:sectPr>
       <w:pgSz w:w="11906" w:h="16838"/>
       <w:pgMar w:top="1417" w:right="1417" w:bottom="1417" w:left="1417" w:header="708" w:footer="708" w:gutter="0"/>

</xml_diff>

<commit_message>
Retour sur les seuils de points pour la victoire par suprématie
</commit_message>
<xml_diff>
--- a/docs/systeme-de-cartes-a-jouer.docx
+++ b/docs/systeme-de-cartes-a-jouer.docx
@@ -5951,14 +5951,7 @@
                 <w:b/>
                 <w:bCs/>
               </w:rPr>
-              <w:t>1</w:t>
-            </w:r>
-            <w:r>
-              <w:rPr>
-                <w:b/>
-                <w:bCs/>
-              </w:rPr>
-              <w:t>5.9</w:t>
+              <w:t>16.0</w:t>
             </w:r>
             <w:r>
               <w:rPr>
@@ -6023,7 +6016,14 @@
                 <w:b/>
                 <w:bCs/>
               </w:rPr>
-              <w:t>3.5</w:t>
+              <w:t>3.</w:t>
+            </w:r>
+            <w:r>
+              <w:rPr>
+                <w:b/>
+                <w:bCs/>
+              </w:rPr>
+              <w:t>4</w:t>
             </w:r>
             <w:r>
               <w:rPr>
@@ -6072,7 +6072,10 @@
               <w:t xml:space="preserve"> 21</w:t>
             </w:r>
             <w:r>
-              <w:t>.4</w:t>
+              <w:t>.</w:t>
+            </w:r>
+            <w:r>
+              <w:t>0</w:t>
             </w:r>
           </w:p>
         </w:tc>
@@ -6094,6 +6097,9 @@
             <w:r>
               <w:t xml:space="preserve"> 17</w:t>
             </w:r>
+            <w:r>
+              <w:t>.5</w:t>
+            </w:r>
           </w:p>
         </w:tc>
         <w:tc>
@@ -6115,7 +6121,10 @@
               <w:t>15</w:t>
             </w:r>
             <w:r>
-              <w:t>.1</w:t>
+              <w:t>.</w:t>
+            </w:r>
+            <w:r>
+              <w:t>5</w:t>
             </w:r>
           </w:p>
         </w:tc>
@@ -6154,7 +6163,10 @@
               <w:sym w:font="Wingdings" w:char="F0E0"/>
             </w:r>
             <w:r>
-              <w:t xml:space="preserve"> 20</w:t>
+              <w:t xml:space="preserve"> </w:t>
+            </w:r>
+            <w:r>
+              <w:t>18.3</w:t>
             </w:r>
           </w:p>
         </w:tc>
@@ -6174,10 +6186,7 @@
               <w:sym w:font="Wingdings" w:char="F0E0"/>
             </w:r>
             <w:r>
-              <w:t>16</w:t>
-            </w:r>
-            <w:r>
-              <w:t>.5</w:t>
+              <w:t>15.3</w:t>
             </w:r>
           </w:p>
         </w:tc>
@@ -6197,10 +6206,10 @@
               <w:sym w:font="Wingdings" w:char="F0E0"/>
             </w:r>
             <w:r>
-              <w:t xml:space="preserve"> 1</w:t>
-            </w:r>
-            <w:r>
-              <w:t>3.9</w:t>
+              <w:t xml:space="preserve"> </w:t>
+            </w:r>
+            <w:r>
+              <w:t>14.6</w:t>
             </w:r>
           </w:p>
         </w:tc>
@@ -6239,7 +6248,10 @@
               <w:sym w:font="Wingdings" w:char="F0E0"/>
             </w:r>
             <w:r>
-              <w:t>13</w:t>
+              <w:t>1</w:t>
+            </w:r>
+            <w:r>
+              <w:t>5.0</w:t>
             </w:r>
           </w:p>
         </w:tc>
@@ -6259,10 +6271,7 @@
               <w:sym w:font="Wingdings" w:char="F0E0"/>
             </w:r>
             <w:r>
-              <w:t>1</w:t>
-            </w:r>
-            <w:r>
-              <w:t>1.6</w:t>
+              <w:t>12.0</w:t>
             </w:r>
           </w:p>
         </w:tc>
@@ -6297,7 +6306,7 @@
         <w:t xml:space="preserve">En arrondissant les résultats des simulations pour 30 secondes par tour de joueur, et en enlevant </w:t>
       </w:r>
       <w:r>
-        <w:t>4</w:t>
+        <w:t>2</w:t>
       </w:r>
       <w:r>
         <w:t xml:space="preserve"> points au motif que les affrontements n’ont pas été pris en compte, ni même les attentes pour dispersion ou concentration, cela donne le tableau de points suivant pour la victoire par défi/suprématie :</w:t>

</xml_diff>

<commit_message>
Autres statistiques et idée de la gestion d'action par "Main à Récupération"
</commit_message>
<xml_diff>
--- a/docs/systeme-de-cartes-a-jouer.docx
+++ b/docs/systeme-de-cartes-a-jouer.docx
@@ -974,13 +974,8 @@
         </w:numPr>
       </w:pPr>
       <w:r>
-        <w:t xml:space="preserve">Standard </w:t>
+        <w:t>Standard European</w:t>
       </w:r>
-      <w:proofErr w:type="spellStart"/>
-      <w:r>
-        <w:t>European</w:t>
-      </w:r>
-      <w:proofErr w:type="spellEnd"/>
       <w:r>
         <w:t xml:space="preserve"> : </w:t>
       </w:r>
@@ -997,15 +992,7 @@
         </w:numPr>
       </w:pPr>
       <w:r>
-        <w:t xml:space="preserve">Mini </w:t>
-      </w:r>
-      <w:proofErr w:type="spellStart"/>
-      <w:r>
-        <w:t>European</w:t>
-      </w:r>
-      <w:proofErr w:type="spellEnd"/>
-      <w:r>
-        <w:t xml:space="preserve"> : 44 x 68 mm</w:t>
+        <w:t>Mini European : 44 x 68 mm</w:t>
       </w:r>
     </w:p>
     <w:p>
@@ -1629,7 +1616,6 @@
                                     <w14:ligatures w14:val="none"/>
                                   </w:rPr>
                                 </w:pPr>
-                                <w:proofErr w:type="gramStart"/>
                                 <w:r>
                                   <w:rPr>
                                     <w:rFonts w:eastAsia="Aptos"/>
@@ -1637,7 +1623,6 @@
                                   </w:rPr>
                                   <w:t>ou</w:t>
                                 </w:r>
-                                <w:proofErr w:type="gramEnd"/>
                               </w:p>
                             </w:txbxContent>
                           </wps:txbx>
@@ -2221,14 +2206,12 @@
                                     <w:color w:val="000000" w:themeColor="text1"/>
                                   </w:rPr>
                                 </w:pPr>
-                                <w:proofErr w:type="gramStart"/>
                                 <w:r>
                                   <w:rPr>
                                     <w:color w:val="000000" w:themeColor="text1"/>
                                   </w:rPr>
                                   <w:t>ou</w:t>
                                 </w:r>
-                                <w:proofErr w:type="gramEnd"/>
                               </w:p>
                             </w:txbxContent>
                           </wps:txbx>
@@ -2546,7 +2529,6 @@
                               <w14:ligatures w14:val="none"/>
                             </w:rPr>
                           </w:pPr>
-                          <w:proofErr w:type="gramStart"/>
                           <w:r>
                             <w:rPr>
                               <w:rFonts w:eastAsia="Aptos"/>
@@ -2554,7 +2536,6 @@
                             </w:rPr>
                             <w:t>ou</w:t>
                           </w:r>
-                          <w:proofErr w:type="gramEnd"/>
                         </w:p>
                       </w:txbxContent>
                     </v:textbox>
@@ -2814,14 +2795,12 @@
                               <w:color w:val="000000" w:themeColor="text1"/>
                             </w:rPr>
                           </w:pPr>
-                          <w:proofErr w:type="gramStart"/>
                           <w:r>
                             <w:rPr>
                               <w:color w:val="000000" w:themeColor="text1"/>
                             </w:rPr>
                             <w:t>ou</w:t>
                           </w:r>
-                          <w:proofErr w:type="gramEnd"/>
                         </w:p>
                       </w:txbxContent>
                     </v:textbox>
@@ -6352,14 +6331,7 @@
                 <w:b/>
                 <w:bCs/>
               </w:rPr>
-              <w:t>Victoire</w:t>
-            </w:r>
-            <w:r>
-              <w:rPr>
-                <w:b/>
-                <w:bCs/>
-              </w:rPr>
-              <w:t xml:space="preserve"> par défi/suprématie </w:t>
+              <w:t>Victoire par défi/suprématie </w:t>
             </w:r>
           </w:p>
         </w:tc>
@@ -6609,7 +6581,2759 @@
       </w:tr>
     </w:tbl>
     <w:p/>
+    <w:p>
+      <w:pPr>
+        <w:rPr>
+          <w:b/>
+          <w:bCs/>
+        </w:rPr>
+      </w:pPr>
+      <w:r>
+        <w:rPr>
+          <w:b/>
+          <w:bCs/>
+        </w:rPr>
+        <w:t>Nouvelle répartition des cartes</w:t>
+      </w:r>
+    </w:p>
+    <w:p>
+      <w:r>
+        <w:drawing>
+          <wp:inline distT="0" distB="0" distL="0" distR="0" wp14:anchorId="3ACF0D3D" wp14:editId="1392128B">
+            <wp:extent cx="3315970" cy="2679700"/>
+            <wp:effectExtent l="0" t="0" r="0" b="6350"/>
+            <wp:docPr id="181201099" name="Image 17"/>
+            <wp:cNvGraphicFramePr>
+              <a:graphicFrameLocks xmlns:a="http://schemas.openxmlformats.org/drawingml/2006/main" noChangeAspect="1"/>
+            </wp:cNvGraphicFramePr>
+            <a:graphic xmlns:a="http://schemas.openxmlformats.org/drawingml/2006/main">
+              <a:graphicData uri="http://schemas.openxmlformats.org/drawingml/2006/picture">
+                <pic:pic xmlns:pic="http://schemas.openxmlformats.org/drawingml/2006/picture">
+                  <pic:nvPicPr>
+                    <pic:cNvPr id="0" name="Picture 1"/>
+                    <pic:cNvPicPr>
+                      <a:picLocks noChangeAspect="1" noChangeArrowheads="1"/>
+                    </pic:cNvPicPr>
+                  </pic:nvPicPr>
+                  <pic:blipFill>
+                    <a:blip r:embed="rId5">
+                      <a:extLst>
+                        <a:ext uri="{28A0092B-C50C-407E-A947-70E740481C1C}">
+                          <a14:useLocalDpi xmlns:a14="http://schemas.microsoft.com/office/drawing/2010/main" val="0"/>
+                        </a:ext>
+                      </a:extLst>
+                    </a:blip>
+                    <a:srcRect/>
+                    <a:stretch>
+                      <a:fillRect/>
+                    </a:stretch>
+                  </pic:blipFill>
+                  <pic:spPr bwMode="auto">
+                    <a:xfrm>
+                      <a:off x="0" y="0"/>
+                      <a:ext cx="3315970" cy="2679700"/>
+                    </a:xfrm>
+                    <a:prstGeom prst="rect">
+                      <a:avLst/>
+                    </a:prstGeom>
+                    <a:noFill/>
+                    <a:ln>
+                      <a:noFill/>
+                    </a:ln>
+                  </pic:spPr>
+                </pic:pic>
+              </a:graphicData>
+            </a:graphic>
+          </wp:inline>
+        </w:drawing>
+      </w:r>
+    </w:p>
+    <w:p>
+      <w:r>
+        <w:br w:type="page"/>
+      </w:r>
+    </w:p>
+    <w:p>
+      <w:r>
+        <w:lastRenderedPageBreak/>
+        <w:t>Statistiques d’attente d’au moins une carte parmi un catégorie cible, sachant la taille de la main et un taux de jeu (nombre de cartes jouées, donc défaussées et renouvelées en piochant dans le deck)</w:t>
+      </w:r>
+      <w:r>
+        <w:t> ; résultats après 100_000 simulations :</w:t>
+      </w:r>
+    </w:p>
+    <w:tbl>
+      <w:tblPr>
+        <w:tblStyle w:val="Grilledutableau"/>
+        <w:tblW w:w="0" w:type="auto"/>
+        <w:tblLook w:val="04A0" w:firstRow="1" w:lastRow="0" w:firstColumn="1" w:lastColumn="0" w:noHBand="0" w:noVBand="1"/>
+      </w:tblPr>
+      <w:tblGrid>
+        <w:gridCol w:w="1171"/>
+        <w:gridCol w:w="1260"/>
+        <w:gridCol w:w="1193"/>
+        <w:gridCol w:w="1589"/>
+        <w:gridCol w:w="768"/>
+        <w:gridCol w:w="844"/>
+        <w:gridCol w:w="844"/>
+        <w:gridCol w:w="626"/>
+      </w:tblGrid>
+      <w:tr>
+        <w:tc>
+          <w:tcPr>
+            <w:tcW w:w="0" w:type="auto"/>
+            <w:shd w:val="clear" w:color="auto" w:fill="D9D9D9" w:themeFill="background1" w:themeFillShade="D9"/>
+          </w:tcPr>
+          <w:p>
+            <w:pPr>
+              <w:jc w:val="center"/>
+              <w:rPr>
+                <w:b/>
+                <w:bCs/>
+              </w:rPr>
+            </w:pPr>
+            <w:r>
+              <w:rPr>
+                <w:b/>
+                <w:bCs/>
+              </w:rPr>
+              <w:t>Deck size</w:t>
+            </w:r>
+          </w:p>
+        </w:tc>
+        <w:tc>
+          <w:tcPr>
+            <w:tcW w:w="0" w:type="auto"/>
+            <w:shd w:val="clear" w:color="auto" w:fill="D9D9D9" w:themeFill="background1" w:themeFillShade="D9"/>
+          </w:tcPr>
+          <w:p>
+            <w:pPr>
+              <w:jc w:val="center"/>
+              <w:rPr>
+                <w:b/>
+                <w:bCs/>
+              </w:rPr>
+            </w:pPr>
+            <w:r>
+              <w:rPr>
+                <w:b/>
+                <w:bCs/>
+              </w:rPr>
+              <w:t>Target size</w:t>
+            </w:r>
+          </w:p>
+        </w:tc>
+        <w:tc>
+          <w:tcPr>
+            <w:tcW w:w="0" w:type="auto"/>
+            <w:shd w:val="clear" w:color="auto" w:fill="D9D9D9" w:themeFill="background1" w:themeFillShade="D9"/>
+          </w:tcPr>
+          <w:p>
+            <w:pPr>
+              <w:jc w:val="center"/>
+              <w:rPr>
+                <w:b/>
+                <w:bCs/>
+              </w:rPr>
+            </w:pPr>
+            <w:r>
+              <w:rPr>
+                <w:b/>
+                <w:bCs/>
+              </w:rPr>
+              <w:t>Hand size</w:t>
+            </w:r>
+          </w:p>
+        </w:tc>
+        <w:tc>
+          <w:tcPr>
+            <w:tcW w:w="0" w:type="auto"/>
+            <w:shd w:val="clear" w:color="auto" w:fill="D9D9D9" w:themeFill="background1" w:themeFillShade="D9"/>
+          </w:tcPr>
+          <w:p>
+            <w:pPr>
+              <w:jc w:val="center"/>
+              <w:rPr>
+                <w:b/>
+                <w:bCs/>
+              </w:rPr>
+            </w:pPr>
+            <w:r>
+              <w:rPr>
+                <w:b/>
+                <w:bCs/>
+              </w:rPr>
+              <w:t>Play rate(s)</w:t>
+            </w:r>
+          </w:p>
+        </w:tc>
+        <w:tc>
+          <w:tcPr>
+            <w:tcW w:w="0" w:type="auto"/>
+            <w:shd w:val="clear" w:color="auto" w:fill="D9D9D9" w:themeFill="background1" w:themeFillShade="D9"/>
+          </w:tcPr>
+          <w:p>
+            <w:pPr>
+              <w:jc w:val="center"/>
+              <w:rPr>
+                <w:b/>
+                <w:bCs/>
+              </w:rPr>
+            </w:pPr>
+            <w:r>
+              <w:rPr>
+                <w:b/>
+                <w:bCs/>
+              </w:rPr>
+              <w:t>Mean</w:t>
+            </w:r>
+          </w:p>
+        </w:tc>
+        <w:tc>
+          <w:tcPr>
+            <w:tcW w:w="0" w:type="auto"/>
+            <w:shd w:val="clear" w:color="auto" w:fill="D9D9D9" w:themeFill="background1" w:themeFillShade="D9"/>
+          </w:tcPr>
+          <w:p>
+            <w:pPr>
+              <w:jc w:val="center"/>
+              <w:rPr>
+                <w:b/>
+                <w:bCs/>
+              </w:rPr>
+            </w:pPr>
+            <w:r>
+              <w:rPr>
+                <w:b/>
+                <w:bCs/>
+              </w:rPr>
+              <w:t>Q 50%</w:t>
+            </w:r>
+          </w:p>
+        </w:tc>
+        <w:tc>
+          <w:tcPr>
+            <w:tcW w:w="0" w:type="auto"/>
+            <w:shd w:val="clear" w:color="auto" w:fill="D9D9D9" w:themeFill="background1" w:themeFillShade="D9"/>
+          </w:tcPr>
+          <w:p>
+            <w:pPr>
+              <w:jc w:val="center"/>
+              <w:rPr>
+                <w:b/>
+                <w:bCs/>
+              </w:rPr>
+            </w:pPr>
+            <w:r>
+              <w:rPr>
+                <w:b/>
+                <w:bCs/>
+              </w:rPr>
+              <w:t>Q 90%</w:t>
+            </w:r>
+          </w:p>
+        </w:tc>
+        <w:tc>
+          <w:tcPr>
+            <w:tcW w:w="0" w:type="auto"/>
+            <w:shd w:val="clear" w:color="auto" w:fill="D9D9D9" w:themeFill="background1" w:themeFillShade="D9"/>
+          </w:tcPr>
+          <w:p>
+            <w:pPr>
+              <w:jc w:val="center"/>
+              <w:rPr>
+                <w:b/>
+                <w:bCs/>
+              </w:rPr>
+            </w:pPr>
+            <w:r>
+              <w:rPr>
+                <w:b/>
+                <w:bCs/>
+              </w:rPr>
+              <w:t>Max</w:t>
+            </w:r>
+          </w:p>
+        </w:tc>
+      </w:tr>
+      <w:tr>
+        <w:tc>
+          <w:tcPr>
+            <w:tcW w:w="0" w:type="auto"/>
+          </w:tcPr>
+          <w:p>
+            <w:pPr>
+              <w:jc w:val="center"/>
+            </w:pPr>
+            <w:r>
+              <w:t>40</w:t>
+            </w:r>
+          </w:p>
+        </w:tc>
+        <w:tc>
+          <w:tcPr>
+            <w:tcW w:w="0" w:type="auto"/>
+          </w:tcPr>
+          <w:p>
+            <w:pPr>
+              <w:jc w:val="center"/>
+            </w:pPr>
+            <w:r>
+              <w:t>6</w:t>
+            </w:r>
+          </w:p>
+        </w:tc>
+        <w:tc>
+          <w:tcPr>
+            <w:tcW w:w="0" w:type="auto"/>
+          </w:tcPr>
+          <w:p>
+            <w:pPr>
+              <w:jc w:val="center"/>
+            </w:pPr>
+            <w:r>
+              <w:t>6</w:t>
+            </w:r>
+          </w:p>
+        </w:tc>
+        <w:tc>
+          <w:tcPr>
+            <w:tcW w:w="0" w:type="auto"/>
+          </w:tcPr>
+          <w:p>
+            <w:pPr>
+              <w:jc w:val="center"/>
+            </w:pPr>
+            <w:r>
+              <w:t>3</w:t>
+            </w:r>
+          </w:p>
+        </w:tc>
+        <w:tc>
+          <w:tcPr>
+            <w:tcW w:w="0" w:type="auto"/>
+          </w:tcPr>
+          <w:p>
+            <w:pPr>
+              <w:jc w:val="center"/>
+            </w:pPr>
+            <w:r>
+              <w:t>0.7</w:t>
+            </w:r>
+          </w:p>
+        </w:tc>
+        <w:tc>
+          <w:tcPr>
+            <w:tcW w:w="0" w:type="auto"/>
+          </w:tcPr>
+          <w:p>
+            <w:pPr>
+              <w:jc w:val="center"/>
+            </w:pPr>
+            <w:r>
+              <w:t>0.0</w:t>
+            </w:r>
+          </w:p>
+        </w:tc>
+        <w:tc>
+          <w:tcPr>
+            <w:tcW w:w="0" w:type="auto"/>
+          </w:tcPr>
+          <w:p>
+            <w:pPr>
+              <w:jc w:val="center"/>
+            </w:pPr>
+            <w:r>
+              <w:t>2.0</w:t>
+            </w:r>
+          </w:p>
+        </w:tc>
+        <w:tc>
+          <w:tcPr>
+            <w:tcW w:w="0" w:type="auto"/>
+          </w:tcPr>
+          <w:p>
+            <w:pPr>
+              <w:jc w:val="center"/>
+            </w:pPr>
+            <w:r>
+              <w:t>10</w:t>
+            </w:r>
+          </w:p>
+        </w:tc>
+      </w:tr>
+      <w:tr>
+        <w:tc>
+          <w:tcPr>
+            <w:tcW w:w="0" w:type="auto"/>
+          </w:tcPr>
+          <w:p>
+            <w:pPr>
+              <w:jc w:val="center"/>
+            </w:pPr>
+            <w:r>
+              <w:t>40</w:t>
+            </w:r>
+          </w:p>
+        </w:tc>
+        <w:tc>
+          <w:tcPr>
+            <w:tcW w:w="0" w:type="auto"/>
+          </w:tcPr>
+          <w:p>
+            <w:pPr>
+              <w:jc w:val="center"/>
+            </w:pPr>
+            <w:r>
+              <w:t>6</w:t>
+            </w:r>
+          </w:p>
+        </w:tc>
+        <w:tc>
+          <w:tcPr>
+            <w:tcW w:w="0" w:type="auto"/>
+          </w:tcPr>
+          <w:p>
+            <w:pPr>
+              <w:jc w:val="center"/>
+            </w:pPr>
+            <w:r>
+              <w:t>6</w:t>
+            </w:r>
+          </w:p>
+        </w:tc>
+        <w:tc>
+          <w:tcPr>
+            <w:tcW w:w="0" w:type="auto"/>
+          </w:tcPr>
+          <w:p>
+            <w:pPr>
+              <w:jc w:val="center"/>
+            </w:pPr>
+            <w:r>
+              <w:t>2</w:t>
+            </w:r>
+          </w:p>
+        </w:tc>
+        <w:tc>
+          <w:tcPr>
+            <w:tcW w:w="0" w:type="auto"/>
+          </w:tcPr>
+          <w:p>
+            <w:pPr>
+              <w:jc w:val="center"/>
+            </w:pPr>
+            <w:r>
+              <w:t>1.0</w:t>
+            </w:r>
+          </w:p>
+        </w:tc>
+        <w:tc>
+          <w:tcPr>
+            <w:tcW w:w="0" w:type="auto"/>
+          </w:tcPr>
+          <w:p>
+            <w:pPr>
+              <w:jc w:val="center"/>
+            </w:pPr>
+            <w:r>
+              <w:t>0.0</w:t>
+            </w:r>
+          </w:p>
+        </w:tc>
+        <w:tc>
+          <w:tcPr>
+            <w:tcW w:w="0" w:type="auto"/>
+          </w:tcPr>
+          <w:p>
+            <w:pPr>
+              <w:jc w:val="center"/>
+            </w:pPr>
+            <w:r>
+              <w:t>3.0</w:t>
+            </w:r>
+          </w:p>
+        </w:tc>
+        <w:tc>
+          <w:tcPr>
+            <w:tcW w:w="0" w:type="auto"/>
+          </w:tcPr>
+          <w:p>
+            <w:pPr>
+              <w:jc w:val="center"/>
+            </w:pPr>
+            <w:r>
+              <w:t>13</w:t>
+            </w:r>
+          </w:p>
+        </w:tc>
+      </w:tr>
+      <w:tr>
+        <w:tc>
+          <w:tcPr>
+            <w:tcW w:w="0" w:type="auto"/>
+          </w:tcPr>
+          <w:p>
+            <w:pPr>
+              <w:jc w:val="center"/>
+            </w:pPr>
+            <w:r>
+              <w:t>40</w:t>
+            </w:r>
+          </w:p>
+        </w:tc>
+        <w:tc>
+          <w:tcPr>
+            <w:tcW w:w="0" w:type="auto"/>
+          </w:tcPr>
+          <w:p>
+            <w:pPr>
+              <w:jc w:val="center"/>
+            </w:pPr>
+            <w:r>
+              <w:t>6</w:t>
+            </w:r>
+          </w:p>
+        </w:tc>
+        <w:tc>
+          <w:tcPr>
+            <w:tcW w:w="0" w:type="auto"/>
+          </w:tcPr>
+          <w:p>
+            <w:pPr>
+              <w:jc w:val="center"/>
+            </w:pPr>
+            <w:r>
+              <w:t>6</w:t>
+            </w:r>
+          </w:p>
+        </w:tc>
+        <w:tc>
+          <w:tcPr>
+            <w:tcW w:w="0" w:type="auto"/>
+          </w:tcPr>
+          <w:p>
+            <w:pPr>
+              <w:jc w:val="center"/>
+            </w:pPr>
+            <w:r>
+              <w:t>[1, 2, 3]</w:t>
+            </w:r>
+          </w:p>
+        </w:tc>
+        <w:tc>
+          <w:tcPr>
+            <w:tcW w:w="0" w:type="auto"/>
+          </w:tcPr>
+          <w:p>
+            <w:pPr>
+              <w:jc w:val="center"/>
+            </w:pPr>
+            <w:r>
+              <w:t>1.0</w:t>
+            </w:r>
+          </w:p>
+        </w:tc>
+        <w:tc>
+          <w:tcPr>
+            <w:tcW w:w="0" w:type="auto"/>
+          </w:tcPr>
+          <w:p>
+            <w:pPr>
+              <w:jc w:val="center"/>
+            </w:pPr>
+            <w:r>
+              <w:t>0.0</w:t>
+            </w:r>
+          </w:p>
+        </w:tc>
+        <w:tc>
+          <w:tcPr>
+            <w:tcW w:w="0" w:type="auto"/>
+          </w:tcPr>
+          <w:p>
+            <w:pPr>
+              <w:jc w:val="center"/>
+            </w:pPr>
+            <w:r>
+              <w:t>4.0</w:t>
+            </w:r>
+          </w:p>
+        </w:tc>
+        <w:tc>
+          <w:tcPr>
+            <w:tcW w:w="0" w:type="auto"/>
+          </w:tcPr>
+          <w:p>
+            <w:pPr>
+              <w:jc w:val="center"/>
+            </w:pPr>
+            <w:r>
+              <w:t>16</w:t>
+            </w:r>
+          </w:p>
+        </w:tc>
+      </w:tr>
+      <w:tr>
+        <w:tc>
+          <w:tcPr>
+            <w:tcW w:w="0" w:type="auto"/>
+          </w:tcPr>
+          <w:p>
+            <w:pPr>
+              <w:jc w:val="center"/>
+            </w:pPr>
+            <w:r>
+              <w:t>40</w:t>
+            </w:r>
+          </w:p>
+        </w:tc>
+        <w:tc>
+          <w:tcPr>
+            <w:tcW w:w="0" w:type="auto"/>
+          </w:tcPr>
+          <w:p>
+            <w:pPr>
+              <w:jc w:val="center"/>
+            </w:pPr>
+            <w:r>
+              <w:t>6</w:t>
+            </w:r>
+          </w:p>
+        </w:tc>
+        <w:tc>
+          <w:tcPr>
+            <w:tcW w:w="0" w:type="auto"/>
+          </w:tcPr>
+          <w:p>
+            <w:pPr>
+              <w:jc w:val="center"/>
+            </w:pPr>
+            <w:r>
+              <w:t>6</w:t>
+            </w:r>
+          </w:p>
+        </w:tc>
+        <w:tc>
+          <w:tcPr>
+            <w:tcW w:w="0" w:type="auto"/>
+          </w:tcPr>
+          <w:p>
+            <w:pPr>
+              <w:jc w:val="center"/>
+            </w:pPr>
+            <w:r>
+              <w:t>[1, 1, 1, 2, 2, 3]</w:t>
+            </w:r>
+          </w:p>
+        </w:tc>
+        <w:tc>
+          <w:tcPr>
+            <w:tcW w:w="0" w:type="auto"/>
+          </w:tcPr>
+          <w:p>
+            <w:pPr>
+              <w:jc w:val="center"/>
+            </w:pPr>
+            <w:r>
+              <w:t>1.2</w:t>
+            </w:r>
+          </w:p>
+        </w:tc>
+        <w:tc>
+          <w:tcPr>
+            <w:tcW w:w="0" w:type="auto"/>
+          </w:tcPr>
+          <w:p>
+            <w:pPr>
+              <w:jc w:val="center"/>
+            </w:pPr>
+            <w:r>
+              <w:t>0.0</w:t>
+            </w:r>
+          </w:p>
+        </w:tc>
+        <w:tc>
+          <w:tcPr>
+            <w:tcW w:w="0" w:type="auto"/>
+          </w:tcPr>
+          <w:p>
+            <w:pPr>
+              <w:jc w:val="center"/>
+            </w:pPr>
+            <w:r>
+              <w:t>4.0</w:t>
+            </w:r>
+          </w:p>
+        </w:tc>
+        <w:tc>
+          <w:tcPr>
+            <w:tcW w:w="0" w:type="auto"/>
+          </w:tcPr>
+          <w:p>
+            <w:pPr>
+              <w:jc w:val="center"/>
+            </w:pPr>
+            <w:r>
+              <w:t>18</w:t>
+            </w:r>
+          </w:p>
+        </w:tc>
+      </w:tr>
+    </w:tbl>
     <w:p/>
+    <w:p>
+      <w:r>
+        <w:t>Actualisation des statistiques en vue d’un calibrage des points de victoire par suprématie :</w:t>
+      </w:r>
+    </w:p>
+    <w:tbl>
+      <w:tblPr>
+        <w:tblStyle w:val="Grilledutableau"/>
+        <w:tblW w:w="0" w:type="auto"/>
+        <w:jc w:val="center"/>
+        <w:tblLook w:val="04A0" w:firstRow="1" w:lastRow="0" w:firstColumn="1" w:lastColumn="0" w:noHBand="0" w:noVBand="1"/>
+      </w:tblPr>
+      <w:tblGrid>
+        <w:gridCol w:w="2443"/>
+        <w:gridCol w:w="2261"/>
+        <w:gridCol w:w="1811"/>
+        <w:gridCol w:w="1811"/>
+      </w:tblGrid>
+      <w:tr>
+        <w:trPr>
+          <w:jc w:val="center"/>
+        </w:trPr>
+        <w:tc>
+          <w:tcPr>
+            <w:tcW w:w="0" w:type="auto"/>
+            <w:vMerge w:val="restart"/>
+            <w:shd w:val="clear" w:color="auto" w:fill="D9D9D9" w:themeFill="background1" w:themeFillShade="D9"/>
+            <w:vAlign w:val="center"/>
+          </w:tcPr>
+          <w:p>
+            <w:pPr>
+              <w:jc w:val="center"/>
+              <w:rPr>
+                <w:b/>
+                <w:bCs/>
+              </w:rPr>
+            </w:pPr>
+            <w:r>
+              <w:rPr>
+                <w:b/>
+                <w:bCs/>
+              </w:rPr>
+              <w:t>Durée tour [secondes]</w:t>
+            </w:r>
+          </w:p>
+        </w:tc>
+        <w:tc>
+          <w:tcPr>
+            <w:tcW w:w="0" w:type="auto"/>
+            <w:gridSpan w:val="3"/>
+            <w:shd w:val="clear" w:color="auto" w:fill="D9D9D9" w:themeFill="background1" w:themeFillShade="D9"/>
+            <w:vAlign w:val="center"/>
+          </w:tcPr>
+          <w:p>
+            <w:pPr>
+              <w:jc w:val="center"/>
+              <w:rPr>
+                <w:b/>
+                <w:bCs/>
+              </w:rPr>
+            </w:pPr>
+            <w:r>
+              <w:rPr>
+                <w:b/>
+                <w:bCs/>
+              </w:rPr>
+              <w:t>Nombre de tours ciblé pour une partie de 60 minutes</w:t>
+            </w:r>
+          </w:p>
+        </w:tc>
+      </w:tr>
+      <w:tr>
+        <w:trPr>
+          <w:jc w:val="center"/>
+        </w:trPr>
+        <w:tc>
+          <w:tcPr>
+            <w:tcW w:w="0" w:type="auto"/>
+            <w:vMerge/>
+            <w:shd w:val="clear" w:color="auto" w:fill="D9D9D9" w:themeFill="background1" w:themeFillShade="D9"/>
+            <w:vAlign w:val="center"/>
+          </w:tcPr>
+          <w:p>
+            <w:pPr>
+              <w:rPr>
+                <w:b/>
+                <w:bCs/>
+              </w:rPr>
+            </w:pPr>
+          </w:p>
+        </w:tc>
+        <w:tc>
+          <w:tcPr>
+            <w:tcW w:w="0" w:type="auto"/>
+            <w:shd w:val="clear" w:color="auto" w:fill="D9D9D9" w:themeFill="background1" w:themeFillShade="D9"/>
+            <w:vAlign w:val="center"/>
+          </w:tcPr>
+          <w:p>
+            <w:pPr>
+              <w:jc w:val="center"/>
+              <w:rPr>
+                <w:b/>
+                <w:bCs/>
+              </w:rPr>
+            </w:pPr>
+            <w:r>
+              <w:rPr>
+                <w:b/>
+                <w:bCs/>
+              </w:rPr>
+              <w:t xml:space="preserve">2 joueurs </w:t>
+            </w:r>
+            <w:r>
+              <w:rPr>
+                <w:b/>
+                <w:bCs/>
+              </w:rPr>
+              <w:sym w:font="Wingdings" w:char="F0E0"/>
+            </w:r>
+            <w:r>
+              <w:rPr>
+                <w:b/>
+                <w:bCs/>
+              </w:rPr>
+              <w:t>20.7</w:t>
+            </w:r>
+            <w:r>
+              <w:rPr>
+                <w:b/>
+                <w:bCs/>
+              </w:rPr>
+              <w:t xml:space="preserve"> </w:t>
+            </w:r>
+          </w:p>
+        </w:tc>
+        <w:tc>
+          <w:tcPr>
+            <w:tcW w:w="0" w:type="auto"/>
+            <w:shd w:val="clear" w:color="auto" w:fill="D9D9D9" w:themeFill="background1" w:themeFillShade="D9"/>
+            <w:vAlign w:val="center"/>
+          </w:tcPr>
+          <w:p>
+            <w:pPr>
+              <w:jc w:val="center"/>
+              <w:rPr>
+                <w:b/>
+                <w:bCs/>
+              </w:rPr>
+            </w:pPr>
+            <w:r>
+              <w:rPr>
+                <w:b/>
+                <w:bCs/>
+              </w:rPr>
+              <w:t xml:space="preserve">3 joueurs </w:t>
+            </w:r>
+            <w:r>
+              <w:rPr>
+                <w:b/>
+                <w:bCs/>
+              </w:rPr>
+              <w:sym w:font="Wingdings" w:char="F0E0"/>
+            </w:r>
+            <w:r>
+              <w:rPr>
+                <w:b/>
+                <w:bCs/>
+              </w:rPr>
+              <w:t>15.9</w:t>
+            </w:r>
+            <w:r>
+              <w:rPr>
+                <w:b/>
+                <w:bCs/>
+              </w:rPr>
+              <w:t xml:space="preserve"> </w:t>
+            </w:r>
+          </w:p>
+        </w:tc>
+        <w:tc>
+          <w:tcPr>
+            <w:tcW w:w="0" w:type="auto"/>
+            <w:shd w:val="clear" w:color="auto" w:fill="D9D9D9" w:themeFill="background1" w:themeFillShade="D9"/>
+            <w:vAlign w:val="center"/>
+          </w:tcPr>
+          <w:p>
+            <w:pPr>
+              <w:jc w:val="center"/>
+              <w:rPr>
+                <w:b/>
+                <w:bCs/>
+              </w:rPr>
+            </w:pPr>
+            <w:r>
+              <w:rPr>
+                <w:b/>
+                <w:bCs/>
+              </w:rPr>
+              <w:t xml:space="preserve">4 joueurs </w:t>
+            </w:r>
+            <w:r>
+              <w:rPr>
+                <w:b/>
+                <w:bCs/>
+              </w:rPr>
+              <w:sym w:font="Wingdings" w:char="F0E0"/>
+            </w:r>
+            <w:r>
+              <w:rPr>
+                <w:b/>
+                <w:bCs/>
+              </w:rPr>
+              <w:t>13.4</w:t>
+            </w:r>
+            <w:r>
+              <w:rPr>
+                <w:b/>
+                <w:bCs/>
+              </w:rPr>
+              <w:t xml:space="preserve"> </w:t>
+            </w:r>
+          </w:p>
+        </w:tc>
+      </w:tr>
+      <w:tr>
+        <w:trPr>
+          <w:jc w:val="center"/>
+        </w:trPr>
+        <w:tc>
+          <w:tcPr>
+            <w:tcW w:w="0" w:type="auto"/>
+            <w:vAlign w:val="center"/>
+          </w:tcPr>
+          <w:p>
+            <w:pPr>
+              <w:jc w:val="center"/>
+            </w:pPr>
+            <w:r>
+              <w:t>15</w:t>
+            </w:r>
+          </w:p>
+        </w:tc>
+        <w:tc>
+          <w:tcPr>
+            <w:tcW w:w="0" w:type="auto"/>
+            <w:vAlign w:val="center"/>
+          </w:tcPr>
+          <w:p>
+            <w:pPr>
+              <w:jc w:val="center"/>
+            </w:pPr>
+            <w:r>
+              <w:t>120</w:t>
+            </w:r>
+            <w:r>
+              <w:t xml:space="preserve"> (max 105)</w:t>
+            </w:r>
+            <w:r>
+              <w:t xml:space="preserve"> </w:t>
+            </w:r>
+            <w:r>
+              <w:sym w:font="Wingdings" w:char="F0E0"/>
+            </w:r>
+            <w:r>
+              <w:t xml:space="preserve"> </w:t>
+            </w:r>
+            <w:r>
+              <w:t>20.0</w:t>
+            </w:r>
+          </w:p>
+        </w:tc>
+        <w:tc>
+          <w:tcPr>
+            <w:tcW w:w="0" w:type="auto"/>
+            <w:vAlign w:val="center"/>
+          </w:tcPr>
+          <w:p>
+            <w:pPr>
+              <w:jc w:val="center"/>
+            </w:pPr>
+            <w:r>
+              <w:t xml:space="preserve">80 </w:t>
+            </w:r>
+            <w:r>
+              <w:sym w:font="Wingdings" w:char="F0E0"/>
+            </w:r>
+            <w:r>
+              <w:t xml:space="preserve"> </w:t>
+            </w:r>
+            <w:r>
+              <w:t>16.0</w:t>
+            </w:r>
+          </w:p>
+        </w:tc>
+        <w:tc>
+          <w:tcPr>
+            <w:tcW w:w="0" w:type="auto"/>
+            <w:vAlign w:val="center"/>
+          </w:tcPr>
+          <w:p>
+            <w:pPr>
+              <w:jc w:val="center"/>
+            </w:pPr>
+            <w:r>
+              <w:t xml:space="preserve">60 </w:t>
+            </w:r>
+            <w:r>
+              <w:sym w:font="Wingdings" w:char="F0E0"/>
+            </w:r>
+            <w:r>
+              <w:t>14.7</w:t>
+            </w:r>
+          </w:p>
+        </w:tc>
+      </w:tr>
+      <w:tr>
+        <w:trPr>
+          <w:jc w:val="center"/>
+        </w:trPr>
+        <w:tc>
+          <w:tcPr>
+            <w:tcW w:w="0" w:type="auto"/>
+            <w:vAlign w:val="center"/>
+          </w:tcPr>
+          <w:p>
+            <w:pPr>
+              <w:jc w:val="center"/>
+            </w:pPr>
+            <w:r>
+              <w:t>30</w:t>
+            </w:r>
+          </w:p>
+        </w:tc>
+        <w:tc>
+          <w:tcPr>
+            <w:tcW w:w="0" w:type="auto"/>
+            <w:vAlign w:val="center"/>
+          </w:tcPr>
+          <w:p>
+            <w:pPr>
+              <w:jc w:val="center"/>
+            </w:pPr>
+            <w:r>
+              <w:t xml:space="preserve">60 </w:t>
+            </w:r>
+            <w:r>
+              <w:sym w:font="Wingdings" w:char="F0E0"/>
+            </w:r>
+            <w:r>
+              <w:t xml:space="preserve"> </w:t>
+            </w:r>
+            <w:r>
+              <w:t>20.9</w:t>
+            </w:r>
+          </w:p>
+        </w:tc>
+        <w:tc>
+          <w:tcPr>
+            <w:tcW w:w="0" w:type="auto"/>
+            <w:vAlign w:val="center"/>
+          </w:tcPr>
+          <w:p>
+            <w:pPr>
+              <w:jc w:val="center"/>
+            </w:pPr>
+            <w:r>
+              <w:t xml:space="preserve">40 </w:t>
+            </w:r>
+            <w:r>
+              <w:sym w:font="Wingdings" w:char="F0E0"/>
+            </w:r>
+            <w:r>
+              <w:t>17.5</w:t>
+            </w:r>
+          </w:p>
+        </w:tc>
+        <w:tc>
+          <w:tcPr>
+            <w:tcW w:w="0" w:type="auto"/>
+            <w:vAlign w:val="center"/>
+          </w:tcPr>
+          <w:p>
+            <w:pPr>
+              <w:jc w:val="center"/>
+            </w:pPr>
+            <w:r>
+              <w:t xml:space="preserve">30 </w:t>
+            </w:r>
+            <w:r>
+              <w:sym w:font="Wingdings" w:char="F0E0"/>
+            </w:r>
+            <w:r>
+              <w:t xml:space="preserve"> </w:t>
+            </w:r>
+            <w:r>
+              <w:t>15.1</w:t>
+            </w:r>
+          </w:p>
+        </w:tc>
+      </w:tr>
+      <w:tr>
+        <w:trPr>
+          <w:jc w:val="center"/>
+        </w:trPr>
+        <w:tc>
+          <w:tcPr>
+            <w:tcW w:w="0" w:type="auto"/>
+            <w:vAlign w:val="center"/>
+          </w:tcPr>
+          <w:p>
+            <w:pPr>
+              <w:jc w:val="center"/>
+            </w:pPr>
+            <w:r>
+              <w:t>60</w:t>
+            </w:r>
+          </w:p>
+        </w:tc>
+        <w:tc>
+          <w:tcPr>
+            <w:tcW w:w="0" w:type="auto"/>
+            <w:vAlign w:val="center"/>
+          </w:tcPr>
+          <w:p>
+            <w:pPr>
+              <w:jc w:val="center"/>
+            </w:pPr>
+            <w:r>
+              <w:t xml:space="preserve">30 </w:t>
+            </w:r>
+            <w:r>
+              <w:sym w:font="Wingdings" w:char="F0E0"/>
+            </w:r>
+            <w:r>
+              <w:t>16.8</w:t>
+            </w:r>
+          </w:p>
+        </w:tc>
+        <w:tc>
+          <w:tcPr>
+            <w:tcW w:w="0" w:type="auto"/>
+            <w:vAlign w:val="center"/>
+          </w:tcPr>
+          <w:p>
+            <w:pPr>
+              <w:jc w:val="center"/>
+            </w:pPr>
+            <w:r>
+              <w:t xml:space="preserve">20 </w:t>
+            </w:r>
+            <w:r>
+              <w:sym w:font="Wingdings" w:char="F0E0"/>
+            </w:r>
+            <w:r>
+              <w:t>14.0</w:t>
+            </w:r>
+          </w:p>
+        </w:tc>
+        <w:tc>
+          <w:tcPr>
+            <w:tcW w:w="0" w:type="auto"/>
+            <w:vAlign w:val="center"/>
+          </w:tcPr>
+          <w:p>
+            <w:pPr>
+              <w:jc w:val="center"/>
+            </w:pPr>
+            <w:r>
+              <w:t xml:space="preserve">15 </w:t>
+            </w:r>
+            <w:r>
+              <w:sym w:font="Wingdings" w:char="F0E0"/>
+            </w:r>
+            <w:r>
+              <w:t xml:space="preserve"> </w:t>
+            </w:r>
+            <w:r>
+              <w:t>13.1</w:t>
+            </w:r>
+          </w:p>
+        </w:tc>
+      </w:tr>
+    </w:tbl>
+    <w:p/>
+    <w:p>
+      <w:r>
+        <w:t xml:space="preserve">En arrondissant les résultats des simulations pour 30 secondes par tour de joueur, et en enlevant </w:t>
+      </w:r>
+      <w:r>
+        <w:t>4</w:t>
+      </w:r>
+      <w:r>
+        <w:t xml:space="preserve"> points au motif que les affrontements n’ont pas été pris en compte, ni même les attentes pour dispersion ou concentration, cela donne le tableau de points suivant pour la victoire par défi/suprématie :</w:t>
+      </w:r>
+    </w:p>
+    <w:tbl>
+      <w:tblPr>
+        <w:tblStyle w:val="Grilledutableau"/>
+        <w:tblW w:w="0" w:type="auto"/>
+        <w:jc w:val="center"/>
+        <w:tblLook w:val="04A0" w:firstRow="1" w:lastRow="0" w:firstColumn="1" w:lastColumn="0" w:noHBand="0" w:noVBand="1"/>
+      </w:tblPr>
+      <w:tblGrid>
+        <w:gridCol w:w="1133"/>
+        <w:gridCol w:w="1133"/>
+        <w:gridCol w:w="1133"/>
+        <w:gridCol w:w="222"/>
+        <w:gridCol w:w="4290"/>
+      </w:tblGrid>
+      <w:tr>
+        <w:trPr>
+          <w:jc w:val="center"/>
+        </w:trPr>
+        <w:tc>
+          <w:tcPr>
+            <w:tcW w:w="0" w:type="auto"/>
+            <w:gridSpan w:val="3"/>
+            <w:tcBorders>
+              <w:right w:val="single" w:sz="4" w:space="0" w:color="auto"/>
+            </w:tcBorders>
+            <w:shd w:val="clear" w:color="auto" w:fill="D9D9D9" w:themeFill="background1" w:themeFillShade="D9"/>
+          </w:tcPr>
+          <w:p>
+            <w:pPr>
+              <w:jc w:val="center"/>
+              <w:rPr>
+                <w:b/>
+                <w:bCs/>
+              </w:rPr>
+            </w:pPr>
+            <w:r>
+              <w:rPr>
+                <w:b/>
+                <w:bCs/>
+              </w:rPr>
+              <w:t>Victoire par défi/suprématie </w:t>
+            </w:r>
+          </w:p>
+        </w:tc>
+        <w:tc>
+          <w:tcPr>
+            <w:tcW w:w="0" w:type="auto"/>
+            <w:tcBorders>
+              <w:top w:val="nil"/>
+              <w:left w:val="single" w:sz="4" w:space="0" w:color="auto"/>
+              <w:bottom w:val="nil"/>
+              <w:right w:val="single" w:sz="4" w:space="0" w:color="auto"/>
+            </w:tcBorders>
+          </w:tcPr>
+          <w:p>
+            <w:pPr>
+              <w:jc w:val="center"/>
+              <w:rPr>
+                <w:b/>
+                <w:bCs/>
+              </w:rPr>
+            </w:pPr>
+          </w:p>
+        </w:tc>
+        <w:tc>
+          <w:tcPr>
+            <w:tcW w:w="0" w:type="auto"/>
+            <w:tcBorders>
+              <w:left w:val="single" w:sz="4" w:space="0" w:color="auto"/>
+            </w:tcBorders>
+            <w:shd w:val="clear" w:color="auto" w:fill="D9D9D9" w:themeFill="background1" w:themeFillShade="D9"/>
+          </w:tcPr>
+          <w:p>
+            <w:pPr>
+              <w:jc w:val="center"/>
+              <w:rPr>
+                <w:b/>
+                <w:bCs/>
+              </w:rPr>
+            </w:pPr>
+            <w:r>
+              <w:rPr>
+                <w:b/>
+                <w:bCs/>
+              </w:rPr>
+              <w:t>Fin de partie par épuisement des troupes</w:t>
+            </w:r>
+          </w:p>
+        </w:tc>
+      </w:tr>
+      <w:tr>
+        <w:trPr>
+          <w:jc w:val="center"/>
+        </w:trPr>
+        <w:tc>
+          <w:tcPr>
+            <w:tcW w:w="0" w:type="auto"/>
+            <w:shd w:val="clear" w:color="auto" w:fill="D9D9D9" w:themeFill="background1" w:themeFillShade="D9"/>
+          </w:tcPr>
+          <w:p>
+            <w:pPr>
+              <w:jc w:val="center"/>
+              <w:rPr>
+                <w:b/>
+                <w:bCs/>
+              </w:rPr>
+            </w:pPr>
+            <w:r>
+              <w:rPr>
+                <w:b/>
+                <w:bCs/>
+              </w:rPr>
+              <w:t>2 joueurs</w:t>
+            </w:r>
+          </w:p>
+        </w:tc>
+        <w:tc>
+          <w:tcPr>
+            <w:tcW w:w="0" w:type="auto"/>
+            <w:shd w:val="clear" w:color="auto" w:fill="D9D9D9" w:themeFill="background1" w:themeFillShade="D9"/>
+          </w:tcPr>
+          <w:p>
+            <w:pPr>
+              <w:jc w:val="center"/>
+              <w:rPr>
+                <w:b/>
+                <w:bCs/>
+              </w:rPr>
+            </w:pPr>
+            <w:r>
+              <w:rPr>
+                <w:b/>
+                <w:bCs/>
+              </w:rPr>
+              <w:t>3 joueurs</w:t>
+            </w:r>
+          </w:p>
+        </w:tc>
+        <w:tc>
+          <w:tcPr>
+            <w:tcW w:w="0" w:type="auto"/>
+            <w:tcBorders>
+              <w:right w:val="single" w:sz="4" w:space="0" w:color="auto"/>
+            </w:tcBorders>
+            <w:shd w:val="clear" w:color="auto" w:fill="D9D9D9" w:themeFill="background1" w:themeFillShade="D9"/>
+          </w:tcPr>
+          <w:p>
+            <w:pPr>
+              <w:jc w:val="center"/>
+              <w:rPr>
+                <w:b/>
+                <w:bCs/>
+              </w:rPr>
+            </w:pPr>
+            <w:r>
+              <w:rPr>
+                <w:b/>
+                <w:bCs/>
+              </w:rPr>
+              <w:t>4 joueurs</w:t>
+            </w:r>
+          </w:p>
+        </w:tc>
+        <w:tc>
+          <w:tcPr>
+            <w:tcW w:w="0" w:type="auto"/>
+            <w:tcBorders>
+              <w:top w:val="nil"/>
+              <w:left w:val="single" w:sz="4" w:space="0" w:color="auto"/>
+              <w:bottom w:val="nil"/>
+              <w:right w:val="single" w:sz="4" w:space="0" w:color="auto"/>
+            </w:tcBorders>
+          </w:tcPr>
+          <w:p>
+            <w:pPr>
+              <w:jc w:val="center"/>
+              <w:rPr>
+                <w:b/>
+                <w:bCs/>
+              </w:rPr>
+            </w:pPr>
+          </w:p>
+        </w:tc>
+        <w:tc>
+          <w:tcPr>
+            <w:tcW w:w="0" w:type="auto"/>
+            <w:tcBorders>
+              <w:left w:val="single" w:sz="4" w:space="0" w:color="auto"/>
+            </w:tcBorders>
+            <w:shd w:val="clear" w:color="auto" w:fill="D9D9D9" w:themeFill="background1" w:themeFillShade="D9"/>
+          </w:tcPr>
+          <w:p>
+            <w:pPr>
+              <w:jc w:val="center"/>
+              <w:rPr>
+                <w:b/>
+                <w:bCs/>
+              </w:rPr>
+            </w:pPr>
+            <w:r>
+              <w:rPr>
+                <w:b/>
+                <w:bCs/>
+              </w:rPr>
+              <w:t>2, 3 ou 4 joueurs</w:t>
+            </w:r>
+          </w:p>
+        </w:tc>
+      </w:tr>
+      <w:tr>
+        <w:trPr>
+          <w:jc w:val="center"/>
+        </w:trPr>
+        <w:tc>
+          <w:tcPr>
+            <w:tcW w:w="0" w:type="auto"/>
+          </w:tcPr>
+          <w:p>
+            <w:pPr>
+              <w:jc w:val="center"/>
+            </w:pPr>
+            <w:r>
+              <w:t>16</w:t>
+            </w:r>
+            <w:r>
+              <w:t xml:space="preserve"> points</w:t>
+            </w:r>
+          </w:p>
+        </w:tc>
+        <w:tc>
+          <w:tcPr>
+            <w:tcW w:w="0" w:type="auto"/>
+          </w:tcPr>
+          <w:p>
+            <w:pPr>
+              <w:jc w:val="center"/>
+            </w:pPr>
+            <w:r>
+              <w:t>12</w:t>
+            </w:r>
+            <w:r>
+              <w:t xml:space="preserve"> points</w:t>
+            </w:r>
+          </w:p>
+        </w:tc>
+        <w:tc>
+          <w:tcPr>
+            <w:tcW w:w="0" w:type="auto"/>
+            <w:tcBorders>
+              <w:right w:val="single" w:sz="4" w:space="0" w:color="auto"/>
+            </w:tcBorders>
+          </w:tcPr>
+          <w:p>
+            <w:pPr>
+              <w:jc w:val="center"/>
+            </w:pPr>
+            <w:r>
+              <w:t>10</w:t>
+            </w:r>
+            <w:r>
+              <w:t xml:space="preserve"> points</w:t>
+            </w:r>
+          </w:p>
+        </w:tc>
+        <w:tc>
+          <w:tcPr>
+            <w:tcW w:w="0" w:type="auto"/>
+            <w:tcBorders>
+              <w:top w:val="nil"/>
+              <w:left w:val="single" w:sz="4" w:space="0" w:color="auto"/>
+              <w:bottom w:val="nil"/>
+              <w:right w:val="single" w:sz="4" w:space="0" w:color="auto"/>
+            </w:tcBorders>
+          </w:tcPr>
+          <w:p>
+            <w:pPr>
+              <w:jc w:val="center"/>
+            </w:pPr>
+          </w:p>
+        </w:tc>
+        <w:tc>
+          <w:tcPr>
+            <w:tcW w:w="0" w:type="auto"/>
+            <w:tcBorders>
+              <w:left w:val="single" w:sz="4" w:space="0" w:color="auto"/>
+            </w:tcBorders>
+          </w:tcPr>
+          <w:p>
+            <w:pPr>
+              <w:jc w:val="center"/>
+            </w:pPr>
+            <w:r>
+              <w:t>5 troupes ou moins</w:t>
+            </w:r>
+          </w:p>
+        </w:tc>
+      </w:tr>
+    </w:tbl>
+    <w:p/>
+    <w:p>
+      <w:pPr>
+        <w:rPr>
+          <w:b/>
+          <w:bCs/>
+        </w:rPr>
+      </w:pPr>
+      <w:r>
+        <w:rPr>
+          <w:b/>
+          <w:bCs/>
+        </w:rPr>
+        <w:t>Récapitulation des systèmes de gestions d’actions imaginés jusqu’à présent</w:t>
+      </w:r>
+    </w:p>
+    <w:tbl>
+      <w:tblPr>
+        <w:tblStyle w:val="Grilledutableau"/>
+        <w:tblW w:w="0" w:type="auto"/>
+        <w:tblLook w:val="04A0" w:firstRow="1" w:lastRow="0" w:firstColumn="1" w:lastColumn="0" w:noHBand="0" w:noVBand="1"/>
+      </w:tblPr>
+      <w:tblGrid>
+        <w:gridCol w:w="4531"/>
+        <w:gridCol w:w="4531"/>
+      </w:tblGrid>
+      <w:tr>
+        <w:tc>
+          <w:tcPr>
+            <w:tcW w:w="4531" w:type="dxa"/>
+            <w:shd w:val="clear" w:color="auto" w:fill="E8E8E8" w:themeFill="background2"/>
+          </w:tcPr>
+          <w:p>
+            <w:pPr>
+              <w:jc w:val="center"/>
+              <w:rPr>
+                <w:b/>
+                <w:bCs/>
+              </w:rPr>
+            </w:pPr>
+            <w:r>
+              <w:rPr>
+                <w:b/>
+                <w:bCs/>
+              </w:rPr>
+              <w:t>Système</w:t>
+            </w:r>
+          </w:p>
+        </w:tc>
+        <w:tc>
+          <w:tcPr>
+            <w:tcW w:w="4531" w:type="dxa"/>
+            <w:shd w:val="clear" w:color="auto" w:fill="E8E8E8" w:themeFill="background2"/>
+          </w:tcPr>
+          <w:p>
+            <w:pPr>
+              <w:jc w:val="center"/>
+              <w:rPr>
+                <w:b/>
+                <w:bCs/>
+              </w:rPr>
+            </w:pPr>
+            <w:r>
+              <w:rPr>
+                <w:b/>
+                <w:bCs/>
+              </w:rPr>
+              <w:t>Description</w:t>
+            </w:r>
+          </w:p>
+        </w:tc>
+      </w:tr>
+      <w:tr>
+        <w:tc>
+          <w:tcPr>
+            <w:tcW w:w="4531" w:type="dxa"/>
+            <w:vAlign w:val="center"/>
+          </w:tcPr>
+          <w:p>
+            <w:pPr>
+              <w:jc w:val="center"/>
+            </w:pPr>
+            <w:r>
+              <w:t>Allocation de Points d’Action</w:t>
+            </w:r>
+          </w:p>
+        </w:tc>
+        <w:tc>
+          <w:tcPr>
+            <w:tcW w:w="4531" w:type="dxa"/>
+            <w:vAlign w:val="center"/>
+          </w:tcPr>
+          <w:p>
+            <w:r>
+              <w:t>Dé de bonus + jauges</w:t>
+            </w:r>
+          </w:p>
+        </w:tc>
+      </w:tr>
+      <w:tr>
+        <w:tc>
+          <w:tcPr>
+            <w:tcW w:w="4531" w:type="dxa"/>
+            <w:vAlign w:val="center"/>
+          </w:tcPr>
+          <w:p>
+            <w:pPr>
+              <w:jc w:val="center"/>
+            </w:pPr>
+            <w:r>
+              <w:t>Deck d'Actions Partagé</w:t>
+            </w:r>
+          </w:p>
+        </w:tc>
+        <w:tc>
+          <w:tcPr>
+            <w:tcW w:w="4531" w:type="dxa"/>
+            <w:vAlign w:val="center"/>
+          </w:tcPr>
+          <w:p>
+            <w:r>
+              <w:t>Cartes d’actions + chaque carte possède un coût en crédit + maximum de 3 crédits par tour + un deck commun + des mains de 6 cartes</w:t>
+            </w:r>
+          </w:p>
+        </w:tc>
+      </w:tr>
+      <w:tr>
+        <w:tc>
+          <w:tcPr>
+            <w:tcW w:w="4531" w:type="dxa"/>
+            <w:vAlign w:val="center"/>
+          </w:tcPr>
+          <w:p>
+            <w:pPr>
+              <w:jc w:val="center"/>
+            </w:pPr>
+            <w:r>
+              <w:t>Deck d'Actions Individuel</w:t>
+            </w:r>
+          </w:p>
+        </w:tc>
+        <w:tc>
+          <w:tcPr>
+            <w:tcW w:w="4531" w:type="dxa"/>
+            <w:vAlign w:val="center"/>
+          </w:tcPr>
+          <w:p>
+            <w:r>
+              <w:t>Idem mais avec un deck et une poche par joueur</w:t>
+            </w:r>
+          </w:p>
+        </w:tc>
+      </w:tr>
+      <w:tr>
+        <w:tc>
+          <w:tcPr>
+            <w:tcW w:w="4531" w:type="dxa"/>
+            <w:vAlign w:val="center"/>
+          </w:tcPr>
+          <w:p>
+            <w:pPr>
+              <w:jc w:val="center"/>
+            </w:pPr>
+            <w:r>
+              <w:t>Gestion de Main à récupération</w:t>
+            </w:r>
+          </w:p>
+        </w:tc>
+        <w:tc>
+          <w:tcPr>
+            <w:tcW w:w="4531" w:type="dxa"/>
+            <w:vAlign w:val="center"/>
+          </w:tcPr>
+          <w:p>
+            <w:r>
+              <w:t xml:space="preserve">A chaque round (tour de table ) un crédit de 1, 2, 3 est tiré au dé + à son tour, chaque joueur joue des cartes (avec coût) pour un total de 3 crédits + à la fin de son tour, les cartes jouées sont récupérées, </w:t>
+            </w:r>
+            <w:r>
+              <w:t>les cartes puissantes</w:t>
+            </w:r>
+            <w:r>
+              <w:t xml:space="preserve"> qui sont retirées du jeu</w:t>
+            </w:r>
+          </w:p>
+        </w:tc>
+      </w:tr>
+    </w:tbl>
+    <w:p/>
+    <w:p>
+      <w:pPr>
+        <w:rPr>
+          <w:b/>
+          <w:bCs/>
+        </w:rPr>
+      </w:pPr>
+      <w:r>
+        <w:rPr>
+          <w:b/>
+          <w:bCs/>
+        </w:rPr>
+        <w:br w:type="page"/>
+      </w:r>
+    </w:p>
+    <w:p>
+      <w:pPr>
+        <w:rPr>
+          <w:b/>
+          <w:bCs/>
+        </w:rPr>
+      </w:pPr>
+      <w:r>
+        <w:rPr>
+          <w:b/>
+          <w:bCs/>
+        </w:rPr>
+        <w:lastRenderedPageBreak/>
+        <w:t>Gestion de Main à récupération</w:t>
+      </w:r>
+    </w:p>
+    <w:p>
+      <w:pPr>
+        <w:pStyle w:val="Paragraphedeliste"/>
+        <w:numPr>
+          <w:ilvl w:val="0"/>
+          <w:numId w:val="1"/>
+        </w:numPr>
+      </w:pPr>
+      <w:r>
+        <w:t xml:space="preserve">Déplacer </w:t>
+      </w:r>
+      <w:r>
+        <w:t>Officier 3+ (3 crédits) (X1)</w:t>
+      </w:r>
+    </w:p>
+    <w:p>
+      <w:pPr>
+        <w:pStyle w:val="Paragraphedeliste"/>
+        <w:numPr>
+          <w:ilvl w:val="0"/>
+          <w:numId w:val="1"/>
+        </w:numPr>
+      </w:pPr>
+      <w:r>
+        <w:t xml:space="preserve">Déplacer </w:t>
+      </w:r>
+      <w:r>
+        <w:t xml:space="preserve">Officier </w:t>
+      </w:r>
+      <w:r>
+        <w:t>2</w:t>
+      </w:r>
+      <w:r>
+        <w:t>+ (</w:t>
+      </w:r>
+      <w:r>
+        <w:t>2</w:t>
+      </w:r>
+      <w:r>
+        <w:t xml:space="preserve"> crédits) (X1)</w:t>
+      </w:r>
+    </w:p>
+    <w:p>
+      <w:pPr>
+        <w:pStyle w:val="Paragraphedeliste"/>
+        <w:numPr>
+          <w:ilvl w:val="0"/>
+          <w:numId w:val="1"/>
+        </w:numPr>
+      </w:pPr>
+      <w:r>
+        <w:t xml:space="preserve">Déplacer </w:t>
+      </w:r>
+      <w:r>
+        <w:t xml:space="preserve">Officier </w:t>
+      </w:r>
+      <w:r>
+        <w:t>1</w:t>
+      </w:r>
+      <w:r>
+        <w:t>+ (</w:t>
+      </w:r>
+      <w:r>
+        <w:t>1</w:t>
+      </w:r>
+      <w:r>
+        <w:t xml:space="preserve"> crédit) (X</w:t>
+      </w:r>
+      <w:r>
+        <w:t>2</w:t>
+      </w:r>
+      <w:r>
+        <w:t>)</w:t>
+      </w:r>
+    </w:p>
+    <w:p>
+      <w:pPr>
+        <w:pStyle w:val="Paragraphedeliste"/>
+        <w:numPr>
+          <w:ilvl w:val="0"/>
+          <w:numId w:val="1"/>
+        </w:numPr>
+      </w:pPr>
+      <w:r>
+        <w:t>Recruter Troupes 3+ (3 crédits) (X1)</w:t>
+      </w:r>
+    </w:p>
+    <w:p>
+      <w:pPr>
+        <w:pStyle w:val="Paragraphedeliste"/>
+        <w:numPr>
+          <w:ilvl w:val="0"/>
+          <w:numId w:val="1"/>
+        </w:numPr>
+      </w:pPr>
+      <w:r>
+        <w:t xml:space="preserve">Recruter Troupes </w:t>
+      </w:r>
+      <w:r>
+        <w:t>2</w:t>
+      </w:r>
+      <w:r>
+        <w:t>+ (</w:t>
+      </w:r>
+      <w:r>
+        <w:t>2</w:t>
+      </w:r>
+      <w:r>
+        <w:t xml:space="preserve"> crédits) (X1)</w:t>
+      </w:r>
+    </w:p>
+    <w:p>
+      <w:pPr>
+        <w:pStyle w:val="Paragraphedeliste"/>
+        <w:numPr>
+          <w:ilvl w:val="0"/>
+          <w:numId w:val="1"/>
+        </w:numPr>
+      </w:pPr>
+      <w:r>
+        <w:t xml:space="preserve">Recruter Troupes </w:t>
+      </w:r>
+      <w:r>
+        <w:t>1</w:t>
+      </w:r>
+      <w:r>
+        <w:t>+ (</w:t>
+      </w:r>
+      <w:r>
+        <w:t>1</w:t>
+      </w:r>
+      <w:r>
+        <w:t xml:space="preserve"> crédit) (X1)</w:t>
+      </w:r>
+    </w:p>
+    <w:p>
+      <w:pPr>
+        <w:pStyle w:val="Paragraphedeliste"/>
+        <w:numPr>
+          <w:ilvl w:val="0"/>
+          <w:numId w:val="1"/>
+        </w:numPr>
+      </w:pPr>
+      <w:r>
+        <w:t>Construire Donjon (3 crédits) (X1)</w:t>
+      </w:r>
+    </w:p>
+    <w:p>
+      <w:pPr>
+        <w:pStyle w:val="Paragraphedeliste"/>
+        <w:numPr>
+          <w:ilvl w:val="0"/>
+          <w:numId w:val="1"/>
+        </w:numPr>
+      </w:pPr>
+      <w:r>
+        <w:t>Concentrer Troupes (1 crédit) (X2)</w:t>
+      </w:r>
+    </w:p>
+    <w:p>
+      <w:pPr>
+        <w:pStyle w:val="Paragraphedeliste"/>
+        <w:numPr>
+          <w:ilvl w:val="0"/>
+          <w:numId w:val="1"/>
+        </w:numPr>
+      </w:pPr>
+      <w:r>
+        <w:t>Disperser</w:t>
+      </w:r>
+      <w:r>
+        <w:t xml:space="preserve"> Troupes (1 crédit) (X2)</w:t>
+      </w:r>
+    </w:p>
+    <w:p>
+      <w:pPr>
+        <w:pStyle w:val="Paragraphedeliste"/>
+        <w:numPr>
+          <w:ilvl w:val="0"/>
+          <w:numId w:val="1"/>
+        </w:numPr>
+      </w:pPr>
+      <w:r>
+        <w:t>Chevauchée Lointaine (3 crédits) (x2) (jouée une fois)</w:t>
+      </w:r>
+    </w:p>
+    <w:p>
+      <w:pPr>
+        <w:pStyle w:val="Paragraphedeliste"/>
+        <w:numPr>
+          <w:ilvl w:val="0"/>
+          <w:numId w:val="1"/>
+        </w:numPr>
+      </w:pPr>
+      <w:r>
+        <w:t>Recruter Chevalier (3 crédits) (x2) (jouée une fois)</w:t>
+      </w:r>
+    </w:p>
+    <w:p>
+      <w:pPr>
+        <w:pStyle w:val="Paragraphedeliste"/>
+        <w:numPr>
+          <w:ilvl w:val="0"/>
+          <w:numId w:val="1"/>
+        </w:numPr>
+      </w:pPr>
+      <w:r>
+        <w:t>Exiler</w:t>
+      </w:r>
+      <w:r>
+        <w:t xml:space="preserve"> Chevalier (3 crédits) (x2) (jouée une fois)</w:t>
+      </w:r>
+    </w:p>
+    <w:p>
+      <w:r>
+        <w:t>Actualisation des statistiques en vue d’un calibrage des points de victoire par suprématie :</w:t>
+      </w:r>
+    </w:p>
+    <w:tbl>
+      <w:tblPr>
+        <w:tblStyle w:val="Grilledutableau"/>
+        <w:tblW w:w="0" w:type="auto"/>
+        <w:jc w:val="center"/>
+        <w:tblLook w:val="04A0" w:firstRow="1" w:lastRow="0" w:firstColumn="1" w:lastColumn="0" w:noHBand="0" w:noVBand="1"/>
+      </w:tblPr>
+      <w:tblGrid>
+        <w:gridCol w:w="2443"/>
+        <w:gridCol w:w="1981"/>
+        <w:gridCol w:w="1864"/>
+        <w:gridCol w:w="1908"/>
+      </w:tblGrid>
+      <w:tr>
+        <w:trPr>
+          <w:jc w:val="center"/>
+        </w:trPr>
+        <w:tc>
+          <w:tcPr>
+            <w:tcW w:w="0" w:type="auto"/>
+            <w:vMerge w:val="restart"/>
+            <w:shd w:val="clear" w:color="auto" w:fill="D9D9D9" w:themeFill="background1" w:themeFillShade="D9"/>
+            <w:vAlign w:val="center"/>
+          </w:tcPr>
+          <w:p>
+            <w:pPr>
+              <w:jc w:val="center"/>
+              <w:rPr>
+                <w:b/>
+                <w:bCs/>
+              </w:rPr>
+            </w:pPr>
+            <w:r>
+              <w:rPr>
+                <w:b/>
+                <w:bCs/>
+              </w:rPr>
+              <w:t>Durée tour [secondes]</w:t>
+            </w:r>
+          </w:p>
+        </w:tc>
+        <w:tc>
+          <w:tcPr>
+            <w:tcW w:w="0" w:type="auto"/>
+            <w:gridSpan w:val="3"/>
+            <w:shd w:val="clear" w:color="auto" w:fill="D9D9D9" w:themeFill="background1" w:themeFillShade="D9"/>
+            <w:vAlign w:val="center"/>
+          </w:tcPr>
+          <w:p>
+            <w:pPr>
+              <w:jc w:val="center"/>
+              <w:rPr>
+                <w:b/>
+                <w:bCs/>
+              </w:rPr>
+            </w:pPr>
+            <w:r>
+              <w:rPr>
+                <w:b/>
+                <w:bCs/>
+              </w:rPr>
+              <w:t>Nombre de tours ciblé pour une partie de 60 minutes</w:t>
+            </w:r>
+          </w:p>
+        </w:tc>
+      </w:tr>
+      <w:tr>
+        <w:trPr>
+          <w:jc w:val="center"/>
+        </w:trPr>
+        <w:tc>
+          <w:tcPr>
+            <w:tcW w:w="0" w:type="auto"/>
+            <w:vMerge/>
+            <w:shd w:val="clear" w:color="auto" w:fill="D9D9D9" w:themeFill="background1" w:themeFillShade="D9"/>
+            <w:vAlign w:val="center"/>
+          </w:tcPr>
+          <w:p>
+            <w:pPr>
+              <w:rPr>
+                <w:b/>
+                <w:bCs/>
+              </w:rPr>
+            </w:pPr>
+          </w:p>
+        </w:tc>
+        <w:tc>
+          <w:tcPr>
+            <w:tcW w:w="0" w:type="auto"/>
+            <w:shd w:val="clear" w:color="auto" w:fill="D9D9D9" w:themeFill="background1" w:themeFillShade="D9"/>
+            <w:vAlign w:val="center"/>
+          </w:tcPr>
+          <w:p>
+            <w:pPr>
+              <w:jc w:val="center"/>
+              <w:rPr>
+                <w:b/>
+                <w:bCs/>
+              </w:rPr>
+            </w:pPr>
+            <w:r>
+              <w:rPr>
+                <w:b/>
+                <w:bCs/>
+              </w:rPr>
+              <w:t xml:space="preserve">2 joueurs </w:t>
+            </w:r>
+            <w:r>
+              <w:rPr>
+                <w:b/>
+                <w:bCs/>
+              </w:rPr>
+              <w:sym w:font="Wingdings" w:char="F0E0"/>
+            </w:r>
+            <w:r>
+              <w:rPr>
+                <w:b/>
+                <w:bCs/>
+              </w:rPr>
+              <w:t>19.8</w:t>
+            </w:r>
+            <w:r>
+              <w:rPr>
+                <w:b/>
+                <w:bCs/>
+              </w:rPr>
+              <w:t xml:space="preserve"> </w:t>
+            </w:r>
+          </w:p>
+        </w:tc>
+        <w:tc>
+          <w:tcPr>
+            <w:tcW w:w="0" w:type="auto"/>
+            <w:shd w:val="clear" w:color="auto" w:fill="D9D9D9" w:themeFill="background1" w:themeFillShade="D9"/>
+            <w:vAlign w:val="center"/>
+          </w:tcPr>
+          <w:p>
+            <w:pPr>
+              <w:jc w:val="center"/>
+              <w:rPr>
+                <w:b/>
+                <w:bCs/>
+              </w:rPr>
+            </w:pPr>
+            <w:r>
+              <w:rPr>
+                <w:b/>
+                <w:bCs/>
+              </w:rPr>
+              <w:t xml:space="preserve">3 joueurs </w:t>
+            </w:r>
+            <w:r>
+              <w:rPr>
+                <w:b/>
+                <w:bCs/>
+              </w:rPr>
+              <w:sym w:font="Wingdings" w:char="F0E0"/>
+            </w:r>
+            <w:r>
+              <w:rPr>
+                <w:b/>
+                <w:bCs/>
+              </w:rPr>
+              <w:t>14.8</w:t>
+            </w:r>
+            <w:r>
+              <w:rPr>
+                <w:b/>
+                <w:bCs/>
+              </w:rPr>
+              <w:t xml:space="preserve"> </w:t>
+            </w:r>
+          </w:p>
+        </w:tc>
+        <w:tc>
+          <w:tcPr>
+            <w:tcW w:w="0" w:type="auto"/>
+            <w:shd w:val="clear" w:color="auto" w:fill="D9D9D9" w:themeFill="background1" w:themeFillShade="D9"/>
+            <w:vAlign w:val="center"/>
+          </w:tcPr>
+          <w:p>
+            <w:pPr>
+              <w:jc w:val="center"/>
+              <w:rPr>
+                <w:b/>
+                <w:bCs/>
+              </w:rPr>
+            </w:pPr>
+            <w:r>
+              <w:rPr>
+                <w:b/>
+                <w:bCs/>
+              </w:rPr>
+              <w:t xml:space="preserve">4 joueurs </w:t>
+            </w:r>
+            <w:r>
+              <w:rPr>
+                <w:b/>
+                <w:bCs/>
+              </w:rPr>
+              <w:sym w:font="Wingdings" w:char="F0E0"/>
+            </w:r>
+            <w:r>
+              <w:rPr>
+                <w:b/>
+                <w:bCs/>
+              </w:rPr>
+              <w:t>12.4</w:t>
+            </w:r>
+            <w:r>
+              <w:rPr>
+                <w:b/>
+                <w:bCs/>
+              </w:rPr>
+              <w:t xml:space="preserve"> </w:t>
+            </w:r>
+          </w:p>
+        </w:tc>
+      </w:tr>
+      <w:tr>
+        <w:trPr>
+          <w:jc w:val="center"/>
+        </w:trPr>
+        <w:tc>
+          <w:tcPr>
+            <w:tcW w:w="0" w:type="auto"/>
+            <w:vAlign w:val="center"/>
+          </w:tcPr>
+          <w:p>
+            <w:pPr>
+              <w:jc w:val="center"/>
+            </w:pPr>
+            <w:r>
+              <w:t>15</w:t>
+            </w:r>
+          </w:p>
+        </w:tc>
+        <w:tc>
+          <w:tcPr>
+            <w:tcW w:w="0" w:type="auto"/>
+            <w:vAlign w:val="center"/>
+          </w:tcPr>
+          <w:p>
+            <w:pPr>
+              <w:jc w:val="center"/>
+            </w:pPr>
+            <w:r>
+              <w:t xml:space="preserve">120 </w:t>
+            </w:r>
+            <w:r>
+              <w:sym w:font="Wingdings" w:char="F0E0"/>
+            </w:r>
+            <w:r>
+              <w:t xml:space="preserve"> </w:t>
+            </w:r>
+            <w:r>
+              <w:t>xxx</w:t>
+            </w:r>
+          </w:p>
+        </w:tc>
+        <w:tc>
+          <w:tcPr>
+            <w:tcW w:w="0" w:type="auto"/>
+            <w:vAlign w:val="center"/>
+          </w:tcPr>
+          <w:p>
+            <w:pPr>
+              <w:jc w:val="center"/>
+            </w:pPr>
+            <w:r>
+              <w:t xml:space="preserve">80 </w:t>
+            </w:r>
+            <w:r>
+              <w:sym w:font="Wingdings" w:char="F0E0"/>
+            </w:r>
+            <w:r>
+              <w:t xml:space="preserve"> </w:t>
+            </w:r>
+            <w:r>
+              <w:t>xxx</w:t>
+            </w:r>
+          </w:p>
+        </w:tc>
+        <w:tc>
+          <w:tcPr>
+            <w:tcW w:w="0" w:type="auto"/>
+            <w:vAlign w:val="center"/>
+          </w:tcPr>
+          <w:p>
+            <w:pPr>
+              <w:jc w:val="center"/>
+            </w:pPr>
+            <w:r>
+              <w:t xml:space="preserve">60 </w:t>
+            </w:r>
+            <w:r>
+              <w:sym w:font="Wingdings" w:char="F0E0"/>
+            </w:r>
+            <w:r>
+              <w:t>xxx</w:t>
+            </w:r>
+          </w:p>
+        </w:tc>
+      </w:tr>
+      <w:tr>
+        <w:trPr>
+          <w:jc w:val="center"/>
+        </w:trPr>
+        <w:tc>
+          <w:tcPr>
+            <w:tcW w:w="0" w:type="auto"/>
+            <w:vAlign w:val="center"/>
+          </w:tcPr>
+          <w:p>
+            <w:pPr>
+              <w:jc w:val="center"/>
+            </w:pPr>
+            <w:r>
+              <w:t>30</w:t>
+            </w:r>
+          </w:p>
+        </w:tc>
+        <w:tc>
+          <w:tcPr>
+            <w:tcW w:w="0" w:type="auto"/>
+            <w:vAlign w:val="center"/>
+          </w:tcPr>
+          <w:p>
+            <w:pPr>
+              <w:jc w:val="center"/>
+            </w:pPr>
+            <w:r>
+              <w:t xml:space="preserve">60 </w:t>
+            </w:r>
+            <w:r>
+              <w:sym w:font="Wingdings" w:char="F0E0"/>
+            </w:r>
+            <w:r>
+              <w:t xml:space="preserve"> </w:t>
+            </w:r>
+            <w:r>
+              <w:t>xxx</w:t>
+            </w:r>
+          </w:p>
+        </w:tc>
+        <w:tc>
+          <w:tcPr>
+            <w:tcW w:w="0" w:type="auto"/>
+            <w:vAlign w:val="center"/>
+          </w:tcPr>
+          <w:p>
+            <w:pPr>
+              <w:jc w:val="center"/>
+            </w:pPr>
+            <w:r>
+              <w:t xml:space="preserve">40 </w:t>
+            </w:r>
+            <w:r>
+              <w:sym w:font="Wingdings" w:char="F0E0"/>
+            </w:r>
+            <w:r>
+              <w:t>xxx</w:t>
+            </w:r>
+          </w:p>
+        </w:tc>
+        <w:tc>
+          <w:tcPr>
+            <w:tcW w:w="0" w:type="auto"/>
+            <w:vAlign w:val="center"/>
+          </w:tcPr>
+          <w:p>
+            <w:pPr>
+              <w:jc w:val="center"/>
+            </w:pPr>
+            <w:r>
+              <w:t xml:space="preserve">30 </w:t>
+            </w:r>
+            <w:r>
+              <w:sym w:font="Wingdings" w:char="F0E0"/>
+            </w:r>
+            <w:r>
+              <w:t xml:space="preserve"> </w:t>
+            </w:r>
+            <w:r>
+              <w:t>xxx</w:t>
+            </w:r>
+          </w:p>
+        </w:tc>
+      </w:tr>
+      <w:tr>
+        <w:trPr>
+          <w:jc w:val="center"/>
+        </w:trPr>
+        <w:tc>
+          <w:tcPr>
+            <w:tcW w:w="0" w:type="auto"/>
+            <w:vAlign w:val="center"/>
+          </w:tcPr>
+          <w:p>
+            <w:pPr>
+              <w:jc w:val="center"/>
+            </w:pPr>
+            <w:r>
+              <w:t>60</w:t>
+            </w:r>
+          </w:p>
+        </w:tc>
+        <w:tc>
+          <w:tcPr>
+            <w:tcW w:w="0" w:type="auto"/>
+            <w:vAlign w:val="center"/>
+          </w:tcPr>
+          <w:p>
+            <w:pPr>
+              <w:jc w:val="center"/>
+            </w:pPr>
+            <w:r>
+              <w:t>30</w:t>
+            </w:r>
+            <w:r>
+              <w:t xml:space="preserve"> (max 12)</w:t>
+            </w:r>
+            <w:r>
+              <w:t xml:space="preserve"> </w:t>
+            </w:r>
+            <w:r>
+              <w:sym w:font="Wingdings" w:char="F0E0"/>
+            </w:r>
+            <w:r>
+              <w:t>19.5</w:t>
+            </w:r>
+          </w:p>
+        </w:tc>
+        <w:tc>
+          <w:tcPr>
+            <w:tcW w:w="0" w:type="auto"/>
+            <w:vAlign w:val="center"/>
+          </w:tcPr>
+          <w:p>
+            <w:pPr>
+              <w:jc w:val="center"/>
+            </w:pPr>
+            <w:r>
+              <w:t>20</w:t>
+            </w:r>
+            <w:r>
+              <w:t xml:space="preserve"> (max 9)</w:t>
+            </w:r>
+            <w:r>
+              <w:t xml:space="preserve"> </w:t>
+            </w:r>
+            <w:r>
+              <w:sym w:font="Wingdings" w:char="F0E0"/>
+            </w:r>
+            <w:r>
+              <w:t>16.0</w:t>
+            </w:r>
+          </w:p>
+        </w:tc>
+        <w:tc>
+          <w:tcPr>
+            <w:tcW w:w="0" w:type="auto"/>
+            <w:vAlign w:val="center"/>
+          </w:tcPr>
+          <w:p>
+            <w:pPr>
+              <w:jc w:val="center"/>
+            </w:pPr>
+            <w:r>
+              <w:t>15</w:t>
+            </w:r>
+            <w:r>
+              <w:t xml:space="preserve"> (max 9)</w:t>
+            </w:r>
+            <w:r>
+              <w:t xml:space="preserve"> </w:t>
+            </w:r>
+            <w:r>
+              <w:sym w:font="Wingdings" w:char="F0E0"/>
+            </w:r>
+            <w:r>
+              <w:t xml:space="preserve"> </w:t>
+            </w:r>
+            <w:r>
+              <w:t>12.0</w:t>
+            </w:r>
+          </w:p>
+        </w:tc>
+      </w:tr>
+    </w:tbl>
+    <w:p/>
+    <w:p>
+      <w:r>
+        <w:t xml:space="preserve">Le nombre de tours n’étant pas limité par les attentes d’une carte depuis un deck, </w:t>
+      </w:r>
+      <w:r>
+        <w:t xml:space="preserve">les tours ne sont pas importants. Parce contre, </w:t>
+      </w:r>
+      <w:r>
+        <w:t>je diminue un peu les statistiques de la moyenne</w:t>
+      </w:r>
+      <w:r>
+        <w:t> :</w:t>
+      </w:r>
+    </w:p>
+    <w:tbl>
+      <w:tblPr>
+        <w:tblStyle w:val="Grilledutableau"/>
+        <w:tblW w:w="0" w:type="auto"/>
+        <w:jc w:val="center"/>
+        <w:tblLook w:val="04A0" w:firstRow="1" w:lastRow="0" w:firstColumn="1" w:lastColumn="0" w:noHBand="0" w:noVBand="1"/>
+      </w:tblPr>
+      <w:tblGrid>
+        <w:gridCol w:w="1133"/>
+        <w:gridCol w:w="1133"/>
+        <w:gridCol w:w="1133"/>
+        <w:gridCol w:w="222"/>
+        <w:gridCol w:w="4290"/>
+      </w:tblGrid>
+      <w:tr>
+        <w:trPr>
+          <w:jc w:val="center"/>
+        </w:trPr>
+        <w:tc>
+          <w:tcPr>
+            <w:tcW w:w="0" w:type="auto"/>
+            <w:gridSpan w:val="3"/>
+            <w:tcBorders>
+              <w:right w:val="single" w:sz="4" w:space="0" w:color="auto"/>
+            </w:tcBorders>
+            <w:shd w:val="clear" w:color="auto" w:fill="D9D9D9" w:themeFill="background1" w:themeFillShade="D9"/>
+          </w:tcPr>
+          <w:p>
+            <w:pPr>
+              <w:jc w:val="center"/>
+              <w:rPr>
+                <w:b/>
+                <w:bCs/>
+              </w:rPr>
+            </w:pPr>
+            <w:r>
+              <w:rPr>
+                <w:b/>
+                <w:bCs/>
+              </w:rPr>
+              <w:t>Victoire par défi/suprématie </w:t>
+            </w:r>
+          </w:p>
+        </w:tc>
+        <w:tc>
+          <w:tcPr>
+            <w:tcW w:w="0" w:type="auto"/>
+            <w:tcBorders>
+              <w:top w:val="nil"/>
+              <w:left w:val="single" w:sz="4" w:space="0" w:color="auto"/>
+              <w:bottom w:val="nil"/>
+              <w:right w:val="single" w:sz="4" w:space="0" w:color="auto"/>
+            </w:tcBorders>
+          </w:tcPr>
+          <w:p>
+            <w:pPr>
+              <w:jc w:val="center"/>
+              <w:rPr>
+                <w:b/>
+                <w:bCs/>
+              </w:rPr>
+            </w:pPr>
+          </w:p>
+        </w:tc>
+        <w:tc>
+          <w:tcPr>
+            <w:tcW w:w="0" w:type="auto"/>
+            <w:tcBorders>
+              <w:left w:val="single" w:sz="4" w:space="0" w:color="auto"/>
+            </w:tcBorders>
+            <w:shd w:val="clear" w:color="auto" w:fill="D9D9D9" w:themeFill="background1" w:themeFillShade="D9"/>
+          </w:tcPr>
+          <w:p>
+            <w:pPr>
+              <w:jc w:val="center"/>
+              <w:rPr>
+                <w:b/>
+                <w:bCs/>
+              </w:rPr>
+            </w:pPr>
+            <w:r>
+              <w:rPr>
+                <w:b/>
+                <w:bCs/>
+              </w:rPr>
+              <w:t>Fin de partie par épuisement des troupes</w:t>
+            </w:r>
+          </w:p>
+        </w:tc>
+      </w:tr>
+      <w:tr>
+        <w:trPr>
+          <w:jc w:val="center"/>
+        </w:trPr>
+        <w:tc>
+          <w:tcPr>
+            <w:tcW w:w="0" w:type="auto"/>
+            <w:shd w:val="clear" w:color="auto" w:fill="D9D9D9" w:themeFill="background1" w:themeFillShade="D9"/>
+          </w:tcPr>
+          <w:p>
+            <w:pPr>
+              <w:jc w:val="center"/>
+              <w:rPr>
+                <w:b/>
+                <w:bCs/>
+              </w:rPr>
+            </w:pPr>
+            <w:r>
+              <w:rPr>
+                <w:b/>
+                <w:bCs/>
+              </w:rPr>
+              <w:t>2 joueurs</w:t>
+            </w:r>
+          </w:p>
+        </w:tc>
+        <w:tc>
+          <w:tcPr>
+            <w:tcW w:w="0" w:type="auto"/>
+            <w:shd w:val="clear" w:color="auto" w:fill="D9D9D9" w:themeFill="background1" w:themeFillShade="D9"/>
+          </w:tcPr>
+          <w:p>
+            <w:pPr>
+              <w:jc w:val="center"/>
+              <w:rPr>
+                <w:b/>
+                <w:bCs/>
+              </w:rPr>
+            </w:pPr>
+            <w:r>
+              <w:rPr>
+                <w:b/>
+                <w:bCs/>
+              </w:rPr>
+              <w:t>3 joueurs</w:t>
+            </w:r>
+          </w:p>
+        </w:tc>
+        <w:tc>
+          <w:tcPr>
+            <w:tcW w:w="0" w:type="auto"/>
+            <w:tcBorders>
+              <w:right w:val="single" w:sz="4" w:space="0" w:color="auto"/>
+            </w:tcBorders>
+            <w:shd w:val="clear" w:color="auto" w:fill="D9D9D9" w:themeFill="background1" w:themeFillShade="D9"/>
+          </w:tcPr>
+          <w:p>
+            <w:pPr>
+              <w:jc w:val="center"/>
+              <w:rPr>
+                <w:b/>
+                <w:bCs/>
+              </w:rPr>
+            </w:pPr>
+            <w:r>
+              <w:rPr>
+                <w:b/>
+                <w:bCs/>
+              </w:rPr>
+              <w:t>4 joueurs</w:t>
+            </w:r>
+          </w:p>
+        </w:tc>
+        <w:tc>
+          <w:tcPr>
+            <w:tcW w:w="0" w:type="auto"/>
+            <w:tcBorders>
+              <w:top w:val="nil"/>
+              <w:left w:val="single" w:sz="4" w:space="0" w:color="auto"/>
+              <w:bottom w:val="nil"/>
+              <w:right w:val="single" w:sz="4" w:space="0" w:color="auto"/>
+            </w:tcBorders>
+          </w:tcPr>
+          <w:p>
+            <w:pPr>
+              <w:jc w:val="center"/>
+              <w:rPr>
+                <w:b/>
+                <w:bCs/>
+              </w:rPr>
+            </w:pPr>
+          </w:p>
+        </w:tc>
+        <w:tc>
+          <w:tcPr>
+            <w:tcW w:w="0" w:type="auto"/>
+            <w:tcBorders>
+              <w:left w:val="single" w:sz="4" w:space="0" w:color="auto"/>
+            </w:tcBorders>
+            <w:shd w:val="clear" w:color="auto" w:fill="D9D9D9" w:themeFill="background1" w:themeFillShade="D9"/>
+          </w:tcPr>
+          <w:p>
+            <w:pPr>
+              <w:jc w:val="center"/>
+              <w:rPr>
+                <w:b/>
+                <w:bCs/>
+              </w:rPr>
+            </w:pPr>
+            <w:r>
+              <w:rPr>
+                <w:b/>
+                <w:bCs/>
+              </w:rPr>
+              <w:t>2, 3 ou 4 joueurs</w:t>
+            </w:r>
+          </w:p>
+        </w:tc>
+      </w:tr>
+      <w:tr>
+        <w:trPr>
+          <w:jc w:val="center"/>
+        </w:trPr>
+        <w:tc>
+          <w:tcPr>
+            <w:tcW w:w="0" w:type="auto"/>
+          </w:tcPr>
+          <w:p>
+            <w:pPr>
+              <w:jc w:val="center"/>
+            </w:pPr>
+            <w:r>
+              <w:t>1</w:t>
+            </w:r>
+            <w:r>
+              <w:t>8</w:t>
+            </w:r>
+            <w:r>
+              <w:t xml:space="preserve"> points</w:t>
+            </w:r>
+          </w:p>
+        </w:tc>
+        <w:tc>
+          <w:tcPr>
+            <w:tcW w:w="0" w:type="auto"/>
+          </w:tcPr>
+          <w:p>
+            <w:pPr>
+              <w:jc w:val="center"/>
+            </w:pPr>
+            <w:r>
+              <w:t>1</w:t>
+            </w:r>
+            <w:r>
+              <w:t>4</w:t>
+            </w:r>
+            <w:r>
+              <w:t xml:space="preserve"> points</w:t>
+            </w:r>
+          </w:p>
+        </w:tc>
+        <w:tc>
+          <w:tcPr>
+            <w:tcW w:w="0" w:type="auto"/>
+            <w:tcBorders>
+              <w:right w:val="single" w:sz="4" w:space="0" w:color="auto"/>
+            </w:tcBorders>
+          </w:tcPr>
+          <w:p>
+            <w:pPr>
+              <w:jc w:val="center"/>
+            </w:pPr>
+            <w:r>
+              <w:t>1</w:t>
+            </w:r>
+            <w:r>
+              <w:t>2</w:t>
+            </w:r>
+            <w:r>
+              <w:t xml:space="preserve"> points</w:t>
+            </w:r>
+          </w:p>
+        </w:tc>
+        <w:tc>
+          <w:tcPr>
+            <w:tcW w:w="0" w:type="auto"/>
+            <w:tcBorders>
+              <w:top w:val="nil"/>
+              <w:left w:val="single" w:sz="4" w:space="0" w:color="auto"/>
+              <w:bottom w:val="nil"/>
+              <w:right w:val="single" w:sz="4" w:space="0" w:color="auto"/>
+            </w:tcBorders>
+          </w:tcPr>
+          <w:p>
+            <w:pPr>
+              <w:jc w:val="center"/>
+            </w:pPr>
+          </w:p>
+        </w:tc>
+        <w:tc>
+          <w:tcPr>
+            <w:tcW w:w="0" w:type="auto"/>
+            <w:tcBorders>
+              <w:left w:val="single" w:sz="4" w:space="0" w:color="auto"/>
+            </w:tcBorders>
+          </w:tcPr>
+          <w:p>
+            <w:pPr>
+              <w:jc w:val="center"/>
+            </w:pPr>
+            <w:r>
+              <w:t>5 troupes ou moins</w:t>
+            </w:r>
+          </w:p>
+        </w:tc>
+      </w:tr>
+    </w:tbl>
+    <w:p>
+      <w:pPr>
+        <w:pStyle w:val="Paragraphedeliste"/>
+      </w:pPr>
+    </w:p>
+    <w:p>
+      <w:pPr>
+        <w:pStyle w:val="Paragraphedeliste"/>
+      </w:pPr>
+    </w:p>
     <w:p/>
     <w:p/>
     <w:sectPr>

</xml_diff>

<commit_message>
Design des cartes pour la gestion Main à Récupération
</commit_message>
<xml_diff>
--- a/docs/systeme-de-cartes-a-jouer.docx
+++ b/docs/systeme-de-cartes-a-jouer.docx
@@ -6598,6 +6598,9 @@
     </w:p>
     <w:p>
       <w:r>
+        <w:rPr>
+          <w:noProof/>
+        </w:rPr>
         <w:drawing>
           <wp:inline distT="0" distB="0" distL="0" distR="0" wp14:anchorId="3ACF0D3D" wp14:editId="1392128B">
             <wp:extent cx="3315970" cy="2679700"/>
@@ -8293,6 +8296,13 @@
         <w:lastRenderedPageBreak/>
         <w:t>Gestion de Main à récupération</w:t>
       </w:r>
+      <w:r>
+        <w:rPr>
+          <w:b/>
+          <w:bCs/>
+        </w:rPr>
+        <w:t xml:space="preserve"> (18 cartes)</w:t>
+      </w:r>
     </w:p>
     <w:p>
       <w:pPr>
@@ -8321,19 +8331,7 @@
         <w:t xml:space="preserve">Déplacer </w:t>
       </w:r>
       <w:r>
-        <w:t xml:space="preserve">Officier </w:t>
-      </w:r>
-      <w:r>
-        <w:t>2</w:t>
-      </w:r>
-      <w:r>
-        <w:t>+ (</w:t>
-      </w:r>
-      <w:r>
-        <w:t>2</w:t>
-      </w:r>
-      <w:r>
-        <w:t xml:space="preserve"> crédits) (X1)</w:t>
+        <w:t>Officier 2+ (2 crédits) (X1)</w:t>
       </w:r>
     </w:p>
     <w:p>
@@ -8343,30 +8341,15 @@
           <w:ilvl w:val="0"/>
           <w:numId w:val="1"/>
         </w:numPr>
+        <w:rPr>
+          <w:color w:val="EE0000"/>
+        </w:rPr>
       </w:pPr>
       <w:r>
-        <w:t xml:space="preserve">Déplacer </w:t>
-      </w:r>
-      <w:r>
-        <w:t xml:space="preserve">Officier </w:t>
-      </w:r>
-      <w:r>
-        <w:t>1</w:t>
-      </w:r>
-      <w:r>
-        <w:t>+ (</w:t>
-      </w:r>
-      <w:r>
-        <w:t>1</w:t>
-      </w:r>
-      <w:r>
-        <w:t xml:space="preserve"> crédit) (X</w:t>
-      </w:r>
-      <w:r>
-        <w:t>2</w:t>
-      </w:r>
-      <w:r>
-        <w:t>)</w:t>
+        <w:rPr>
+          <w:color w:val="EE0000"/>
+        </w:rPr>
+        <w:t>Déplacer Officier 1+ (1 crédit) (X2)</w:t>
       </w:r>
     </w:p>
     <w:p>
@@ -8390,19 +8373,7 @@
         </w:numPr>
       </w:pPr>
       <w:r>
-        <w:t xml:space="preserve">Recruter Troupes </w:t>
-      </w:r>
-      <w:r>
-        <w:t>2</w:t>
-      </w:r>
-      <w:r>
-        <w:t>+ (</w:t>
-      </w:r>
-      <w:r>
-        <w:t>2</w:t>
-      </w:r>
-      <w:r>
-        <w:t xml:space="preserve"> crédits) (X1)</w:t>
+        <w:t>Recruter Troupes 2+ (2 crédits) (X1)</w:t>
       </w:r>
     </w:p>
     <w:p>
@@ -8414,19 +8385,7 @@
         </w:numPr>
       </w:pPr>
       <w:r>
-        <w:t xml:space="preserve">Recruter Troupes </w:t>
-      </w:r>
-      <w:r>
-        <w:t>1</w:t>
-      </w:r>
-      <w:r>
-        <w:t>+ (</w:t>
-      </w:r>
-      <w:r>
-        <w:t>1</w:t>
-      </w:r>
-      <w:r>
-        <w:t xml:space="preserve"> crédit) (X1)</w:t>
+        <w:t>Recruter Troupes 1+ (1 crédit) (X1)</w:t>
       </w:r>
     </w:p>
     <w:p>
@@ -8448,8 +8407,14 @@
           <w:ilvl w:val="0"/>
           <w:numId w:val="1"/>
         </w:numPr>
+        <w:rPr>
+          <w:color w:val="EE0000"/>
+        </w:rPr>
       </w:pPr>
       <w:r>
+        <w:rPr>
+          <w:color w:val="EE0000"/>
+        </w:rPr>
         <w:t>Concentrer Troupes (1 crédit) (X2)</w:t>
       </w:r>
     </w:p>
@@ -8460,12 +8425,15 @@
           <w:ilvl w:val="0"/>
           <w:numId w:val="1"/>
         </w:numPr>
+        <w:rPr>
+          <w:color w:val="EE0000"/>
+        </w:rPr>
       </w:pPr>
       <w:r>
-        <w:t>Disperser</w:t>
-      </w:r>
-      <w:r>
-        <w:t xml:space="preserve"> Troupes (1 crédit) (X2)</w:t>
+        <w:rPr>
+          <w:color w:val="EE0000"/>
+        </w:rPr>
+        <w:t>Disperser Troupes (1 crédit) (X2)</w:t>
       </w:r>
     </w:p>
     <w:p>
@@ -8475,8 +8443,14 @@
           <w:ilvl w:val="0"/>
           <w:numId w:val="1"/>
         </w:numPr>
+        <w:rPr>
+          <w:color w:val="EE0000"/>
+        </w:rPr>
       </w:pPr>
       <w:r>
+        <w:rPr>
+          <w:color w:val="EE0000"/>
+        </w:rPr>
         <w:t>Chevauchée Lointaine (3 crédits) (x2) (jouée une fois)</w:t>
       </w:r>
     </w:p>
@@ -8487,8 +8461,14 @@
           <w:ilvl w:val="0"/>
           <w:numId w:val="1"/>
         </w:numPr>
+        <w:rPr>
+          <w:color w:val="EE0000"/>
+        </w:rPr>
       </w:pPr>
       <w:r>
+        <w:rPr>
+          <w:color w:val="EE0000"/>
+        </w:rPr>
         <w:t>Recruter Chevalier (3 crédits) (x2) (jouée une fois)</w:t>
       </w:r>
     </w:p>
@@ -8499,12 +8479,15 @@
           <w:ilvl w:val="0"/>
           <w:numId w:val="1"/>
         </w:numPr>
+        <w:rPr>
+          <w:color w:val="EE0000"/>
+        </w:rPr>
       </w:pPr>
       <w:r>
-        <w:t>Exiler</w:t>
-      </w:r>
-      <w:r>
-        <w:t xml:space="preserve"> Chevalier (3 crédits) (x2) (jouée une fois)</w:t>
+        <w:rPr>
+          <w:color w:val="EE0000"/>
+        </w:rPr>
+        <w:t>Exiler Chevalier (3 crédits) (x2) (jouée une fois)</w:t>
       </w:r>
     </w:p>
     <w:p>
@@ -8765,10 +8748,7 @@
               <w:sym w:font="Wingdings" w:char="F0E0"/>
             </w:r>
             <w:r>
-              <w:t xml:space="preserve"> </w:t>
-            </w:r>
-            <w:r>
-              <w:t>xxx</w:t>
+              <w:t xml:space="preserve"> xxx</w:t>
             </w:r>
           </w:p>
         </w:tc>
@@ -8788,10 +8768,7 @@
               <w:sym w:font="Wingdings" w:char="F0E0"/>
             </w:r>
             <w:r>
-              <w:t xml:space="preserve"> </w:t>
-            </w:r>
-            <w:r>
-              <w:t>xxx</w:t>
+              <w:t xml:space="preserve"> xxx</w:t>
             </w:r>
           </w:p>
         </w:tc>
@@ -8850,7 +8827,24 @@
               <w:sym w:font="Wingdings" w:char="F0E0"/>
             </w:r>
             <w:r>
-              <w:t xml:space="preserve"> </w:t>
+              <w:t xml:space="preserve"> xxx</w:t>
+            </w:r>
+          </w:p>
+        </w:tc>
+        <w:tc>
+          <w:tcPr>
+            <w:tcW w:w="0" w:type="auto"/>
+            <w:vAlign w:val="center"/>
+          </w:tcPr>
+          <w:p>
+            <w:pPr>
+              <w:jc w:val="center"/>
+            </w:pPr>
+            <w:r>
+              <w:t xml:space="preserve">40 </w:t>
+            </w:r>
+            <w:r>
+              <w:sym w:font="Wingdings" w:char="F0E0"/>
             </w:r>
             <w:r>
               <w:t>xxx</w:t>
@@ -8867,36 +8861,13 @@
               <w:jc w:val="center"/>
             </w:pPr>
             <w:r>
-              <w:t xml:space="preserve">40 </w:t>
+              <w:t xml:space="preserve">30 </w:t>
             </w:r>
             <w:r>
               <w:sym w:font="Wingdings" w:char="F0E0"/>
             </w:r>
             <w:r>
-              <w:t>xxx</w:t>
-            </w:r>
-          </w:p>
-        </w:tc>
-        <w:tc>
-          <w:tcPr>
-            <w:tcW w:w="0" w:type="auto"/>
-            <w:vAlign w:val="center"/>
-          </w:tcPr>
-          <w:p>
-            <w:pPr>
-              <w:jc w:val="center"/>
-            </w:pPr>
-            <w:r>
-              <w:t xml:space="preserve">30 </w:t>
-            </w:r>
-            <w:r>
-              <w:sym w:font="Wingdings" w:char="F0E0"/>
-            </w:r>
-            <w:r>
-              <w:t xml:space="preserve"> </w:t>
-            </w:r>
-            <w:r>
-              <w:t>xxx</w:t>
+              <w:t xml:space="preserve"> xxx</w:t>
             </w:r>
           </w:p>
         </w:tc>

</xml_diff>